<commit_message>
Redefinição Especificação de Requisitos
</commit_message>
<xml_diff>
--- a/Especificacao_dos_Requisitos_Software.docx
+++ b/Especificacao_dos_Requisitos_Software.docx
@@ -440,21 +440,7 @@
               <w:rPr>
                 <w:lang w:val="pt-BR"/>
               </w:rPr>
-              <w:t xml:space="preserve"> (documento </w:t>
-            </w:r>
-            <w:proofErr w:type="spellStart"/>
-            <w:r>
-              <w:rPr>
-                <w:lang w:val="pt-BR"/>
-              </w:rPr>
-              <w:t>word</w:t>
-            </w:r>
-            <w:proofErr w:type="spellEnd"/>
-            <w:r>
-              <w:rPr>
-                <w:lang w:val="pt-BR"/>
-              </w:rPr>
-              <w:t>)</w:t>
+              <w:t xml:space="preserve"> (documento word)</w:t>
             </w:r>
           </w:p>
         </w:tc>
@@ -1507,27 +1493,110 @@
         </w:rPr>
         <w:t xml:space="preserve"> </w:t>
       </w:r>
-      <w:bookmarkStart w:id="0" w:name="_GoBack"/>
+    </w:p>
+    <w:p>
+      <w:pPr>
+        <w:pStyle w:val="Ttulo1"/>
+        <w:ind w:left="360" w:hanging="360"/>
+        <w:rPr>
+          <w:sz w:val="24"/>
+          <w:szCs w:val="24"/>
+          <w:lang w:val="pt-BR"/>
+        </w:rPr>
+      </w:pPr>
+      <w:bookmarkStart w:id="0" w:name="_Toc18208074"/>
+      <w:r>
+        <w:rPr>
+          <w:sz w:val="24"/>
+          <w:szCs w:val="24"/>
+          <w:lang w:val="pt-BR"/>
+        </w:rPr>
+        <w:t>Introdução</w:t>
+      </w:r>
       <w:bookmarkEnd w:id="0"/>
     </w:p>
     <w:p>
       <w:pPr>
-        <w:pStyle w:val="Ttulo1"/>
-        <w:ind w:left="360" w:hanging="360"/>
-        <w:rPr>
-          <w:sz w:val="24"/>
-          <w:szCs w:val="24"/>
-          <w:lang w:val="pt-BR"/>
-        </w:rPr>
-      </w:pPr>
-      <w:bookmarkStart w:id="1" w:name="_Toc18208074"/>
-      <w:r>
-        <w:rPr>
-          <w:sz w:val="24"/>
-          <w:szCs w:val="24"/>
-          <w:lang w:val="pt-BR"/>
-        </w:rPr>
-        <w:t>Introdução</w:t>
+        <w:pStyle w:val="Corpodetexto"/>
+        <w:jc w:val="both"/>
+        <w:rPr>
+          <w:lang w:val="pt-BR"/>
+        </w:rPr>
+      </w:pPr>
+      <w:r>
+        <w:rPr>
+          <w:lang w:val="pt-BR"/>
+        </w:rPr>
+        <w:t>Este documento visa apresentar as Especificações dos Requisitos de Software d</w:t>
+      </w:r>
+      <w:r>
+        <w:rPr>
+          <w:lang w:val="pt-BR"/>
+        </w:rPr>
+        <w:t>o website Pense Bem</w:t>
+      </w:r>
+      <w:r>
+        <w:rPr>
+          <w:lang w:val="pt-BR"/>
+        </w:rPr>
+        <w:t xml:space="preserve"> </w:t>
+      </w:r>
+      <w:r>
+        <w:rPr>
+          <w:lang w:val="pt-BR"/>
+        </w:rPr>
+        <w:t>que tem como objetivo</w:t>
+      </w:r>
+      <w:r>
+        <w:rPr>
+          <w:lang w:val="pt-BR"/>
+        </w:rPr>
+        <w:t xml:space="preserve"> evidenciar </w:t>
+      </w:r>
+      <w:r>
+        <w:rPr>
+          <w:lang w:val="pt-BR"/>
+        </w:rPr>
+        <w:t>dados</w:t>
+      </w:r>
+      <w:r>
+        <w:rPr>
+          <w:lang w:val="pt-BR"/>
+        </w:rPr>
+        <w:t xml:space="preserve"> de servidores públicos do município de Mogi das Cruzes</w:t>
+      </w:r>
+      <w:r>
+        <w:rPr>
+          <w:lang w:val="pt-BR"/>
+        </w:rPr>
+        <w:t>. Os requisitos estarão sujeitos a análise para melhor desenvolvimento e solução d</w:t>
+      </w:r>
+      <w:r>
+        <w:rPr>
+          <w:lang w:val="pt-BR"/>
+        </w:rPr>
+        <w:t>a proposta</w:t>
+      </w:r>
+      <w:r>
+        <w:rPr>
+          <w:lang w:val="pt-BR"/>
+        </w:rPr>
+        <w:t>.</w:t>
+      </w:r>
+    </w:p>
+    <w:p>
+      <w:pPr>
+        <w:pStyle w:val="Ttulo2"/>
+        <w:rPr>
+          <w:lang w:val="pt-BR"/>
+        </w:rPr>
+      </w:pPr>
+      <w:bookmarkStart w:id="1" w:name="_Toc18208075"/>
+      <w:r>
+        <w:rPr>
+          <w:lang w:val="pt-BR"/>
+        </w:rPr>
+        <w:t>Finalidade</w:t>
       </w:r>
       <w:bookmarkEnd w:id="1"/>
     </w:p>
@@ -1543,61 +1612,7 @@
         <w:rPr>
           <w:lang w:val="pt-BR"/>
         </w:rPr>
-        <w:t>Este documento visa apresentar as Especificações dos Requisitos de Software d</w:t>
-      </w:r>
-      <w:r>
-        <w:rPr>
-          <w:lang w:val="pt-BR"/>
-        </w:rPr>
-        <w:t>o website Pense Bem</w:t>
-      </w:r>
-      <w:r>
-        <w:rPr>
-          <w:lang w:val="pt-BR"/>
-        </w:rPr>
-        <w:t xml:space="preserve"> </w:t>
-      </w:r>
-      <w:r>
-        <w:rPr>
-          <w:lang w:val="pt-BR"/>
-        </w:rPr>
-        <w:t>que tem como objetivo</w:t>
-      </w:r>
-      <w:r>
-        <w:rPr>
-          <w:lang w:val="pt-BR"/>
-        </w:rPr>
-        <w:t xml:space="preserve"> evidenciar </w:t>
-      </w:r>
-      <w:r>
-        <w:rPr>
-          <w:lang w:val="pt-BR"/>
-        </w:rPr>
-        <w:t>dados</w:t>
-      </w:r>
-      <w:r>
-        <w:rPr>
-          <w:lang w:val="pt-BR"/>
-        </w:rPr>
-        <w:t xml:space="preserve"> de servidores públicos do município de Mogi das Cruzes</w:t>
-      </w:r>
-      <w:r>
-        <w:rPr>
-          <w:lang w:val="pt-BR"/>
-        </w:rPr>
-        <w:t>. Os requisitos estarão sujeitos a análise para melhor desenvolvimento e solução d</w:t>
-      </w:r>
-      <w:r>
-        <w:rPr>
-          <w:lang w:val="pt-BR"/>
-        </w:rPr>
-        <w:t>a proposta</w:t>
-      </w:r>
-      <w:r>
-        <w:rPr>
-          <w:lang w:val="pt-BR"/>
-        </w:rPr>
-        <w:t>.</w:t>
+        <w:t>O documento tem por finalidade apresentar as especificações identificadas neste estudo de caso, de forma clara e objetiva, para futuras análises e desenvolvimentos de um sistema que supra as necessidades do problema proposto.</w:t>
       </w:r>
     </w:p>
     <w:p>
@@ -1607,45 +1622,14 @@
           <w:lang w:val="pt-BR"/>
         </w:rPr>
       </w:pPr>
-      <w:bookmarkStart w:id="2" w:name="_Toc18208075"/>
-      <w:r>
-        <w:rPr>
-          <w:lang w:val="pt-BR"/>
-        </w:rPr>
-        <w:t>Finalidade</w:t>
+      <w:bookmarkStart w:id="2" w:name="_Toc18208076"/>
+      <w:r>
+        <w:rPr>
+          <w:lang w:val="pt-BR"/>
+        </w:rPr>
+        <w:t>Escopo</w:t>
       </w:r>
       <w:bookmarkEnd w:id="2"/>
-    </w:p>
-    <w:p>
-      <w:pPr>
-        <w:pStyle w:val="Corpodetexto"/>
-        <w:jc w:val="both"/>
-        <w:rPr>
-          <w:lang w:val="pt-BR"/>
-        </w:rPr>
-      </w:pPr>
-      <w:r>
-        <w:rPr>
-          <w:lang w:val="pt-BR"/>
-        </w:rPr>
-        <w:t>O documento tem por finalidade apresentar as especificações identificadas neste estudo de caso, de forma clara e objetiva, para futuras análises e desenvolvimentos de um sistema que supra as necessidades do problema proposto.</w:t>
-      </w:r>
-    </w:p>
-    <w:p>
-      <w:pPr>
-        <w:pStyle w:val="Ttulo2"/>
-        <w:rPr>
-          <w:lang w:val="pt-BR"/>
-        </w:rPr>
-      </w:pPr>
-      <w:bookmarkStart w:id="3" w:name="_Toc18208076"/>
-      <w:r>
-        <w:rPr>
-          <w:lang w:val="pt-BR"/>
-        </w:rPr>
-        <w:t>Escopo</w:t>
-      </w:r>
-      <w:bookmarkEnd w:id="3"/>
     </w:p>
     <w:p>
       <w:pPr>
@@ -1782,7 +1766,7 @@
           <w:lang w:val="pt-BR"/>
         </w:rPr>
       </w:pPr>
-      <w:bookmarkStart w:id="4" w:name="_Toc18208080"/>
+      <w:bookmarkStart w:id="3" w:name="_Toc18208080"/>
       <w:r>
         <w:rPr>
           <w:sz w:val="24"/>
@@ -1790,6 +1774,67 @@
           <w:lang w:val="pt-BR"/>
         </w:rPr>
         <w:t>Descrição Geral</w:t>
+      </w:r>
+      <w:bookmarkEnd w:id="3"/>
+    </w:p>
+    <w:p>
+      <w:pPr>
+        <w:pStyle w:val="Corpodetexto"/>
+        <w:jc w:val="both"/>
+        <w:rPr>
+          <w:lang w:val="pt-BR"/>
+        </w:rPr>
+      </w:pPr>
+      <w:r>
+        <w:rPr>
+          <w:lang w:val="pt-BR"/>
+        </w:rPr>
+        <w:t>A partir do problema analisado, segue agora as Especificações de Requisitos de Software que visam</w:t>
+      </w:r>
+      <w:r>
+        <w:rPr>
+          <w:lang w:val="pt-BR"/>
+        </w:rPr>
+        <w:t xml:space="preserve"> </w:t>
+      </w:r>
+      <w:r>
+        <w:rPr>
+          <w:lang w:val="pt-BR"/>
+        </w:rPr>
+        <w:t>suprir as necessidades dos munícipes, demonstrar as informações públicas de forma nítida e simples, alé</w:t>
+      </w:r>
+      <w:r>
+        <w:rPr>
+          <w:lang w:val="pt-BR"/>
+        </w:rPr>
+        <w:t>m de aumentar a visu</w:t>
+      </w:r>
+      <w:r>
+        <w:rPr>
+          <w:lang w:val="pt-BR"/>
+        </w:rPr>
+        <w:t>alização dessas informações por parte dos moradores do município de Mogi das Cruzes</w:t>
+      </w:r>
+      <w:r>
+        <w:rPr>
+          <w:lang w:val="pt-BR"/>
+        </w:rPr>
+        <w:t>.</w:t>
+      </w:r>
+    </w:p>
+    <w:p>
+      <w:pPr>
+        <w:pStyle w:val="Ttulo2"/>
+        <w:rPr>
+          <w:lang w:val="pt-BR"/>
+        </w:rPr>
+      </w:pPr>
+      <w:bookmarkStart w:id="4" w:name="_Toc18208081"/>
+      <w:r>
+        <w:rPr>
+          <w:lang w:val="pt-BR"/>
+        </w:rPr>
+        <w:t>Relatório Sintético de Modelo de Casos de Uso</w:t>
       </w:r>
       <w:bookmarkEnd w:id="4"/>
     </w:p>
@@ -1798,391 +1843,223 @@
         <w:pStyle w:val="Corpodetexto"/>
         <w:jc w:val="both"/>
         <w:rPr>
-          <w:lang w:val="pt-BR"/>
-        </w:rPr>
-      </w:pPr>
-      <w:r>
-        <w:rPr>
-          <w:lang w:val="pt-BR"/>
-        </w:rPr>
-        <w:t>A partir do problema analisado, segue agora as Especificações de Requisitos de Software que visam</w:t>
-      </w:r>
-      <w:r>
-        <w:rPr>
-          <w:lang w:val="pt-BR"/>
-        </w:rPr>
-        <w:t xml:space="preserve"> </w:t>
-      </w:r>
-      <w:r>
-        <w:rPr>
-          <w:lang w:val="pt-BR"/>
-        </w:rPr>
-        <w:t>suprir as necessidades dos munícipes, demonstrar as informações públicas de forma nítida e simples, alé</w:t>
-      </w:r>
-      <w:r>
-        <w:rPr>
-          <w:lang w:val="pt-BR"/>
-        </w:rPr>
-        <w:t>m de aumentar a visu</w:t>
-      </w:r>
-      <w:r>
-        <w:rPr>
-          <w:lang w:val="pt-BR"/>
-        </w:rPr>
-        <w:t>alização dessas informações por parte dos moradores do município de Mogi das Cruzes</w:t>
-      </w:r>
-      <w:r>
-        <w:rPr>
-          <w:lang w:val="pt-BR"/>
-        </w:rPr>
-        <w:t>.</w:t>
+          <w:sz w:val="24"/>
+          <w:szCs w:val="24"/>
+          <w:lang w:val="pt-BR"/>
+        </w:rPr>
+      </w:pPr>
+      <w:r>
+        <w:rPr>
+          <w:lang w:val="pt-BR"/>
+        </w:rPr>
+        <w:t>O caso de uso proposto está no capitulo 4: Informações de Suporte. No cap</w:t>
+      </w:r>
+      <w:r>
+        <w:rPr>
+          <w:lang w:val="pt-BR"/>
+        </w:rPr>
+        <w:t>í</w:t>
+      </w:r>
+      <w:r>
+        <w:rPr>
+          <w:lang w:val="pt-BR"/>
+        </w:rPr>
+        <w:t>tulo 2.1 está apenas as definições das funções do diagrama desenvolvido.</w:t>
       </w:r>
     </w:p>
     <w:p>
       <w:pPr>
-        <w:pStyle w:val="Ttulo2"/>
-        <w:rPr>
-          <w:lang w:val="pt-BR"/>
-        </w:rPr>
-      </w:pPr>
-      <w:bookmarkStart w:id="5" w:name="_Toc18208081"/>
-      <w:r>
-        <w:rPr>
-          <w:lang w:val="pt-BR"/>
-        </w:rPr>
-        <w:t>Relatório Sintético de Modelo de Casos de Uso</w:t>
-      </w:r>
-      <w:bookmarkEnd w:id="5"/>
+        <w:pStyle w:val="Corpodetexto"/>
+        <w:jc w:val="both"/>
+        <w:rPr>
+          <w:lang w:val="pt-BR"/>
+        </w:rPr>
+      </w:pPr>
+      <w:r>
+        <w:rPr>
+          <w:lang w:val="pt-BR"/>
+        </w:rPr>
+        <w:t>S</w:t>
+      </w:r>
+      <w:r>
+        <w:rPr>
+          <w:lang w:val="pt-BR"/>
+        </w:rPr>
+        <w:t xml:space="preserve">erão </w:t>
+      </w:r>
+      <w:r>
+        <w:rPr>
+          <w:lang w:val="pt-BR"/>
+        </w:rPr>
+        <w:t>necessário</w:t>
+      </w:r>
+      <w:r>
+        <w:rPr>
+          <w:lang w:val="pt-BR"/>
+        </w:rPr>
+        <w:t>s</w:t>
+      </w:r>
+      <w:r>
+        <w:rPr>
+          <w:lang w:val="pt-BR"/>
+        </w:rPr>
+        <w:t xml:space="preserve"> </w:t>
+      </w:r>
+      <w:r>
+        <w:rPr>
+          <w:lang w:val="pt-BR"/>
+        </w:rPr>
+        <w:t>dois atores</w:t>
+      </w:r>
+      <w:r>
+        <w:rPr>
+          <w:lang w:val="pt-BR"/>
+        </w:rPr>
+        <w:t>, o “</w:t>
+      </w:r>
+      <w:r>
+        <w:rPr>
+          <w:lang w:val="pt-BR"/>
+        </w:rPr>
+        <w:t>Munícipe</w:t>
+      </w:r>
+      <w:r>
+        <w:rPr>
+          <w:lang w:val="pt-BR"/>
+        </w:rPr>
+        <w:t xml:space="preserve">”, </w:t>
+      </w:r>
+      <w:r>
+        <w:rPr>
+          <w:lang w:val="pt-BR"/>
+        </w:rPr>
+        <w:t xml:space="preserve">nosso principal Stakeholder, </w:t>
+      </w:r>
+      <w:r>
+        <w:rPr>
+          <w:lang w:val="pt-BR"/>
+        </w:rPr>
+        <w:t>que usará de todas as funções e ferramentas disponíveis no site. Poderá realizar pesquisas, visualizar gráficos e comparar dados de servidores públicos a sua escolha.</w:t>
+      </w:r>
+      <w:r>
+        <w:rPr>
+          <w:lang w:val="pt-BR"/>
+        </w:rPr>
+        <w:t xml:space="preserve"> Além do “Munícipe”,</w:t>
+      </w:r>
+      <w:r>
+        <w:rPr>
+          <w:lang w:val="pt-BR"/>
+        </w:rPr>
+        <w:t xml:space="preserve"> outro ator é o “Administrador” que será responsável por identificar quais as pesquisas mais </w:t>
+      </w:r>
+      <w:r>
+        <w:rPr>
+          <w:lang w:val="pt-BR"/>
+        </w:rPr>
+        <w:t>buscadas</w:t>
+      </w:r>
+      <w:r>
+        <w:rPr>
+          <w:lang w:val="pt-BR"/>
+        </w:rPr>
+        <w:t>.</w:t>
+      </w:r>
     </w:p>
     <w:p>
       <w:pPr>
         <w:pStyle w:val="Corpodetexto"/>
         <w:jc w:val="both"/>
         <w:rPr>
-          <w:sz w:val="24"/>
-          <w:szCs w:val="24"/>
-          <w:lang w:val="pt-BR"/>
-        </w:rPr>
-      </w:pPr>
-      <w:r>
-        <w:rPr>
-          <w:lang w:val="pt-BR"/>
-        </w:rPr>
-        <w:t>O caso de uso proposto está no capitulo 4: Informações de Suporte. No cap</w:t>
-      </w:r>
-      <w:r>
-        <w:rPr>
-          <w:lang w:val="pt-BR"/>
-        </w:rPr>
-        <w:t>í</w:t>
-      </w:r>
-      <w:r>
-        <w:rPr>
-          <w:lang w:val="pt-BR"/>
-        </w:rPr>
-        <w:t>tulo 2.1 está apenas as definições das funções do diagrama desenvolvido.</w:t>
+          <w:lang w:val="pt-BR"/>
+        </w:rPr>
+      </w:pPr>
+      <w:r>
+        <w:rPr>
+          <w:lang w:val="pt-BR"/>
+        </w:rPr>
+        <w:t>Funções do Municípe:</w:t>
       </w:r>
     </w:p>
     <w:p>
       <w:pPr>
-        <w:pStyle w:val="Corpodetexto"/>
+        <w:ind w:left="720"/>
         <w:jc w:val="both"/>
-        <w:rPr>
-          <w:lang w:val="pt-BR"/>
-        </w:rPr>
-      </w:pPr>
-      <w:r>
-        <w:rPr>
-          <w:lang w:val="pt-BR"/>
-        </w:rPr>
-        <w:t>S</w:t>
-      </w:r>
-      <w:r>
-        <w:rPr>
-          <w:lang w:val="pt-BR"/>
-        </w:rPr>
-        <w:t xml:space="preserve">erão </w:t>
-      </w:r>
-      <w:r>
-        <w:rPr>
-          <w:lang w:val="pt-BR"/>
-        </w:rPr>
-        <w:t>necessário</w:t>
-      </w:r>
-      <w:r>
-        <w:rPr>
-          <w:lang w:val="pt-BR"/>
-        </w:rPr>
-        <w:t>s</w:t>
-      </w:r>
-      <w:r>
-        <w:rPr>
-          <w:lang w:val="pt-BR"/>
-        </w:rPr>
-        <w:t xml:space="preserve"> </w:t>
-      </w:r>
-      <w:r>
-        <w:rPr>
-          <w:lang w:val="pt-BR"/>
-        </w:rPr>
-        <w:t>dois atores</w:t>
-      </w:r>
-      <w:r>
-        <w:rPr>
-          <w:lang w:val="pt-BR"/>
-        </w:rPr>
-        <w:t>, o “</w:t>
-      </w:r>
-      <w:r>
-        <w:rPr>
-          <w:lang w:val="pt-BR"/>
-        </w:rPr>
-        <w:t>Munícipe</w:t>
-      </w:r>
-      <w:r>
-        <w:rPr>
-          <w:lang w:val="pt-BR"/>
-        </w:rPr>
-        <w:t xml:space="preserve">”, </w:t>
-      </w:r>
-      <w:r>
-        <w:rPr>
-          <w:lang w:val="pt-BR"/>
-        </w:rPr>
-        <w:t xml:space="preserve">nosso principal Stakeholder, </w:t>
-      </w:r>
-      <w:r>
-        <w:rPr>
-          <w:lang w:val="pt-BR"/>
-        </w:rPr>
-        <w:t>que usará de todas as funções e ferramentas disponíveis no site. Poderá realizar pesquisas, visualizar gráficos e comparar dados de servidores públicos a sua escolha.</w:t>
-      </w:r>
-      <w:r>
-        <w:rPr>
-          <w:lang w:val="pt-BR"/>
-        </w:rPr>
-        <w:t xml:space="preserve"> Além do “Munícipe”,</w:t>
-      </w:r>
-      <w:r>
-        <w:rPr>
-          <w:lang w:val="pt-BR"/>
-        </w:rPr>
-        <w:t xml:space="preserve"> outro ator é o “Administrador” que será responsável por identificar quais as pesquisas mais </w:t>
-      </w:r>
-      <w:r>
-        <w:rPr>
-          <w:lang w:val="pt-BR"/>
-        </w:rPr>
-        <w:t>buscadas</w:t>
-      </w:r>
-      <w:r>
-        <w:rPr>
-          <w:lang w:val="pt-BR"/>
-        </w:rPr>
+      </w:pPr>
+      <w:r>
+        <w:t>Consultar dados de funcionários publicos</w:t>
+      </w:r>
+      <w:r>
+        <w:t xml:space="preserve">: </w:t>
+      </w:r>
+      <w:r>
+        <w:t>o usuário poderá realizar pesquisas de funcionários publicos</w:t>
+      </w:r>
+      <w:r>
+        <w:t xml:space="preserve"> e visualiz</w:t>
+      </w:r>
+      <w:r>
+        <w:t>a</w:t>
+      </w:r>
+      <w:r>
+        <w:t>r seu</w:t>
+      </w:r>
+      <w:r>
+        <w:t>s respectivos cargos</w:t>
+      </w:r>
+      <w:r>
+        <w:t>,</w:t>
+      </w:r>
+      <w:r>
+        <w:t xml:space="preserve"> salários</w:t>
+      </w:r>
+      <w:r>
+        <w:t xml:space="preserve"> e nomes</w:t>
+      </w:r>
+      <w:r>
+        <w:t>. P</w:t>
+      </w:r>
+      <w:r>
+        <w:t>or</w:t>
+      </w:r>
+      <w:bookmarkStart w:id="5" w:name="_GoBack"/>
+      <w:bookmarkEnd w:id="5"/>
+      <w:r>
+        <w:t xml:space="preserve"> regra, um include é </w:t>
+      </w:r>
+      <w:r>
+        <w:t>usado para esses campos</w:t>
+      </w:r>
+      <w:r>
         <w:t>.</w:t>
       </w:r>
     </w:p>
     <w:p>
       <w:pPr>
-        <w:pStyle w:val="Corpodetexto"/>
+        <w:ind w:left="720"/>
         <w:jc w:val="both"/>
-        <w:rPr>
-          <w:lang w:val="pt-BR"/>
-        </w:rPr>
-      </w:pPr>
-      <w:r>
-        <w:rPr>
-          <w:lang w:val="pt-BR"/>
-        </w:rPr>
-        <w:t xml:space="preserve">Funções do </w:t>
-      </w:r>
-      <w:proofErr w:type="spellStart"/>
-      <w:r>
-        <w:rPr>
-          <w:lang w:val="pt-BR"/>
-        </w:rPr>
-        <w:t>Municípe</w:t>
-      </w:r>
-      <w:proofErr w:type="spellEnd"/>
-      <w:r>
-        <w:rPr>
-          <w:lang w:val="pt-BR"/>
-        </w:rPr>
-        <w:t>:</w:t>
-      </w:r>
+      </w:pPr>
     </w:p>
     <w:p>
       <w:pPr>
         <w:ind w:left="720"/>
         <w:jc w:val="both"/>
       </w:pPr>
-      <w:proofErr w:type="spellStart"/>
-      <w:r>
-        <w:t>Consultar</w:t>
-      </w:r>
-      <w:proofErr w:type="spellEnd"/>
-      <w:r>
-        <w:t xml:space="preserve"> dados de </w:t>
-      </w:r>
-      <w:proofErr w:type="spellStart"/>
-      <w:r>
-        <w:t>funcionários</w:t>
-      </w:r>
-      <w:proofErr w:type="spellEnd"/>
-      <w:r>
-        <w:t xml:space="preserve"> </w:t>
-      </w:r>
-      <w:proofErr w:type="spellStart"/>
-      <w:r>
-        <w:t>publicos</w:t>
-      </w:r>
-      <w:proofErr w:type="spellEnd"/>
-      <w:r>
-        <w:t xml:space="preserve">: </w:t>
-      </w:r>
-      <w:r>
-        <w:t xml:space="preserve">o </w:t>
-      </w:r>
-      <w:proofErr w:type="spellStart"/>
-      <w:r>
-        <w:t>usuário</w:t>
-      </w:r>
-      <w:proofErr w:type="spellEnd"/>
-      <w:r>
-        <w:t xml:space="preserve"> </w:t>
-      </w:r>
-      <w:proofErr w:type="spellStart"/>
-      <w:r>
-        <w:t>poderá</w:t>
-      </w:r>
-      <w:proofErr w:type="spellEnd"/>
-      <w:r>
-        <w:t xml:space="preserve"> </w:t>
-      </w:r>
-      <w:proofErr w:type="spellStart"/>
-      <w:r>
-        <w:t>realizar</w:t>
-      </w:r>
-      <w:proofErr w:type="spellEnd"/>
-      <w:r>
-        <w:t xml:space="preserve"> </w:t>
-      </w:r>
-      <w:proofErr w:type="spellStart"/>
-      <w:r>
-        <w:t>pesquisas</w:t>
-      </w:r>
-      <w:proofErr w:type="spellEnd"/>
-      <w:r>
-        <w:t xml:space="preserve"> de </w:t>
-      </w:r>
-      <w:proofErr w:type="spellStart"/>
-      <w:r>
-        <w:t>funcionários</w:t>
-      </w:r>
-      <w:proofErr w:type="spellEnd"/>
-      <w:r>
-        <w:t xml:space="preserve"> </w:t>
-      </w:r>
-      <w:proofErr w:type="spellStart"/>
-      <w:r>
-        <w:t>publicos</w:t>
-      </w:r>
-      <w:proofErr w:type="spellEnd"/>
-      <w:r>
-        <w:t xml:space="preserve"> e </w:t>
-      </w:r>
-      <w:proofErr w:type="spellStart"/>
-      <w:r>
-        <w:t>visualiz</w:t>
-      </w:r>
-      <w:r>
-        <w:t>a</w:t>
-      </w:r>
-      <w:r>
-        <w:t>r</w:t>
-      </w:r>
-      <w:proofErr w:type="spellEnd"/>
-      <w:r>
-        <w:t xml:space="preserve"> </w:t>
-      </w:r>
-      <w:proofErr w:type="spellStart"/>
-      <w:r>
-        <w:t>seu</w:t>
-      </w:r>
-      <w:r>
-        <w:t>s</w:t>
-      </w:r>
-      <w:proofErr w:type="spellEnd"/>
-      <w:r>
-        <w:t xml:space="preserve"> </w:t>
-      </w:r>
-      <w:proofErr w:type="spellStart"/>
-      <w:r>
-        <w:t>respectivos</w:t>
-      </w:r>
-      <w:proofErr w:type="spellEnd"/>
-      <w:r>
-        <w:t xml:space="preserve"> cargos</w:t>
-      </w:r>
-      <w:r>
-        <w:t>,</w:t>
-      </w:r>
-      <w:r>
-        <w:t xml:space="preserve"> </w:t>
-      </w:r>
-      <w:proofErr w:type="spellStart"/>
-      <w:r>
-        <w:t>salários</w:t>
-      </w:r>
-      <w:proofErr w:type="spellEnd"/>
-      <w:r>
-        <w:t xml:space="preserve"> e </w:t>
-      </w:r>
-      <w:proofErr w:type="spellStart"/>
-      <w:r>
-        <w:t>nomes</w:t>
-      </w:r>
-      <w:proofErr w:type="spellEnd"/>
-      <w:r>
-        <w:t xml:space="preserve">, </w:t>
-      </w:r>
-      <w:proofErr w:type="spellStart"/>
-      <w:r>
-        <w:t>então</w:t>
-      </w:r>
-      <w:proofErr w:type="spellEnd"/>
-      <w:r>
-        <w:t xml:space="preserve"> por </w:t>
-      </w:r>
-      <w:proofErr w:type="spellStart"/>
-      <w:r>
-        <w:t>regra</w:t>
-      </w:r>
-      <w:proofErr w:type="spellEnd"/>
-      <w:r>
-        <w:t xml:space="preserve">, um include é </w:t>
-      </w:r>
-      <w:proofErr w:type="spellStart"/>
-      <w:r>
-        <w:t>usado</w:t>
-      </w:r>
-      <w:proofErr w:type="spellEnd"/>
-      <w:r>
-        <w:t xml:space="preserve"> para </w:t>
-      </w:r>
-      <w:proofErr w:type="spellStart"/>
-      <w:r>
-        <w:t>esses</w:t>
-      </w:r>
-      <w:proofErr w:type="spellEnd"/>
-      <w:r>
-        <w:t xml:space="preserve"> </w:t>
-      </w:r>
-      <w:proofErr w:type="spellStart"/>
-      <w:r>
-        <w:t>campos</w:t>
-      </w:r>
-      <w:proofErr w:type="spellEnd"/>
+      <w:r>
+        <w:t xml:space="preserve">Comparar dados de funcionários públicos: além de visualizar suas informações, poderá </w:t>
+      </w:r>
+      <w:r>
+        <w:t>compar</w:t>
+      </w:r>
+      <w:r>
+        <w:t xml:space="preserve">ar funcionários públicos, podendo identificar discrepanças </w:t>
+      </w:r>
+      <w:r>
+        <w:t>e principais diferenças entre dois servidores públicos</w:t>
+      </w:r>
+      <w:r>
+        <w:t>, esta função extende de Consultar dados de funcionários publicos por ser uma função opcional</w:t>
+      </w:r>
       <w:r>
         <w:t>.</w:t>
       </w:r>
@@ -2198,235 +2075,17 @@
         <w:ind w:left="720"/>
         <w:jc w:val="both"/>
       </w:pPr>
-      <w:proofErr w:type="spellStart"/>
-      <w:r>
-        <w:t>Comparar</w:t>
-      </w:r>
-      <w:proofErr w:type="spellEnd"/>
-      <w:r>
-        <w:t xml:space="preserve"> dados de </w:t>
-      </w:r>
-      <w:proofErr w:type="spellStart"/>
-      <w:r>
-        <w:t>funcionários</w:t>
-      </w:r>
-      <w:proofErr w:type="spellEnd"/>
-      <w:r>
-        <w:t xml:space="preserve"> </w:t>
-      </w:r>
-      <w:proofErr w:type="spellStart"/>
-      <w:r>
-        <w:t>públicos</w:t>
-      </w:r>
-      <w:proofErr w:type="spellEnd"/>
-      <w:r>
-        <w:t xml:space="preserve">: </w:t>
-      </w:r>
-      <w:proofErr w:type="spellStart"/>
-      <w:r>
-        <w:t>além</w:t>
-      </w:r>
-      <w:proofErr w:type="spellEnd"/>
-      <w:r>
-        <w:t xml:space="preserve"> de </w:t>
-      </w:r>
-      <w:proofErr w:type="spellStart"/>
-      <w:r>
-        <w:t>visualizar</w:t>
-      </w:r>
-      <w:proofErr w:type="spellEnd"/>
-      <w:r>
-        <w:t xml:space="preserve"> </w:t>
-      </w:r>
-      <w:proofErr w:type="spellStart"/>
-      <w:r>
-        <w:t>suas</w:t>
-      </w:r>
-      <w:proofErr w:type="spellEnd"/>
-      <w:r>
-        <w:t xml:space="preserve"> </w:t>
-      </w:r>
-      <w:proofErr w:type="spellStart"/>
-      <w:r>
-        <w:t>informações</w:t>
-      </w:r>
-      <w:proofErr w:type="spellEnd"/>
-      <w:r>
-        <w:t xml:space="preserve">, </w:t>
-      </w:r>
-      <w:proofErr w:type="spellStart"/>
-      <w:r>
-        <w:t>poderá</w:t>
-      </w:r>
-      <w:proofErr w:type="spellEnd"/>
-      <w:r>
-        <w:t xml:space="preserve"> </w:t>
-      </w:r>
-      <w:proofErr w:type="spellStart"/>
-      <w:r>
-        <w:t>compar</w:t>
-      </w:r>
-      <w:r>
-        <w:t>ar</w:t>
-      </w:r>
-      <w:proofErr w:type="spellEnd"/>
-      <w:r>
-        <w:t xml:space="preserve"> </w:t>
-      </w:r>
-      <w:proofErr w:type="spellStart"/>
-      <w:r>
-        <w:t>funcionários</w:t>
-      </w:r>
-      <w:proofErr w:type="spellEnd"/>
-      <w:r>
-        <w:t xml:space="preserve"> </w:t>
-      </w:r>
-      <w:proofErr w:type="spellStart"/>
-      <w:r>
-        <w:t>públicos</w:t>
-      </w:r>
-      <w:proofErr w:type="spellEnd"/>
-      <w:r>
-        <w:t xml:space="preserve">, </w:t>
-      </w:r>
-      <w:proofErr w:type="spellStart"/>
-      <w:r>
-        <w:t>podendo</w:t>
-      </w:r>
-      <w:proofErr w:type="spellEnd"/>
-      <w:r>
-        <w:t xml:space="preserve"> </w:t>
-      </w:r>
-      <w:proofErr w:type="spellStart"/>
-      <w:r>
-        <w:t>identificar</w:t>
-      </w:r>
-      <w:proofErr w:type="spellEnd"/>
-      <w:r>
-        <w:t xml:space="preserve"> </w:t>
-      </w:r>
-      <w:proofErr w:type="spellStart"/>
-      <w:r>
-        <w:t>discrepanças</w:t>
-      </w:r>
-      <w:proofErr w:type="spellEnd"/>
-      <w:r>
-        <w:t xml:space="preserve"> </w:t>
-      </w:r>
-      <w:r>
-        <w:t xml:space="preserve">e </w:t>
-      </w:r>
-      <w:proofErr w:type="spellStart"/>
-      <w:r>
-        <w:t>principais</w:t>
-      </w:r>
-      <w:proofErr w:type="spellEnd"/>
-      <w:r>
-        <w:t xml:space="preserve"> </w:t>
-      </w:r>
-      <w:proofErr w:type="spellStart"/>
-      <w:r>
-        <w:t>diferenças</w:t>
-      </w:r>
-      <w:proofErr w:type="spellEnd"/>
-      <w:r>
-        <w:t xml:space="preserve"> entre </w:t>
-      </w:r>
-      <w:proofErr w:type="spellStart"/>
-      <w:r>
-        <w:t>dois</w:t>
-      </w:r>
-      <w:proofErr w:type="spellEnd"/>
-      <w:r>
-        <w:t xml:space="preserve"> </w:t>
-      </w:r>
-      <w:proofErr w:type="spellStart"/>
-      <w:r>
-        <w:t>servidores</w:t>
-      </w:r>
-      <w:proofErr w:type="spellEnd"/>
-      <w:r>
-        <w:t xml:space="preserve"> </w:t>
-      </w:r>
-      <w:proofErr w:type="spellStart"/>
-      <w:r>
-        <w:t>públicos</w:t>
-      </w:r>
-      <w:proofErr w:type="spellEnd"/>
-      <w:r>
-        <w:t xml:space="preserve">, </w:t>
-      </w:r>
-      <w:proofErr w:type="spellStart"/>
-      <w:r>
-        <w:t>esta</w:t>
-      </w:r>
-      <w:proofErr w:type="spellEnd"/>
-      <w:r>
-        <w:t xml:space="preserve"> </w:t>
-      </w:r>
-      <w:proofErr w:type="spellStart"/>
-      <w:r>
-        <w:t>função</w:t>
-      </w:r>
-      <w:proofErr w:type="spellEnd"/>
-      <w:r>
-        <w:t xml:space="preserve"> </w:t>
-      </w:r>
-      <w:proofErr w:type="spellStart"/>
-      <w:r>
-        <w:t>extende</w:t>
-      </w:r>
-      <w:proofErr w:type="spellEnd"/>
-      <w:r>
-        <w:t xml:space="preserve"> de </w:t>
-      </w:r>
-      <w:proofErr w:type="spellStart"/>
-      <w:r>
-        <w:t>Consultar</w:t>
-      </w:r>
-      <w:proofErr w:type="spellEnd"/>
-      <w:r>
-        <w:t xml:space="preserve"> dados de </w:t>
-      </w:r>
-      <w:proofErr w:type="spellStart"/>
-      <w:r>
-        <w:t>funcionários</w:t>
-      </w:r>
-      <w:proofErr w:type="spellEnd"/>
-      <w:r>
-        <w:t xml:space="preserve"> </w:t>
-      </w:r>
-      <w:proofErr w:type="spellStart"/>
-      <w:r>
-        <w:t>publicos</w:t>
-      </w:r>
-      <w:proofErr w:type="spellEnd"/>
-      <w:r>
-        <w:t xml:space="preserve"> por ser </w:t>
-      </w:r>
-      <w:proofErr w:type="spellStart"/>
-      <w:r>
-        <w:t>uma</w:t>
-      </w:r>
-      <w:proofErr w:type="spellEnd"/>
-      <w:r>
-        <w:t xml:space="preserve"> </w:t>
-      </w:r>
-      <w:proofErr w:type="spellStart"/>
-      <w:r>
-        <w:t>função</w:t>
-      </w:r>
-      <w:proofErr w:type="spellEnd"/>
-      <w:r>
-        <w:t xml:space="preserve"> </w:t>
-      </w:r>
-      <w:proofErr w:type="spellStart"/>
-      <w:r>
-        <w:t>opcional</w:t>
-      </w:r>
-      <w:proofErr w:type="spellEnd"/>
-      <w:r>
-        <w:t>.</w:t>
+      <w:r>
+        <w:t xml:space="preserve">Selecionar pesquisas rápida:  na página inicial poderá selecionar pesquisas rápidas (pesquisas mais </w:t>
+      </w:r>
+      <w:r>
+        <w:t>buscadas no site</w:t>
+      </w:r>
+      <w:r>
+        <w:t>)</w:t>
+      </w:r>
+      <w:r>
+        <w:t xml:space="preserve"> para otimização de tempo.</w:t>
       </w:r>
     </w:p>
     <w:p>
@@ -2440,123 +2099,18 @@
         <w:ind w:left="720"/>
         <w:jc w:val="both"/>
       </w:pPr>
-      <w:proofErr w:type="spellStart"/>
-      <w:r>
-        <w:t>Selecionar</w:t>
-      </w:r>
-      <w:proofErr w:type="spellEnd"/>
-      <w:r>
-        <w:t xml:space="preserve"> </w:t>
-      </w:r>
-      <w:proofErr w:type="spellStart"/>
-      <w:r>
-        <w:t>pesquisas</w:t>
-      </w:r>
-      <w:proofErr w:type="spellEnd"/>
-      <w:r>
-        <w:t xml:space="preserve"> </w:t>
-      </w:r>
-      <w:proofErr w:type="spellStart"/>
-      <w:r>
-        <w:t>rápida</w:t>
-      </w:r>
-      <w:proofErr w:type="spellEnd"/>
-      <w:r>
-        <w:t xml:space="preserve">:  </w:t>
-      </w:r>
-      <w:proofErr w:type="spellStart"/>
-      <w:r>
-        <w:t>na</w:t>
-      </w:r>
-      <w:proofErr w:type="spellEnd"/>
-      <w:r>
-        <w:t xml:space="preserve"> </w:t>
-      </w:r>
-      <w:proofErr w:type="spellStart"/>
-      <w:r>
-        <w:t>página</w:t>
-      </w:r>
-      <w:proofErr w:type="spellEnd"/>
-      <w:r>
-        <w:t xml:space="preserve"> </w:t>
-      </w:r>
-      <w:proofErr w:type="spellStart"/>
-      <w:r>
-        <w:t>inicial</w:t>
-      </w:r>
-      <w:proofErr w:type="spellEnd"/>
-      <w:r>
-        <w:t xml:space="preserve"> </w:t>
-      </w:r>
-      <w:proofErr w:type="spellStart"/>
-      <w:r>
-        <w:t>poderá</w:t>
-      </w:r>
-      <w:proofErr w:type="spellEnd"/>
-      <w:r>
-        <w:t xml:space="preserve"> </w:t>
-      </w:r>
-      <w:proofErr w:type="spellStart"/>
-      <w:r>
-        <w:t>selecionar</w:t>
-      </w:r>
-      <w:proofErr w:type="spellEnd"/>
-      <w:r>
-        <w:t xml:space="preserve"> </w:t>
-      </w:r>
-      <w:proofErr w:type="spellStart"/>
-      <w:r>
-        <w:t>pesquisas</w:t>
-      </w:r>
-      <w:proofErr w:type="spellEnd"/>
-      <w:r>
-        <w:t xml:space="preserve"> </w:t>
-      </w:r>
-      <w:proofErr w:type="spellStart"/>
-      <w:r>
-        <w:t>rápidas</w:t>
-      </w:r>
-      <w:proofErr w:type="spellEnd"/>
-      <w:r>
-        <w:t xml:space="preserve"> (</w:t>
-      </w:r>
-      <w:proofErr w:type="spellStart"/>
-      <w:r>
-        <w:t>pesquisas</w:t>
-      </w:r>
-      <w:proofErr w:type="spellEnd"/>
-      <w:r>
-        <w:t xml:space="preserve"> </w:t>
-      </w:r>
-      <w:proofErr w:type="spellStart"/>
-      <w:r>
-        <w:t>mais</w:t>
-      </w:r>
-      <w:proofErr w:type="spellEnd"/>
-      <w:r>
-        <w:t xml:space="preserve"> </w:t>
-      </w:r>
-      <w:proofErr w:type="spellStart"/>
-      <w:r>
-        <w:t>buscadas</w:t>
-      </w:r>
-      <w:proofErr w:type="spellEnd"/>
-      <w:r>
-        <w:t xml:space="preserve"> no site</w:t>
-      </w:r>
-      <w:r>
-        <w:t>)</w:t>
-      </w:r>
-      <w:r>
-        <w:t xml:space="preserve"> para </w:t>
-      </w:r>
-      <w:proofErr w:type="spellStart"/>
-      <w:r>
-        <w:t>otimização</w:t>
-      </w:r>
-      <w:proofErr w:type="spellEnd"/>
-      <w:r>
-        <w:t xml:space="preserve"> de tempo.</w:t>
+      <w:bookmarkStart w:id="6" w:name="_Toc18208083"/>
+      <w:r>
+        <w:t xml:space="preserve">Consultar projetos de vereadores e prefeitos: </w:t>
+      </w:r>
+      <w:r>
+        <w:t xml:space="preserve">aqui o municípe </w:t>
+      </w:r>
+      <w:r>
+        <w:t>pode ver a quantidade</w:t>
+      </w:r>
+      <w:r>
+        <w:t xml:space="preserve"> de projetos propostos além de identificar quantos foram aprovados e quantos estão em andamento.</w:t>
       </w:r>
     </w:p>
     <w:p>
@@ -2570,166 +2124,8 @@
         <w:ind w:left="720"/>
         <w:jc w:val="both"/>
       </w:pPr>
-      <w:bookmarkStart w:id="6" w:name="_Toc18208083"/>
-      <w:proofErr w:type="spellStart"/>
-      <w:r>
-        <w:t>Consultar</w:t>
-      </w:r>
-      <w:proofErr w:type="spellEnd"/>
-      <w:r>
-        <w:t xml:space="preserve"> </w:t>
-      </w:r>
-      <w:proofErr w:type="spellStart"/>
-      <w:r>
-        <w:t>projetos</w:t>
-      </w:r>
-      <w:proofErr w:type="spellEnd"/>
-      <w:r>
-        <w:t xml:space="preserve"> de </w:t>
-      </w:r>
-      <w:proofErr w:type="spellStart"/>
-      <w:r>
-        <w:t>vereadores</w:t>
-      </w:r>
-      <w:proofErr w:type="spellEnd"/>
-      <w:r>
-        <w:t xml:space="preserve"> e </w:t>
-      </w:r>
-      <w:proofErr w:type="spellStart"/>
-      <w:r>
-        <w:t>prefeitos</w:t>
-      </w:r>
-      <w:proofErr w:type="spellEnd"/>
-      <w:r>
-        <w:t xml:space="preserve">: </w:t>
-      </w:r>
-      <w:proofErr w:type="spellStart"/>
-      <w:r>
-        <w:t>aqui</w:t>
-      </w:r>
-      <w:proofErr w:type="spellEnd"/>
-      <w:r>
-        <w:t xml:space="preserve"> o </w:t>
-      </w:r>
-      <w:proofErr w:type="spellStart"/>
-      <w:r>
-        <w:t>municípe</w:t>
-      </w:r>
-      <w:proofErr w:type="spellEnd"/>
-      <w:r>
-        <w:t xml:space="preserve"> </w:t>
-      </w:r>
-      <w:proofErr w:type="spellStart"/>
-      <w:r>
-        <w:t>pode</w:t>
-      </w:r>
-      <w:proofErr w:type="spellEnd"/>
-      <w:r>
-        <w:t xml:space="preserve"> </w:t>
-      </w:r>
-      <w:proofErr w:type="spellStart"/>
-      <w:r>
-        <w:t>ver</w:t>
-      </w:r>
-      <w:proofErr w:type="spellEnd"/>
-      <w:r>
-        <w:t xml:space="preserve"> a </w:t>
-      </w:r>
-      <w:proofErr w:type="spellStart"/>
-      <w:r>
-        <w:t>quantidade</w:t>
-      </w:r>
-      <w:proofErr w:type="spellEnd"/>
-      <w:r>
-        <w:t xml:space="preserve"> de </w:t>
-      </w:r>
-      <w:proofErr w:type="spellStart"/>
-      <w:r>
-        <w:t>projetos</w:t>
-      </w:r>
-      <w:proofErr w:type="spellEnd"/>
-      <w:r>
-        <w:t xml:space="preserve"> </w:t>
-      </w:r>
-      <w:proofErr w:type="spellStart"/>
-      <w:r>
-        <w:t>propostos</w:t>
-      </w:r>
-      <w:proofErr w:type="spellEnd"/>
-      <w:r>
-        <w:t xml:space="preserve"> </w:t>
-      </w:r>
-      <w:proofErr w:type="spellStart"/>
-      <w:r>
-        <w:t>além</w:t>
-      </w:r>
-      <w:proofErr w:type="spellEnd"/>
-      <w:r>
-        <w:t xml:space="preserve"> de </w:t>
-      </w:r>
-      <w:proofErr w:type="spellStart"/>
-      <w:r>
-        <w:t>identificar</w:t>
-      </w:r>
-      <w:proofErr w:type="spellEnd"/>
-      <w:r>
-        <w:t xml:space="preserve"> </w:t>
-      </w:r>
-      <w:proofErr w:type="spellStart"/>
-      <w:r>
-        <w:t>quantos</w:t>
-      </w:r>
-      <w:proofErr w:type="spellEnd"/>
-      <w:r>
-        <w:t xml:space="preserve"> </w:t>
-      </w:r>
-      <w:proofErr w:type="spellStart"/>
-      <w:r>
-        <w:t>foram</w:t>
-      </w:r>
-      <w:proofErr w:type="spellEnd"/>
-      <w:r>
-        <w:t xml:space="preserve"> </w:t>
-      </w:r>
-      <w:proofErr w:type="spellStart"/>
-      <w:r>
-        <w:t>aprovados</w:t>
-      </w:r>
-      <w:proofErr w:type="spellEnd"/>
-      <w:r>
-        <w:t xml:space="preserve"> e </w:t>
-      </w:r>
-      <w:proofErr w:type="spellStart"/>
-      <w:r>
-        <w:t>quantos</w:t>
-      </w:r>
-      <w:proofErr w:type="spellEnd"/>
-      <w:r>
-        <w:t xml:space="preserve"> </w:t>
-      </w:r>
-      <w:proofErr w:type="spellStart"/>
-      <w:r>
-        <w:t>estão</w:t>
-      </w:r>
-      <w:proofErr w:type="spellEnd"/>
-      <w:r>
-        <w:t xml:space="preserve"> </w:t>
-      </w:r>
-      <w:proofErr w:type="spellStart"/>
-      <w:r>
-        <w:t>em</w:t>
-      </w:r>
-      <w:proofErr w:type="spellEnd"/>
-      <w:r>
-        <w:t xml:space="preserve"> </w:t>
-      </w:r>
-      <w:proofErr w:type="spellStart"/>
-      <w:r>
-        <w:t>andamento</w:t>
-      </w:r>
-      <w:proofErr w:type="spellEnd"/>
-      <w:r>
-        <w:t>.</w:t>
+      <w:r>
+        <w:t>Funções do Administrador:</w:t>
       </w:r>
     </w:p>
     <w:p>
@@ -2740,122 +2136,15 @@
     </w:p>
     <w:p>
       <w:pPr>
-        <w:ind w:left="720"/>
-        <w:jc w:val="both"/>
-      </w:pPr>
-      <w:proofErr w:type="spellStart"/>
-      <w:r>
-        <w:t>Funções</w:t>
-      </w:r>
-      <w:proofErr w:type="spellEnd"/>
-      <w:r>
-        <w:t xml:space="preserve"> do </w:t>
-      </w:r>
-      <w:proofErr w:type="spellStart"/>
-      <w:r>
-        <w:t>Administrador</w:t>
-      </w:r>
-      <w:proofErr w:type="spellEnd"/>
-      <w:r>
-        <w:t>:</w:t>
-      </w:r>
-    </w:p>
-    <w:p>
-      <w:pPr>
-        <w:ind w:left="720"/>
-        <w:jc w:val="both"/>
-      </w:pPr>
-    </w:p>
-    <w:p>
-      <w:pPr>
         <w:ind w:firstLine="720"/>
         <w:jc w:val="both"/>
       </w:pPr>
-      <w:proofErr w:type="spellStart"/>
-      <w:r>
-        <w:t>Consultar</w:t>
-      </w:r>
-      <w:proofErr w:type="spellEnd"/>
-      <w:r>
-        <w:t xml:space="preserve"> </w:t>
-      </w:r>
-      <w:proofErr w:type="spellStart"/>
-      <w:r>
-        <w:t>histórico</w:t>
-      </w:r>
-      <w:proofErr w:type="spellEnd"/>
-      <w:r>
-        <w:t xml:space="preserve"> de </w:t>
-      </w:r>
-      <w:proofErr w:type="spellStart"/>
-      <w:r>
-        <w:t>pesquisas</w:t>
-      </w:r>
-      <w:proofErr w:type="spellEnd"/>
-      <w:r>
-        <w:t xml:space="preserve">: </w:t>
-      </w:r>
-      <w:proofErr w:type="spellStart"/>
-      <w:r>
-        <w:t>identificar</w:t>
-      </w:r>
-      <w:proofErr w:type="spellEnd"/>
-      <w:r>
-        <w:t xml:space="preserve"> </w:t>
-      </w:r>
-      <w:proofErr w:type="spellStart"/>
-      <w:r>
-        <w:t>pesquisas</w:t>
-      </w:r>
-      <w:proofErr w:type="spellEnd"/>
-      <w:r>
-        <w:t xml:space="preserve"> </w:t>
-      </w:r>
-      <w:proofErr w:type="spellStart"/>
-      <w:r>
-        <w:t>mais</w:t>
-      </w:r>
-      <w:proofErr w:type="spellEnd"/>
-      <w:r>
-        <w:t xml:space="preserve"> </w:t>
-      </w:r>
-      <w:proofErr w:type="spellStart"/>
-      <w:r>
-        <w:t>buscadas</w:t>
-      </w:r>
-      <w:proofErr w:type="spellEnd"/>
-      <w:r>
-        <w:t xml:space="preserve"> e </w:t>
-      </w:r>
-      <w:proofErr w:type="spellStart"/>
-      <w:r>
-        <w:t>atribuir</w:t>
-      </w:r>
-      <w:proofErr w:type="spellEnd"/>
-      <w:r>
-        <w:t xml:space="preserve"> </w:t>
-      </w:r>
-      <w:proofErr w:type="spellStart"/>
-      <w:r>
-        <w:t>elas</w:t>
-      </w:r>
-      <w:proofErr w:type="spellEnd"/>
-      <w:r>
-        <w:t xml:space="preserve"> a </w:t>
-      </w:r>
-      <w:proofErr w:type="spellStart"/>
-      <w:r>
-        <w:t>pesquisas</w:t>
-      </w:r>
-      <w:proofErr w:type="spellEnd"/>
-      <w:r>
-        <w:t xml:space="preserve"> </w:t>
-      </w:r>
-      <w:proofErr w:type="spellStart"/>
-      <w:r>
-        <w:t>rápidas</w:t>
-      </w:r>
-      <w:proofErr w:type="spellEnd"/>
+      <w:r>
+        <w:t xml:space="preserve">Consultar histórico de pesquisas: identificar pesquisas mais </w:t>
+      </w:r>
+      <w:r>
+        <w:t>buscadas e atribuir elas a pesquisas rápidas</w:t>
+      </w:r>
       <w:r>
         <w:t>.</w:t>
       </w:r>
@@ -3425,16 +2714,8 @@
         <w:rPr>
           <w:lang w:val="pt-BR"/>
         </w:rPr>
-        <w:t xml:space="preserve">rio e o menor da faixa salarial de um cargo </w:t>
-      </w:r>
-      <w:proofErr w:type="gramStart"/>
-      <w:r>
-        <w:rPr>
-          <w:lang w:val="pt-BR"/>
-        </w:rPr>
-        <w:t>especifico</w:t>
-      </w:r>
-      <w:proofErr w:type="gramEnd"/>
+        <w:t>rio e o menor da faixa salarial de um cargo especifico</w:t>
+      </w:r>
       <w:r>
         <w:rPr>
           <w:lang w:val="pt-BR"/>
@@ -3661,7 +2942,6 @@
                 <w:lang w:eastAsia="pt-BR"/>
               </w:rPr>
             </w:pPr>
-            <w:proofErr w:type="spellStart"/>
             <w:r>
               <w:rPr>
                 <w:rFonts w:asciiTheme="minorHAnsi" w:hAnsiTheme="minorHAnsi" w:cstheme="minorHAnsi"/>
@@ -3671,57 +2951,8 @@
                 <w:szCs w:val="22"/>
                 <w:lang w:eastAsia="pt-BR"/>
               </w:rPr>
-              <w:t>Consultar</w:t>
+              <w:t>Consultar dados de funcionários publicos</w:t>
             </w:r>
-            <w:proofErr w:type="spellEnd"/>
-            <w:r>
-              <w:rPr>
-                <w:rFonts w:asciiTheme="minorHAnsi" w:hAnsiTheme="minorHAnsi" w:cstheme="minorHAnsi"/>
-                <w:snapToGrid/>
-                <w:color w:val="000000"/>
-                <w:sz w:val="22"/>
-                <w:szCs w:val="22"/>
-                <w:lang w:eastAsia="pt-BR"/>
-              </w:rPr>
-              <w:t xml:space="preserve"> dados de </w:t>
-            </w:r>
-            <w:proofErr w:type="spellStart"/>
-            <w:r>
-              <w:rPr>
-                <w:rFonts w:asciiTheme="minorHAnsi" w:hAnsiTheme="minorHAnsi" w:cstheme="minorHAnsi"/>
-                <w:snapToGrid/>
-                <w:color w:val="000000"/>
-                <w:sz w:val="22"/>
-                <w:szCs w:val="22"/>
-                <w:lang w:eastAsia="pt-BR"/>
-              </w:rPr>
-              <w:t>funcionários</w:t>
-            </w:r>
-            <w:proofErr w:type="spellEnd"/>
-            <w:r>
-              <w:rPr>
-                <w:rFonts w:asciiTheme="minorHAnsi" w:hAnsiTheme="minorHAnsi" w:cstheme="minorHAnsi"/>
-                <w:snapToGrid/>
-                <w:color w:val="000000"/>
-                <w:sz w:val="22"/>
-                <w:szCs w:val="22"/>
-                <w:lang w:eastAsia="pt-BR"/>
-              </w:rPr>
-              <w:t xml:space="preserve"> </w:t>
-            </w:r>
-            <w:proofErr w:type="spellStart"/>
-            <w:r>
-              <w:rPr>
-                <w:rFonts w:asciiTheme="minorHAnsi" w:hAnsiTheme="minorHAnsi" w:cstheme="minorHAnsi"/>
-                <w:snapToGrid/>
-                <w:color w:val="000000"/>
-                <w:sz w:val="22"/>
-                <w:szCs w:val="22"/>
-                <w:lang w:eastAsia="pt-BR"/>
-              </w:rPr>
-              <w:t>publicos</w:t>
-            </w:r>
-            <w:proofErr w:type="spellEnd"/>
           </w:p>
           <w:p>
             <w:pPr>
@@ -3748,127 +2979,7 @@
                 <w:szCs w:val="22"/>
                 <w:lang w:eastAsia="pt-BR"/>
               </w:rPr>
-              <w:t>(</w:t>
-            </w:r>
-            <w:proofErr w:type="spellStart"/>
-            <w:r>
-              <w:rPr>
-                <w:rFonts w:asciiTheme="minorHAnsi" w:hAnsiTheme="minorHAnsi" w:cstheme="minorHAnsi"/>
-                <w:snapToGrid/>
-                <w:color w:val="000000"/>
-                <w:sz w:val="22"/>
-                <w:szCs w:val="22"/>
-                <w:lang w:eastAsia="pt-BR"/>
-              </w:rPr>
-              <w:t>Consultar</w:t>
-            </w:r>
-            <w:proofErr w:type="spellEnd"/>
-            <w:r>
-              <w:rPr>
-                <w:rFonts w:asciiTheme="minorHAnsi" w:hAnsiTheme="minorHAnsi" w:cstheme="minorHAnsi"/>
-                <w:snapToGrid/>
-                <w:color w:val="000000"/>
-                <w:sz w:val="22"/>
-                <w:szCs w:val="22"/>
-                <w:lang w:eastAsia="pt-BR"/>
-              </w:rPr>
-              <w:t xml:space="preserve"> </w:t>
-            </w:r>
-            <w:proofErr w:type="spellStart"/>
-            <w:r>
-              <w:rPr>
-                <w:rFonts w:asciiTheme="minorHAnsi" w:hAnsiTheme="minorHAnsi" w:cstheme="minorHAnsi"/>
-                <w:snapToGrid/>
-                <w:color w:val="000000"/>
-                <w:sz w:val="22"/>
-                <w:szCs w:val="22"/>
-                <w:lang w:eastAsia="pt-BR"/>
-              </w:rPr>
-              <w:t>salário</w:t>
-            </w:r>
-            <w:proofErr w:type="spellEnd"/>
-            <w:r>
-              <w:rPr>
-                <w:rFonts w:asciiTheme="minorHAnsi" w:hAnsiTheme="minorHAnsi" w:cstheme="minorHAnsi"/>
-                <w:snapToGrid/>
-                <w:color w:val="000000"/>
-                <w:sz w:val="22"/>
-                <w:szCs w:val="22"/>
-                <w:lang w:eastAsia="pt-BR"/>
-              </w:rPr>
-              <w:t xml:space="preserve">, </w:t>
-            </w:r>
-            <w:proofErr w:type="spellStart"/>
-            <w:r>
-              <w:rPr>
-                <w:rFonts w:asciiTheme="minorHAnsi" w:hAnsiTheme="minorHAnsi" w:cstheme="minorHAnsi"/>
-                <w:snapToGrid/>
-                <w:color w:val="000000"/>
-                <w:sz w:val="22"/>
-                <w:szCs w:val="22"/>
-                <w:lang w:eastAsia="pt-BR"/>
-              </w:rPr>
-              <w:t>consultar</w:t>
-            </w:r>
-            <w:proofErr w:type="spellEnd"/>
-            <w:r>
-              <w:rPr>
-                <w:rFonts w:asciiTheme="minorHAnsi" w:hAnsiTheme="minorHAnsi" w:cstheme="minorHAnsi"/>
-                <w:snapToGrid/>
-                <w:color w:val="000000"/>
-                <w:sz w:val="22"/>
-                <w:szCs w:val="22"/>
-                <w:lang w:eastAsia="pt-BR"/>
-              </w:rPr>
-              <w:t xml:space="preserve"> </w:t>
-            </w:r>
-            <w:proofErr w:type="spellStart"/>
-            <w:r>
-              <w:rPr>
-                <w:rFonts w:asciiTheme="minorHAnsi" w:hAnsiTheme="minorHAnsi" w:cstheme="minorHAnsi"/>
-                <w:snapToGrid/>
-                <w:color w:val="000000"/>
-                <w:sz w:val="22"/>
-                <w:szCs w:val="22"/>
-                <w:lang w:eastAsia="pt-BR"/>
-              </w:rPr>
-              <w:t>nome</w:t>
-            </w:r>
-            <w:proofErr w:type="spellEnd"/>
-            <w:r>
-              <w:rPr>
-                <w:rFonts w:asciiTheme="minorHAnsi" w:hAnsiTheme="minorHAnsi" w:cstheme="minorHAnsi"/>
-                <w:snapToGrid/>
-                <w:color w:val="000000"/>
-                <w:sz w:val="22"/>
-                <w:szCs w:val="22"/>
-                <w:lang w:eastAsia="pt-BR"/>
-              </w:rPr>
-              <w:t xml:space="preserve">, </w:t>
-            </w:r>
-            <w:proofErr w:type="spellStart"/>
-            <w:r>
-              <w:rPr>
-                <w:rFonts w:asciiTheme="minorHAnsi" w:hAnsiTheme="minorHAnsi" w:cstheme="minorHAnsi"/>
-                <w:snapToGrid/>
-                <w:color w:val="000000"/>
-                <w:sz w:val="22"/>
-                <w:szCs w:val="22"/>
-                <w:lang w:eastAsia="pt-BR"/>
-              </w:rPr>
-              <w:t>consultar</w:t>
-            </w:r>
-            <w:proofErr w:type="spellEnd"/>
-            <w:r>
-              <w:rPr>
-                <w:rFonts w:asciiTheme="minorHAnsi" w:hAnsiTheme="minorHAnsi" w:cstheme="minorHAnsi"/>
-                <w:snapToGrid/>
-                <w:color w:val="000000"/>
-                <w:sz w:val="22"/>
-                <w:szCs w:val="22"/>
-                <w:lang w:eastAsia="pt-BR"/>
-              </w:rPr>
-              <w:t xml:space="preserve"> cargo)</w:t>
+              <w:t>(Consultar salário, consultar nome, consultar cargo)</w:t>
             </w:r>
           </w:p>
         </w:tc>
@@ -4690,7 +3801,6 @@
                 <w:lang w:val="pt-BR" w:eastAsia="pt-BR"/>
               </w:rPr>
             </w:pPr>
-            <w:proofErr w:type="spellStart"/>
             <w:r>
               <w:rPr>
                 <w:rFonts w:asciiTheme="minorHAnsi" w:hAnsiTheme="minorHAnsi" w:cstheme="minorHAnsi"/>
@@ -4702,7 +3812,6 @@
               </w:rPr>
               <w:t>Consultar</w:t>
             </w:r>
-            <w:proofErr w:type="spellEnd"/>
             <w:r>
               <w:rPr>
                 <w:rFonts w:asciiTheme="minorHAnsi" w:hAnsiTheme="minorHAnsi" w:cstheme="minorHAnsi"/>
@@ -4712,45 +3821,8 @@
                 <w:szCs w:val="22"/>
                 <w:lang w:eastAsia="pt-BR"/>
               </w:rPr>
-              <w:t xml:space="preserve"> </w:t>
+              <w:t xml:space="preserve"> histórico de pesquisas</w:t>
             </w:r>
-            <w:proofErr w:type="spellStart"/>
-            <w:r>
-              <w:rPr>
-                <w:rFonts w:asciiTheme="minorHAnsi" w:hAnsiTheme="minorHAnsi" w:cstheme="minorHAnsi"/>
-                <w:snapToGrid/>
-                <w:color w:val="000000"/>
-                <w:sz w:val="22"/>
-                <w:szCs w:val="22"/>
-                <w:lang w:eastAsia="pt-BR"/>
-              </w:rPr>
-              <w:t>histórico</w:t>
-            </w:r>
-            <w:proofErr w:type="spellEnd"/>
-            <w:r>
-              <w:rPr>
-                <w:rFonts w:asciiTheme="minorHAnsi" w:hAnsiTheme="minorHAnsi" w:cstheme="minorHAnsi"/>
-                <w:snapToGrid/>
-                <w:color w:val="000000"/>
-                <w:sz w:val="22"/>
-                <w:szCs w:val="22"/>
-                <w:lang w:eastAsia="pt-BR"/>
-              </w:rPr>
-              <w:t xml:space="preserve"> de </w:t>
-            </w:r>
-            <w:proofErr w:type="spellStart"/>
-            <w:r>
-              <w:rPr>
-                <w:rFonts w:asciiTheme="minorHAnsi" w:hAnsiTheme="minorHAnsi" w:cstheme="minorHAnsi"/>
-                <w:snapToGrid/>
-                <w:color w:val="000000"/>
-                <w:sz w:val="22"/>
-                <w:szCs w:val="22"/>
-                <w:lang w:eastAsia="pt-BR"/>
-              </w:rPr>
-              <w:t>pesquisas</w:t>
-            </w:r>
-            <w:proofErr w:type="spellEnd"/>
           </w:p>
         </w:tc>
         <w:tc>
@@ -5400,47 +4472,13 @@
           <w:u w:val="single"/>
         </w:rPr>
       </w:pPr>
-      <w:proofErr w:type="spellStart"/>
       <w:r>
         <w:rPr>
           <w:sz w:val="24"/>
           <w:szCs w:val="24"/>
         </w:rPr>
-        <w:t>Diagrama</w:t>
-      </w:r>
-      <w:proofErr w:type="spellEnd"/>
-      <w:r>
-        <w:rPr>
-          <w:sz w:val="24"/>
-          <w:szCs w:val="24"/>
-        </w:rPr>
-        <w:t xml:space="preserve"> </w:t>
-      </w:r>
-      <w:proofErr w:type="spellStart"/>
-      <w:r>
-        <w:rPr>
-          <w:sz w:val="24"/>
-          <w:szCs w:val="24"/>
-        </w:rPr>
-        <w:t>casos</w:t>
-      </w:r>
-      <w:proofErr w:type="spellEnd"/>
-      <w:r>
-        <w:rPr>
-          <w:sz w:val="24"/>
-          <w:szCs w:val="24"/>
-        </w:rPr>
-        <w:t xml:space="preserve"> de </w:t>
-      </w:r>
-      <w:proofErr w:type="spellStart"/>
-      <w:r>
-        <w:rPr>
-          <w:sz w:val="24"/>
-          <w:szCs w:val="24"/>
-        </w:rPr>
-        <w:t>uso</w:t>
-      </w:r>
-      <w:proofErr w:type="spellEnd"/>
+        <w:t>Diagrama casos de uso</w:t>
+      </w:r>
     </w:p>
     <w:p>
       <w:pPr>
@@ -5545,39 +4583,7 @@
           <w:szCs w:val="24"/>
         </w:rPr>
         <w:tab/>
-        <w:t xml:space="preserve">       </w:t>
-      </w:r>
-      <w:proofErr w:type="spellStart"/>
-      <w:r>
-        <w:rPr>
-          <w:sz w:val="24"/>
-          <w:szCs w:val="24"/>
-        </w:rPr>
-        <w:t>Controle</w:t>
-      </w:r>
-      <w:proofErr w:type="spellEnd"/>
-      <w:r>
-        <w:rPr>
-          <w:sz w:val="24"/>
-          <w:szCs w:val="24"/>
-        </w:rPr>
-        <w:t xml:space="preserve"> de </w:t>
-      </w:r>
-      <w:proofErr w:type="spellStart"/>
-      <w:r>
-        <w:rPr>
-          <w:sz w:val="24"/>
-          <w:szCs w:val="24"/>
-        </w:rPr>
-        <w:t>Processo</w:t>
-      </w:r>
-      <w:proofErr w:type="spellEnd"/>
-      <w:r>
-        <w:rPr>
-          <w:sz w:val="24"/>
-          <w:szCs w:val="24"/>
-        </w:rPr>
-        <w:t>.</w:t>
+        <w:t xml:space="preserve">       Controle de Processo.</w:t>
       </w:r>
     </w:p>
     <w:p>
@@ -5670,14 +4676,12 @@
           <w:pPr>
             <w:ind w:right="360"/>
           </w:pPr>
-          <w:proofErr w:type="spellStart"/>
           <w:r>
             <w:rPr>
               <w:lang w:val="pt-BR"/>
             </w:rPr>
             <w:t>Confidential</w:t>
           </w:r>
-          <w:proofErr w:type="spellEnd"/>
         </w:p>
       </w:tc>
       <w:tc>
@@ -6024,19 +5028,11 @@
             </w:rPr>
             <w:t xml:space="preserve">  </w:t>
           </w:r>
-          <w:proofErr w:type="spellStart"/>
           <w:r>
             <w:rPr>
               <w:lang w:val="pt-BR"/>
             </w:rPr>
-            <w:t>Version</w:t>
-          </w:r>
-          <w:proofErr w:type="spellEnd"/>
-          <w:r>
-            <w:rPr>
-              <w:lang w:val="pt-BR"/>
-            </w:rPr>
-            <w:t>:</w:t>
+            <w:t>Version:</w:t>
           </w:r>
           <w:r>
             <w:t xml:space="preserve">           1.</w:t>

</xml_diff>

<commit_message>
Atualização de requisitos, atulização de Caso de Uso e adicioncando fluxo de caso de uso
</commit_message>
<xml_diff>
--- a/Especificacao_dos_Requisitos_Software.docx
+++ b/Especificacao_dos_Requisitos_Software.docx
@@ -1,6 +1,6 @@
 
 <file path=word/document.xml><?xml version="1.0" encoding="utf-8"?>
-<w:document xmlns:wpc="http://schemas.microsoft.com/office/word/2010/wordprocessingCanvas" xmlns:cx="http://schemas.microsoft.com/office/drawing/2014/chartex" xmlns:cx1="http://schemas.microsoft.com/office/drawing/2015/9/8/chartex" xmlns:cx2="http://schemas.microsoft.com/office/drawing/2015/10/21/chartex" xmlns:cx3="http://schemas.microsoft.com/office/drawing/2016/5/9/chartex" xmlns:cx4="http://schemas.microsoft.com/office/drawing/2016/5/10/chartex" xmlns:cx5="http://schemas.microsoft.com/office/drawing/2016/5/11/chartex" xmlns:cx6="http://schemas.microsoft.com/office/drawing/2016/5/12/chartex" xmlns:cx7="http://schemas.microsoft.com/office/drawing/2016/5/13/chartex" xmlns:cx8="http://schemas.microsoft.com/office/drawing/2016/5/14/chartex" xmlns:mc="http://schemas.openxmlformats.org/markup-compatibility/2006" xmlns:aink="http://schemas.microsoft.com/office/drawing/2016/ink" xmlns:am3d="http://schemas.microsoft.com/office/drawing/2017/model3d" xmlns:o="urn:schemas-microsoft-com:office:office" xmlns:r="http://schemas.openxmlformats.org/officeDocument/2006/relationships" xmlns:m="http://schemas.openxmlformats.org/officeDocument/2006/math" xmlns:v="urn:schemas-microsoft-com:vml" xmlns:wp14="http://schemas.microsoft.com/office/word/2010/wordprocessingDrawing" xmlns:wp="http://schemas.openxmlformats.org/drawingml/2006/wordprocessingDrawing" xmlns:w10="urn:schemas-microsoft-com:office:word" xmlns:w="http://schemas.openxmlformats.org/wordprocessingml/2006/main" xmlns:w14="http://schemas.microsoft.com/office/word/2010/wordml" xmlns:w15="http://schemas.microsoft.com/office/word/2012/wordml" xmlns:w16cex="http://schemas.microsoft.com/office/word/2018/wordml/cex" xmlns:w16cid="http://schemas.microsoft.com/office/word/2016/wordml/cid" xmlns:w16="http://schemas.microsoft.com/office/word/2018/wordml" xmlns:w16se="http://schemas.microsoft.com/office/word/2015/wordml/symex" xmlns:wpg="http://schemas.microsoft.com/office/word/2010/wordprocessingGroup" xmlns:wpi="http://schemas.microsoft.com/office/word/2010/wordprocessingInk" xmlns:wne="http://schemas.microsoft.com/office/word/2006/wordml" xmlns:wps="http://schemas.microsoft.com/office/word/2010/wordprocessingShape" mc:Ignorable="w14 w15 w16se w16cid w16 w16cex wp14">
+<w:document xmlns:wpc="http://schemas.microsoft.com/office/word/2010/wordprocessingCanvas" xmlns:mc="http://schemas.openxmlformats.org/markup-compatibility/2006" xmlns:o="urn:schemas-microsoft-com:office:office" xmlns:r="http://schemas.openxmlformats.org/officeDocument/2006/relationships" xmlns:m="http://schemas.openxmlformats.org/officeDocument/2006/math" xmlns:v="urn:schemas-microsoft-com:vml" xmlns:wp14="http://schemas.microsoft.com/office/word/2010/wordprocessingDrawing" xmlns:wp="http://schemas.openxmlformats.org/drawingml/2006/wordprocessingDrawing" xmlns:w10="urn:schemas-microsoft-com:office:word" xmlns:w="http://schemas.openxmlformats.org/wordprocessingml/2006/main" xmlns:w14="http://schemas.microsoft.com/office/word/2010/wordml" xmlns:w15="http://schemas.microsoft.com/office/word/2012/wordml" xmlns:wpg="http://schemas.microsoft.com/office/word/2010/wordprocessingGroup" xmlns:wpi="http://schemas.microsoft.com/office/word/2010/wordprocessingInk" xmlns:wne="http://schemas.microsoft.com/office/word/2006/wordml" xmlns:wps="http://schemas.microsoft.com/office/word/2010/wordprocessingShape" mc:Ignorable="w14 w15 wp14">
   <w:body>
     <w:p>
       <w:pPr>
@@ -440,7 +440,21 @@
               <w:rPr>
                 <w:lang w:val="pt-BR"/>
               </w:rPr>
-              <w:t xml:space="preserve"> (documento word)</w:t>
+              <w:t xml:space="preserve"> (documento </w:t>
+            </w:r>
+            <w:proofErr w:type="spellStart"/>
+            <w:r>
+              <w:rPr>
+                <w:lang w:val="pt-BR"/>
+              </w:rPr>
+              <w:t>word</w:t>
+            </w:r>
+            <w:proofErr w:type="spellEnd"/>
+            <w:r>
+              <w:rPr>
+                <w:lang w:val="pt-BR"/>
+              </w:rPr>
+              <w:t>)</w:t>
             </w:r>
           </w:p>
         </w:tc>
@@ -1206,39 +1220,9 @@
       <w:r>
         <w:rPr>
           <w:noProof/>
-        </w:rPr>
-        <w:fldChar w:fldCharType="begin"/>
-      </w:r>
-      <w:r>
-        <w:rPr>
-          <w:noProof/>
           <w:lang w:val="fr-FR"/>
         </w:rPr>
-        <w:instrText xml:space="preserve"> PAGEREF _Toc18208083 \h </w:instrText>
-      </w:r>
-      <w:r>
-        <w:rPr>
-          <w:noProof/>
-        </w:rPr>
-      </w:r>
-      <w:r>
-        <w:rPr>
-          <w:noProof/>
-        </w:rPr>
-        <w:fldChar w:fldCharType="separate"/>
-      </w:r>
-      <w:r>
-        <w:rPr>
-          <w:noProof/>
-          <w:lang w:val="fr-FR"/>
-        </w:rPr>
-        <w:t>5</w:t>
-      </w:r>
-      <w:r>
-        <w:rPr>
-          <w:noProof/>
-        </w:rPr>
-        <w:fldChar w:fldCharType="end"/>
+        <w:t>4</w:t>
       </w:r>
     </w:p>
     <w:p>
@@ -1277,7 +1261,14 @@
           <w:noProof/>
           <w:lang w:val="pt-BR"/>
         </w:rPr>
-        <w:t>Relatórios de Caso de Uso</w:t>
+        <w:t xml:space="preserve">Requisitos </w:t>
+      </w:r>
+      <w:r>
+        <w:rPr>
+          <w:noProof/>
+          <w:lang w:val="pt-BR"/>
+        </w:rPr>
+        <w:t>Não Funcionais</w:t>
       </w:r>
       <w:r>
         <w:rPr>
@@ -1290,45 +1281,14 @@
         <w:rPr>
           <w:noProof/>
         </w:rPr>
-        <w:fldChar w:fldCharType="begin"/>
-      </w:r>
-      <w:r>
-        <w:rPr>
-          <w:noProof/>
-          <w:lang w:val="fr-FR"/>
-        </w:rPr>
-        <w:instrText xml:space="preserve"> PAGEREF _Toc18208084 \h </w:instrText>
-      </w:r>
-      <w:r>
-        <w:rPr>
-          <w:noProof/>
-        </w:rPr>
-      </w:r>
-      <w:r>
-        <w:rPr>
-          <w:noProof/>
-        </w:rPr>
-        <w:fldChar w:fldCharType="separate"/>
-      </w:r>
-      <w:r>
-        <w:rPr>
-          <w:noProof/>
-          <w:lang w:val="fr-FR"/>
-        </w:rPr>
-        <w:t>5</w:t>
-      </w:r>
-      <w:r>
-        <w:rPr>
-          <w:noProof/>
-        </w:rPr>
-        <w:fldChar w:fldCharType="end"/>
-      </w:r>
-    </w:p>
-    <w:p>
-      <w:pPr>
-        <w:pStyle w:val="Sumrio2"/>
+        <w:t>6</w:t>
+      </w:r>
+    </w:p>
+    <w:p>
+      <w:pPr>
+        <w:pStyle w:val="Sumrio1"/>
         <w:tabs>
-          <w:tab w:val="left" w:pos="1000"/>
+          <w:tab w:val="left" w:pos="432"/>
         </w:tabs>
         <w:rPr>
           <w:noProof/>
@@ -1341,9 +1301,10 @@
       <w:r>
         <w:rPr>
           <w:noProof/>
-          <w:lang w:val="pt-BR"/>
-        </w:rPr>
-        <w:t>3.2</w:t>
+          <w:sz w:val="24"/>
+          <w:lang w:val="pt-BR"/>
+        </w:rPr>
+        <w:t>4.</w:t>
       </w:r>
       <w:r>
         <w:rPr>
@@ -1358,66 +1319,6 @@
       <w:r>
         <w:rPr>
           <w:noProof/>
-          <w:lang w:val="pt-BR"/>
-        </w:rPr>
-        <w:t xml:space="preserve">Requisitos </w:t>
-      </w:r>
-      <w:r>
-        <w:rPr>
-          <w:noProof/>
-          <w:lang w:val="pt-BR"/>
-        </w:rPr>
-        <w:t>Não Funcionais</w:t>
-      </w:r>
-      <w:r>
-        <w:rPr>
-          <w:noProof/>
-          <w:lang w:val="fr-FR"/>
-        </w:rPr>
-        <w:tab/>
-      </w:r>
-      <w:r>
-        <w:rPr>
-          <w:noProof/>
-        </w:rPr>
-        <w:t>6</w:t>
-      </w:r>
-    </w:p>
-    <w:p>
-      <w:pPr>
-        <w:pStyle w:val="Sumrio1"/>
-        <w:tabs>
-          <w:tab w:val="left" w:pos="432"/>
-        </w:tabs>
-        <w:rPr>
-          <w:noProof/>
-          <w:snapToGrid/>
-          <w:sz w:val="24"/>
-          <w:szCs w:val="24"/>
-          <w:lang w:val="fr-FR"/>
-        </w:rPr>
-      </w:pPr>
-      <w:r>
-        <w:rPr>
-          <w:noProof/>
-          <w:sz w:val="24"/>
-          <w:lang w:val="pt-BR"/>
-        </w:rPr>
-        <w:t>4.</w:t>
-      </w:r>
-      <w:r>
-        <w:rPr>
-          <w:noProof/>
-          <w:snapToGrid/>
-          <w:sz w:val="24"/>
-          <w:szCs w:val="24"/>
-          <w:lang w:val="fr-FR"/>
-        </w:rPr>
-        <w:tab/>
-      </w:r>
-      <w:r>
-        <w:rPr>
-          <w:noProof/>
           <w:sz w:val="24"/>
           <w:lang w:val="pt-BR"/>
         </w:rPr>
@@ -1721,23 +1622,25 @@
           <w:shd w:val="clear" w:color="auto" w:fill="FFFFFF"/>
           <w:lang w:val="pt-BR"/>
         </w:rPr>
-        <w:t xml:space="preserve">são de dificil utilização e </w:t>
-      </w:r>
+        <w:t xml:space="preserve">são de </w:t>
+      </w:r>
+      <w:proofErr w:type="spellStart"/>
       <w:r>
         <w:rPr>
           <w:color w:val="222222"/>
           <w:shd w:val="clear" w:color="auto" w:fill="FFFFFF"/>
           <w:lang w:val="pt-BR"/>
         </w:rPr>
-        <w:t xml:space="preserve">de pouco acesso por parte </w:t>
-      </w:r>
+        <w:t>dificil</w:t>
+      </w:r>
+      <w:proofErr w:type="spellEnd"/>
       <w:r>
         <w:rPr>
           <w:color w:val="222222"/>
           <w:shd w:val="clear" w:color="auto" w:fill="FFFFFF"/>
           <w:lang w:val="pt-BR"/>
         </w:rPr>
-        <w:t>dos munícipes</w:t>
+        <w:t xml:space="preserve"> utilização e </w:t>
       </w:r>
       <w:r>
         <w:rPr>
@@ -1745,7 +1648,7 @@
           <w:shd w:val="clear" w:color="auto" w:fill="FFFFFF"/>
           <w:lang w:val="pt-BR"/>
         </w:rPr>
-        <w:t>, além de apresentar seus dados</w:t>
+        <w:t xml:space="preserve">de pouco acesso por parte </w:t>
       </w:r>
       <w:r>
         <w:rPr>
@@ -1753,6 +1656,22 @@
           <w:shd w:val="clear" w:color="auto" w:fill="FFFFFF"/>
           <w:lang w:val="pt-BR"/>
         </w:rPr>
+        <w:t>dos munícipes</w:t>
+      </w:r>
+      <w:r>
+        <w:rPr>
+          <w:color w:val="222222"/>
+          <w:shd w:val="clear" w:color="auto" w:fill="FFFFFF"/>
+          <w:lang w:val="pt-BR"/>
+        </w:rPr>
+        <w:t>, além de apresentar seus dados</w:t>
+      </w:r>
+      <w:r>
+        <w:rPr>
+          <w:color w:val="222222"/>
+          <w:shd w:val="clear" w:color="auto" w:fill="FFFFFF"/>
+          <w:lang w:val="pt-BR"/>
+        </w:rPr>
         <w:t xml:space="preserve"> muitas vezes em extensas tabelas e arquivos em PDF, o que diminui ainda mais seu acesso. O site Pense Bem tem como objetivo suprir esses problemas.</w:t>
       </w:r>
     </w:p>
@@ -1933,7 +1852,21 @@
         <w:rPr>
           <w:lang w:val="pt-BR"/>
         </w:rPr>
-        <w:t xml:space="preserve">nosso principal Stakeholder, </w:t>
+        <w:t xml:space="preserve">nosso principal </w:t>
+      </w:r>
+      <w:proofErr w:type="spellStart"/>
+      <w:r>
+        <w:rPr>
+          <w:lang w:val="pt-BR"/>
+        </w:rPr>
+        <w:t>Stakeholder</w:t>
+      </w:r>
+      <w:proofErr w:type="spellEnd"/>
+      <w:r>
+        <w:rPr>
+          <w:lang w:val="pt-BR"/>
+        </w:rPr>
+        <w:t xml:space="preserve">, </w:t>
       </w:r>
       <w:r>
         <w:rPr>
@@ -1978,7 +1911,21 @@
         <w:rPr>
           <w:lang w:val="pt-BR"/>
         </w:rPr>
-        <w:t>Funções do Municípe:</w:t>
+        <w:t xml:space="preserve">Funções do </w:t>
+      </w:r>
+      <w:proofErr w:type="spellStart"/>
+      <w:r>
+        <w:rPr>
+          <w:lang w:val="pt-BR"/>
+        </w:rPr>
+        <w:t>Municípe</w:t>
+      </w:r>
+      <w:proofErr w:type="spellEnd"/>
+      <w:r>
+        <w:rPr>
+          <w:lang w:val="pt-BR"/>
+        </w:rPr>
+        <w:t>:</w:t>
       </w:r>
     </w:p>
     <w:p>
@@ -1986,53 +1933,133 @@
         <w:ind w:left="720"/>
         <w:jc w:val="both"/>
       </w:pPr>
-      <w:r>
-        <w:t>Consultar dados de funcionários publicos</w:t>
-      </w:r>
+      <w:proofErr w:type="spellStart"/>
+      <w:r>
+        <w:t>Consultar</w:t>
+      </w:r>
+      <w:proofErr w:type="spellEnd"/>
+      <w:r>
+        <w:t xml:space="preserve"> dados de </w:t>
+      </w:r>
+      <w:proofErr w:type="spellStart"/>
+      <w:r>
+        <w:t>funcionários</w:t>
+      </w:r>
+      <w:proofErr w:type="spellEnd"/>
+      <w:r>
+        <w:t xml:space="preserve"> </w:t>
+      </w:r>
+      <w:proofErr w:type="spellStart"/>
+      <w:r>
+        <w:t>publicos</w:t>
+      </w:r>
+      <w:proofErr w:type="spellEnd"/>
       <w:r>
         <w:t xml:space="preserve">: </w:t>
       </w:r>
       <w:r>
-        <w:t>o usuário poderá realizar pesquisas de funcionários publicos</w:t>
-      </w:r>
-      <w:r>
-        <w:t xml:space="preserve"> e visualiz</w:t>
+        <w:t xml:space="preserve">o </w:t>
+      </w:r>
+      <w:proofErr w:type="spellStart"/>
+      <w:r>
+        <w:t>usuário</w:t>
+      </w:r>
+      <w:proofErr w:type="spellEnd"/>
+      <w:r>
+        <w:t xml:space="preserve"> </w:t>
+      </w:r>
+      <w:proofErr w:type="spellStart"/>
+      <w:r>
+        <w:t>poderá</w:t>
+      </w:r>
+      <w:proofErr w:type="spellEnd"/>
+      <w:r>
+        <w:t xml:space="preserve"> </w:t>
+      </w:r>
+      <w:proofErr w:type="spellStart"/>
+      <w:r>
+        <w:t>realizar</w:t>
+      </w:r>
+      <w:proofErr w:type="spellEnd"/>
+      <w:r>
+        <w:t xml:space="preserve"> </w:t>
+      </w:r>
+      <w:proofErr w:type="spellStart"/>
+      <w:r>
+        <w:t>pesquisas</w:t>
+      </w:r>
+      <w:proofErr w:type="spellEnd"/>
+      <w:r>
+        <w:t xml:space="preserve"> de </w:t>
+      </w:r>
+      <w:proofErr w:type="spellStart"/>
+      <w:r>
+        <w:t>funcionários</w:t>
+      </w:r>
+      <w:proofErr w:type="spellEnd"/>
+      <w:r>
+        <w:t xml:space="preserve"> </w:t>
+      </w:r>
+      <w:proofErr w:type="spellStart"/>
+      <w:r>
+        <w:t>publicos</w:t>
+      </w:r>
+      <w:proofErr w:type="spellEnd"/>
+      <w:r>
+        <w:t xml:space="preserve"> e </w:t>
+      </w:r>
+      <w:proofErr w:type="spellStart"/>
+      <w:r>
+        <w:t>visualiz</w:t>
       </w:r>
       <w:r>
         <w:t>a</w:t>
       </w:r>
       <w:r>
-        <w:t>r seu</w:t>
-      </w:r>
-      <w:r>
-        <w:t>s respectivos cargos</w:t>
+        <w:t>r</w:t>
+      </w:r>
+      <w:proofErr w:type="spellEnd"/>
+      <w:r>
+        <w:t xml:space="preserve"> </w:t>
+      </w:r>
+      <w:proofErr w:type="spellStart"/>
+      <w:r>
+        <w:t>seu</w:t>
+      </w:r>
+      <w:r>
+        <w:t>s</w:t>
+      </w:r>
+      <w:proofErr w:type="spellEnd"/>
+      <w:r>
+        <w:t xml:space="preserve"> </w:t>
+      </w:r>
+      <w:proofErr w:type="spellStart"/>
+      <w:r>
+        <w:t>respectivos</w:t>
+      </w:r>
+      <w:proofErr w:type="spellEnd"/>
+      <w:r>
+        <w:t xml:space="preserve"> cargos</w:t>
       </w:r>
       <w:r>
         <w:t>,</w:t>
       </w:r>
       <w:r>
-        <w:t xml:space="preserve"> salários</w:t>
-      </w:r>
-      <w:r>
-        <w:t xml:space="preserve"> e nomes</w:t>
-      </w:r>
-      <w:r>
-        <w:t>. P</w:t>
-      </w:r>
-      <w:r>
-        <w:t>or</w:t>
-      </w:r>
-      <w:bookmarkStart w:id="5" w:name="_GoBack"/>
-      <w:bookmarkEnd w:id="5"/>
-      <w:r>
-        <w:t xml:space="preserve"> regra, um include é </w:t>
-      </w:r>
-      <w:r>
-        <w:t>usado para esses campos</w:t>
-      </w:r>
-      <w:r>
-        <w:t>.</w:t>
-      </w:r>
+        <w:t xml:space="preserve"> </w:t>
+      </w:r>
+      <w:proofErr w:type="spellStart"/>
+      <w:r>
+        <w:t>salários</w:t>
+      </w:r>
+      <w:proofErr w:type="spellEnd"/>
+      <w:r>
+        <w:t xml:space="preserve"> e </w:t>
+      </w:r>
+      <w:proofErr w:type="spellStart"/>
+      <w:r>
+        <w:t>nomes</w:t>
+      </w:r>
+      <w:proofErr w:type="spellEnd"/>
     </w:p>
     <w:p>
       <w:pPr>
@@ -2045,21 +2072,116 @@
         <w:ind w:left="720"/>
         <w:jc w:val="both"/>
       </w:pPr>
-      <w:r>
-        <w:t xml:space="preserve">Comparar dados de funcionários públicos: além de visualizar suas informações, poderá </w:t>
-      </w:r>
-      <w:r>
-        <w:t>compar</w:t>
-      </w:r>
-      <w:r>
-        <w:t xml:space="preserve">ar funcionários públicos, podendo identificar discrepanças </w:t>
-      </w:r>
-      <w:r>
-        <w:t>e principais diferenças entre dois servidores públicos</w:t>
-      </w:r>
-      <w:r>
-        <w:t>, esta função extende de Consultar dados de funcionários publicos por ser uma função opcional</w:t>
-      </w:r>
+      <w:proofErr w:type="spellStart"/>
+      <w:r>
+        <w:t>Consultar</w:t>
+      </w:r>
+      <w:proofErr w:type="spellEnd"/>
+      <w:r>
+        <w:t xml:space="preserve"> dados </w:t>
+      </w:r>
+      <w:r>
+        <w:t>politicos</w:t>
+      </w:r>
+      <w:r>
+        <w:t xml:space="preserve">: o </w:t>
+      </w:r>
+      <w:proofErr w:type="spellStart"/>
+      <w:r>
+        <w:t>usuário</w:t>
+      </w:r>
+      <w:proofErr w:type="spellEnd"/>
+      <w:r>
+        <w:t xml:space="preserve"> </w:t>
+      </w:r>
+      <w:proofErr w:type="spellStart"/>
+      <w:r>
+        <w:t>poderá</w:t>
+      </w:r>
+      <w:proofErr w:type="spellEnd"/>
+      <w:r>
+        <w:t xml:space="preserve"> </w:t>
+      </w:r>
+      <w:proofErr w:type="spellStart"/>
+      <w:r>
+        <w:t>realizar</w:t>
+      </w:r>
+      <w:proofErr w:type="spellEnd"/>
+      <w:r>
+        <w:t xml:space="preserve"> </w:t>
+      </w:r>
+      <w:proofErr w:type="spellStart"/>
+      <w:r>
+        <w:t>pesquisas</w:t>
+      </w:r>
+      <w:proofErr w:type="spellEnd"/>
+      <w:r>
+        <w:t xml:space="preserve"> de </w:t>
+      </w:r>
+      <w:proofErr w:type="gramStart"/>
+      <w:r>
+        <w:t>politicos</w:t>
+      </w:r>
+      <w:proofErr w:type="gramEnd"/>
+      <w:r>
+        <w:t xml:space="preserve"> </w:t>
+      </w:r>
+      <w:r>
+        <w:t xml:space="preserve">e </w:t>
+      </w:r>
+      <w:proofErr w:type="spellStart"/>
+      <w:r>
+        <w:t>visualizar</w:t>
+      </w:r>
+      <w:proofErr w:type="spellEnd"/>
+      <w:r>
+        <w:t xml:space="preserve"> </w:t>
+      </w:r>
+      <w:proofErr w:type="spellStart"/>
+      <w:r>
+        <w:t>seus</w:t>
+      </w:r>
+      <w:proofErr w:type="spellEnd"/>
+      <w:r>
+        <w:t xml:space="preserve"> </w:t>
+      </w:r>
+      <w:proofErr w:type="spellStart"/>
+      <w:r>
+        <w:t>respectivos</w:t>
+      </w:r>
+      <w:proofErr w:type="spellEnd"/>
+      <w:r>
+        <w:t xml:space="preserve"> </w:t>
+      </w:r>
+      <w:proofErr w:type="spellStart"/>
+      <w:r>
+        <w:t>salários</w:t>
+      </w:r>
+      <w:proofErr w:type="spellEnd"/>
+      <w:r>
+        <w:t xml:space="preserve">, </w:t>
+      </w:r>
+      <w:proofErr w:type="spellStart"/>
+      <w:r>
+        <w:t>legislaturas</w:t>
+      </w:r>
+      <w:proofErr w:type="spellEnd"/>
+      <w:r>
+        <w:t xml:space="preserve">, </w:t>
+      </w:r>
+      <w:proofErr w:type="spellStart"/>
+      <w:r>
+        <w:t>idadee</w:t>
+      </w:r>
+      <w:proofErr w:type="spellEnd"/>
+      <w:r>
+        <w:t xml:space="preserve"> </w:t>
+      </w:r>
+      <w:proofErr w:type="spellStart"/>
+      <w:r>
+        <w:t>nomes</w:t>
+      </w:r>
+      <w:proofErr w:type="spellEnd"/>
       <w:r>
         <w:t>.</w:t>
       </w:r>
@@ -2075,17 +2197,305 @@
         <w:ind w:left="720"/>
         <w:jc w:val="both"/>
       </w:pPr>
-      <w:r>
-        <w:t xml:space="preserve">Selecionar pesquisas rápida:  na página inicial poderá selecionar pesquisas rápidas (pesquisas mais </w:t>
-      </w:r>
-      <w:r>
-        <w:t>buscadas no site</w:t>
-      </w:r>
-      <w:r>
-        <w:t>)</w:t>
-      </w:r>
-      <w:r>
-        <w:t xml:space="preserve"> para otimização de tempo.</w:t>
+      <w:proofErr w:type="spellStart"/>
+      <w:r>
+        <w:t>Comparar</w:t>
+      </w:r>
+      <w:proofErr w:type="spellEnd"/>
+      <w:r>
+        <w:t xml:space="preserve"> dados: </w:t>
+      </w:r>
+      <w:proofErr w:type="spellStart"/>
+      <w:r>
+        <w:t>além</w:t>
+      </w:r>
+      <w:proofErr w:type="spellEnd"/>
+      <w:r>
+        <w:t xml:space="preserve"> de </w:t>
+      </w:r>
+      <w:proofErr w:type="spellStart"/>
+      <w:r>
+        <w:t>visualizar</w:t>
+      </w:r>
+      <w:proofErr w:type="spellEnd"/>
+      <w:r>
+        <w:t xml:space="preserve"> </w:t>
+      </w:r>
+      <w:proofErr w:type="spellStart"/>
+      <w:r>
+        <w:t>suas</w:t>
+      </w:r>
+      <w:proofErr w:type="spellEnd"/>
+      <w:r>
+        <w:t xml:space="preserve"> </w:t>
+      </w:r>
+      <w:proofErr w:type="spellStart"/>
+      <w:r>
+        <w:t>informações</w:t>
+      </w:r>
+      <w:proofErr w:type="spellEnd"/>
+      <w:r>
+        <w:t xml:space="preserve">, </w:t>
+      </w:r>
+      <w:proofErr w:type="spellStart"/>
+      <w:r>
+        <w:t>poderá</w:t>
+      </w:r>
+      <w:proofErr w:type="spellEnd"/>
+      <w:r>
+        <w:t xml:space="preserve"> </w:t>
+      </w:r>
+      <w:r>
+        <w:t>comparer dados de</w:t>
+      </w:r>
+      <w:r>
+        <w:t xml:space="preserve"> </w:t>
+      </w:r>
+      <w:proofErr w:type="spellStart"/>
+      <w:r>
+        <w:t>funcionários</w:t>
+      </w:r>
+      <w:proofErr w:type="spellEnd"/>
+      <w:r>
+        <w:t xml:space="preserve"> </w:t>
+      </w:r>
+      <w:proofErr w:type="spellStart"/>
+      <w:r>
+        <w:t>públicos</w:t>
+      </w:r>
+      <w:proofErr w:type="spellEnd"/>
+      <w:r>
+        <w:t>, politicos e/</w:t>
+      </w:r>
+      <w:proofErr w:type="spellStart"/>
+      <w:r>
+        <w:t>ou</w:t>
+      </w:r>
+      <w:proofErr w:type="spellEnd"/>
+      <w:r>
+        <w:t xml:space="preserve"> </w:t>
+      </w:r>
+      <w:proofErr w:type="spellStart"/>
+      <w:r>
+        <w:t>projetos</w:t>
+      </w:r>
+      <w:proofErr w:type="spellEnd"/>
+      <w:r>
+        <w:t xml:space="preserve">, </w:t>
+      </w:r>
+      <w:proofErr w:type="spellStart"/>
+      <w:r>
+        <w:t>podendo</w:t>
+      </w:r>
+      <w:proofErr w:type="spellEnd"/>
+      <w:r>
+        <w:t xml:space="preserve"> </w:t>
+      </w:r>
+      <w:proofErr w:type="spellStart"/>
+      <w:r>
+        <w:t>identificar</w:t>
+      </w:r>
+      <w:proofErr w:type="spellEnd"/>
+      <w:r>
+        <w:t xml:space="preserve"> </w:t>
+      </w:r>
+      <w:proofErr w:type="spellStart"/>
+      <w:r>
+        <w:t>discrepanças</w:t>
+      </w:r>
+      <w:proofErr w:type="spellEnd"/>
+      <w:r>
+        <w:t xml:space="preserve"> </w:t>
+      </w:r>
+      <w:r>
+        <w:t xml:space="preserve">e </w:t>
+      </w:r>
+      <w:proofErr w:type="spellStart"/>
+      <w:r>
+        <w:t>principais</w:t>
+      </w:r>
+      <w:proofErr w:type="spellEnd"/>
+      <w:r>
+        <w:t xml:space="preserve"> </w:t>
+      </w:r>
+      <w:proofErr w:type="spellStart"/>
+      <w:r>
+        <w:t>diferenças</w:t>
+      </w:r>
+      <w:proofErr w:type="spellEnd"/>
+      <w:r>
+        <w:t xml:space="preserve"> entre </w:t>
+      </w:r>
+      <w:proofErr w:type="spellStart"/>
+      <w:r>
+        <w:t>dois</w:t>
+      </w:r>
+      <w:proofErr w:type="spellEnd"/>
+      <w:r>
+        <w:t xml:space="preserve"> </w:t>
+      </w:r>
+      <w:proofErr w:type="spellStart"/>
+      <w:r>
+        <w:t>servidores</w:t>
+      </w:r>
+      <w:proofErr w:type="spellEnd"/>
+      <w:r>
+        <w:t xml:space="preserve"> </w:t>
+      </w:r>
+      <w:proofErr w:type="spellStart"/>
+      <w:r>
+        <w:t>públicos</w:t>
+      </w:r>
+      <w:proofErr w:type="spellEnd"/>
+      <w:r>
+        <w:t xml:space="preserve">, </w:t>
+      </w:r>
+      <w:proofErr w:type="spellStart"/>
+      <w:r>
+        <w:t>esta</w:t>
+      </w:r>
+      <w:proofErr w:type="spellEnd"/>
+      <w:r>
+        <w:t xml:space="preserve"> </w:t>
+      </w:r>
+      <w:proofErr w:type="spellStart"/>
+      <w:r>
+        <w:t>função</w:t>
+      </w:r>
+      <w:proofErr w:type="spellEnd"/>
+      <w:r>
+        <w:t xml:space="preserve"> </w:t>
+      </w:r>
+      <w:proofErr w:type="spellStart"/>
+      <w:r>
+        <w:t>extende</w:t>
+      </w:r>
+      <w:proofErr w:type="spellEnd"/>
+      <w:r>
+        <w:t xml:space="preserve"> de </w:t>
+      </w:r>
+      <w:proofErr w:type="spellStart"/>
+      <w:r>
+        <w:t>Consultar</w:t>
+      </w:r>
+      <w:proofErr w:type="spellEnd"/>
+      <w:r>
+        <w:t xml:space="preserve"> dados de </w:t>
+      </w:r>
+      <w:proofErr w:type="spellStart"/>
+      <w:r>
+        <w:t>funcionários</w:t>
+      </w:r>
+      <w:proofErr w:type="spellEnd"/>
+      <w:r>
+        <w:t xml:space="preserve"> </w:t>
+      </w:r>
+      <w:proofErr w:type="spellStart"/>
+      <w:r>
+        <w:t>publicos</w:t>
+      </w:r>
+      <w:proofErr w:type="spellEnd"/>
+      <w:r>
+        <w:t xml:space="preserve">, </w:t>
+      </w:r>
+      <w:proofErr w:type="spellStart"/>
+      <w:r>
+        <w:t>Consultar</w:t>
+      </w:r>
+      <w:proofErr w:type="spellEnd"/>
+      <w:r>
+        <w:t xml:space="preserve"> dados de </w:t>
+      </w:r>
+      <w:proofErr w:type="spellStart"/>
+      <w:r>
+        <w:t>vereadores</w:t>
+      </w:r>
+      <w:proofErr w:type="spellEnd"/>
+      <w:r>
+        <w:t xml:space="preserve"> e </w:t>
+      </w:r>
+      <w:proofErr w:type="spellStart"/>
+      <w:r>
+        <w:t>prefeito</w:t>
+      </w:r>
+      <w:proofErr w:type="spellEnd"/>
+      <w:r>
+        <w:t xml:space="preserve"> e </w:t>
+      </w:r>
+      <w:proofErr w:type="spellStart"/>
+      <w:r>
+        <w:t>consultar</w:t>
+      </w:r>
+      <w:proofErr w:type="spellEnd"/>
+      <w:r>
+        <w:t xml:space="preserve"> </w:t>
+      </w:r>
+      <w:proofErr w:type="spellStart"/>
+      <w:r>
+        <w:t>projetos</w:t>
+      </w:r>
+      <w:proofErr w:type="spellEnd"/>
+      <w:r>
+        <w:t xml:space="preserve"> de </w:t>
+      </w:r>
+      <w:proofErr w:type="spellStart"/>
+      <w:r>
+        <w:t>vereadores</w:t>
+      </w:r>
+      <w:proofErr w:type="spellEnd"/>
+      <w:r>
+        <w:t xml:space="preserve"> e </w:t>
+      </w:r>
+      <w:proofErr w:type="spellStart"/>
+      <w:r>
+        <w:t>prefeito</w:t>
+      </w:r>
+      <w:proofErr w:type="spellEnd"/>
+      <w:r>
+        <w:t>,</w:t>
+      </w:r>
+      <w:r>
+        <w:t xml:space="preserve"> </w:t>
+      </w:r>
+      <w:proofErr w:type="spellStart"/>
+      <w:r>
+        <w:t>por</w:t>
+      </w:r>
+      <w:proofErr w:type="spellEnd"/>
+      <w:r>
+        <w:t xml:space="preserve"> </w:t>
+      </w:r>
+      <w:proofErr w:type="spellStart"/>
+      <w:r>
+        <w:t>ser</w:t>
+      </w:r>
+      <w:proofErr w:type="spellEnd"/>
+      <w:r>
+        <w:t xml:space="preserve"> </w:t>
+      </w:r>
+      <w:proofErr w:type="spellStart"/>
+      <w:r>
+        <w:t>uma</w:t>
+      </w:r>
+      <w:proofErr w:type="spellEnd"/>
+      <w:r>
+        <w:t xml:space="preserve"> </w:t>
+      </w:r>
+      <w:proofErr w:type="spellStart"/>
+      <w:r>
+        <w:t>função</w:t>
+      </w:r>
+      <w:proofErr w:type="spellEnd"/>
+      <w:r>
+        <w:t xml:space="preserve"> </w:t>
+      </w:r>
+      <w:proofErr w:type="spellStart"/>
+      <w:r>
+        <w:t>opcional</w:t>
+      </w:r>
+      <w:proofErr w:type="spellEnd"/>
+      <w:r>
+        <w:t>.</w:t>
       </w:r>
     </w:p>
     <w:p>
@@ -2099,18 +2509,125 @@
         <w:ind w:left="720"/>
         <w:jc w:val="both"/>
       </w:pPr>
-      <w:bookmarkStart w:id="6" w:name="_Toc18208083"/>
-      <w:r>
-        <w:t xml:space="preserve">Consultar projetos de vereadores e prefeitos: </w:t>
-      </w:r>
-      <w:r>
-        <w:t xml:space="preserve">aqui o municípe </w:t>
-      </w:r>
-      <w:r>
-        <w:t>pode ver a quantidade</w:t>
-      </w:r>
-      <w:r>
-        <w:t xml:space="preserve"> de projetos propostos além de identificar quantos foram aprovados e quantos estão em andamento.</w:t>
+      <w:proofErr w:type="spellStart"/>
+      <w:r>
+        <w:t>Selecionar</w:t>
+      </w:r>
+      <w:proofErr w:type="spellEnd"/>
+      <w:r>
+        <w:t xml:space="preserve"> </w:t>
+      </w:r>
+      <w:proofErr w:type="spellStart"/>
+      <w:r>
+        <w:t>pesquisas</w:t>
+      </w:r>
+      <w:proofErr w:type="spellEnd"/>
+      <w:r>
+        <w:t xml:space="preserve"> </w:t>
+      </w:r>
+      <w:proofErr w:type="spellStart"/>
+      <w:r>
+        <w:t>rápida</w:t>
+      </w:r>
+      <w:proofErr w:type="spellEnd"/>
+      <w:r>
+        <w:t xml:space="preserve">:  </w:t>
+      </w:r>
+      <w:proofErr w:type="spellStart"/>
+      <w:proofErr w:type="gramStart"/>
+      <w:r>
+        <w:t>na</w:t>
+      </w:r>
+      <w:proofErr w:type="spellEnd"/>
+      <w:proofErr w:type="gramEnd"/>
+      <w:r>
+        <w:t xml:space="preserve"> </w:t>
+      </w:r>
+      <w:proofErr w:type="spellStart"/>
+      <w:r>
+        <w:t>página</w:t>
+      </w:r>
+      <w:proofErr w:type="spellEnd"/>
+      <w:r>
+        <w:t xml:space="preserve"> </w:t>
+      </w:r>
+      <w:proofErr w:type="spellStart"/>
+      <w:r>
+        <w:t>inicial</w:t>
+      </w:r>
+      <w:proofErr w:type="spellEnd"/>
+      <w:r>
+        <w:t xml:space="preserve"> </w:t>
+      </w:r>
+      <w:proofErr w:type="spellStart"/>
+      <w:r>
+        <w:t>poderá</w:t>
+      </w:r>
+      <w:proofErr w:type="spellEnd"/>
+      <w:r>
+        <w:t xml:space="preserve"> </w:t>
+      </w:r>
+      <w:proofErr w:type="spellStart"/>
+      <w:r>
+        <w:t>selecionar</w:t>
+      </w:r>
+      <w:proofErr w:type="spellEnd"/>
+      <w:r>
+        <w:t xml:space="preserve"> </w:t>
+      </w:r>
+      <w:proofErr w:type="spellStart"/>
+      <w:r>
+        <w:t>pesquisas</w:t>
+      </w:r>
+      <w:proofErr w:type="spellEnd"/>
+      <w:r>
+        <w:t xml:space="preserve"> </w:t>
+      </w:r>
+      <w:proofErr w:type="spellStart"/>
+      <w:r>
+        <w:t>rápidas</w:t>
+      </w:r>
+      <w:proofErr w:type="spellEnd"/>
+      <w:r>
+        <w:t xml:space="preserve"> (</w:t>
+      </w:r>
+      <w:proofErr w:type="spellStart"/>
+      <w:r>
+        <w:t>pesquisas</w:t>
+      </w:r>
+      <w:proofErr w:type="spellEnd"/>
+      <w:r>
+        <w:t xml:space="preserve"> </w:t>
+      </w:r>
+      <w:proofErr w:type="spellStart"/>
+      <w:r>
+        <w:t>mais</w:t>
+      </w:r>
+      <w:proofErr w:type="spellEnd"/>
+      <w:r>
+        <w:t xml:space="preserve"> </w:t>
+      </w:r>
+      <w:proofErr w:type="spellStart"/>
+      <w:r>
+        <w:t>buscadas</w:t>
+      </w:r>
+      <w:proofErr w:type="spellEnd"/>
+      <w:r>
+        <w:t xml:space="preserve"> no site</w:t>
+      </w:r>
+      <w:r>
+        <w:t>)</w:t>
+      </w:r>
+      <w:r>
+        <w:t xml:space="preserve"> para </w:t>
+      </w:r>
+      <w:proofErr w:type="spellStart"/>
+      <w:r>
+        <w:t>otimização</w:t>
+      </w:r>
+      <w:proofErr w:type="spellEnd"/>
+      <w:r>
+        <w:t xml:space="preserve"> de tempo.</w:t>
       </w:r>
     </w:p>
     <w:p>
@@ -2124,8 +2641,166 @@
         <w:ind w:left="720"/>
         <w:jc w:val="both"/>
       </w:pPr>
-      <w:r>
-        <w:t>Funções do Administrador:</w:t>
+      <w:bookmarkStart w:id="5" w:name="_Toc18208083"/>
+      <w:proofErr w:type="spellStart"/>
+      <w:r>
+        <w:t>Consultar</w:t>
+      </w:r>
+      <w:proofErr w:type="spellEnd"/>
+      <w:r>
+        <w:t xml:space="preserve"> </w:t>
+      </w:r>
+      <w:proofErr w:type="spellStart"/>
+      <w:r>
+        <w:t>projetos</w:t>
+      </w:r>
+      <w:proofErr w:type="spellEnd"/>
+      <w:r>
+        <w:t xml:space="preserve"> de </w:t>
+      </w:r>
+      <w:proofErr w:type="spellStart"/>
+      <w:r>
+        <w:t>vereadores</w:t>
+      </w:r>
+      <w:proofErr w:type="spellEnd"/>
+      <w:r>
+        <w:t xml:space="preserve"> e </w:t>
+      </w:r>
+      <w:proofErr w:type="spellStart"/>
+      <w:r>
+        <w:t>prefeitos</w:t>
+      </w:r>
+      <w:proofErr w:type="spellEnd"/>
+      <w:r>
+        <w:t xml:space="preserve">: </w:t>
+      </w:r>
+      <w:proofErr w:type="spellStart"/>
+      <w:r>
+        <w:t>aqui</w:t>
+      </w:r>
+      <w:proofErr w:type="spellEnd"/>
+      <w:r>
+        <w:t xml:space="preserve"> o </w:t>
+      </w:r>
+      <w:proofErr w:type="spellStart"/>
+      <w:r>
+        <w:t>municípe</w:t>
+      </w:r>
+      <w:proofErr w:type="spellEnd"/>
+      <w:r>
+        <w:t xml:space="preserve"> </w:t>
+      </w:r>
+      <w:proofErr w:type="spellStart"/>
+      <w:r>
+        <w:t>pode</w:t>
+      </w:r>
+      <w:proofErr w:type="spellEnd"/>
+      <w:r>
+        <w:t xml:space="preserve"> </w:t>
+      </w:r>
+      <w:proofErr w:type="spellStart"/>
+      <w:r>
+        <w:t>ver</w:t>
+      </w:r>
+      <w:proofErr w:type="spellEnd"/>
+      <w:r>
+        <w:t xml:space="preserve"> a </w:t>
+      </w:r>
+      <w:proofErr w:type="spellStart"/>
+      <w:r>
+        <w:t>quantidade</w:t>
+      </w:r>
+      <w:proofErr w:type="spellEnd"/>
+      <w:r>
+        <w:t xml:space="preserve"> de </w:t>
+      </w:r>
+      <w:proofErr w:type="spellStart"/>
+      <w:r>
+        <w:t>projetos</w:t>
+      </w:r>
+      <w:proofErr w:type="spellEnd"/>
+      <w:r>
+        <w:t xml:space="preserve"> </w:t>
+      </w:r>
+      <w:proofErr w:type="spellStart"/>
+      <w:r>
+        <w:t>propostos</w:t>
+      </w:r>
+      <w:proofErr w:type="spellEnd"/>
+      <w:r>
+        <w:t xml:space="preserve"> </w:t>
+      </w:r>
+      <w:proofErr w:type="spellStart"/>
+      <w:r>
+        <w:t>além</w:t>
+      </w:r>
+      <w:proofErr w:type="spellEnd"/>
+      <w:r>
+        <w:t xml:space="preserve"> de </w:t>
+      </w:r>
+      <w:proofErr w:type="spellStart"/>
+      <w:r>
+        <w:t>identificar</w:t>
+      </w:r>
+      <w:proofErr w:type="spellEnd"/>
+      <w:r>
+        <w:t xml:space="preserve"> </w:t>
+      </w:r>
+      <w:proofErr w:type="spellStart"/>
+      <w:r>
+        <w:t>quantos</w:t>
+      </w:r>
+      <w:proofErr w:type="spellEnd"/>
+      <w:r>
+        <w:t xml:space="preserve"> </w:t>
+      </w:r>
+      <w:proofErr w:type="spellStart"/>
+      <w:r>
+        <w:t>foram</w:t>
+      </w:r>
+      <w:proofErr w:type="spellEnd"/>
+      <w:r>
+        <w:t xml:space="preserve"> </w:t>
+      </w:r>
+      <w:proofErr w:type="spellStart"/>
+      <w:r>
+        <w:t>aprovados</w:t>
+      </w:r>
+      <w:proofErr w:type="spellEnd"/>
+      <w:r>
+        <w:t xml:space="preserve"> e </w:t>
+      </w:r>
+      <w:proofErr w:type="spellStart"/>
+      <w:r>
+        <w:t>quantos</w:t>
+      </w:r>
+      <w:proofErr w:type="spellEnd"/>
+      <w:r>
+        <w:t xml:space="preserve"> </w:t>
+      </w:r>
+      <w:proofErr w:type="spellStart"/>
+      <w:r>
+        <w:t>estão</w:t>
+      </w:r>
+      <w:proofErr w:type="spellEnd"/>
+      <w:r>
+        <w:t xml:space="preserve"> </w:t>
+      </w:r>
+      <w:proofErr w:type="spellStart"/>
+      <w:r>
+        <w:t>em</w:t>
+      </w:r>
+      <w:proofErr w:type="spellEnd"/>
+      <w:r>
+        <w:t xml:space="preserve"> </w:t>
+      </w:r>
+      <w:proofErr w:type="spellStart"/>
+      <w:r>
+        <w:t>andamento</w:t>
+      </w:r>
+      <w:proofErr w:type="spellEnd"/>
+      <w:r>
+        <w:t>.</w:t>
       </w:r>
     </w:p>
     <w:p>
@@ -2136,15 +2811,123 @@
     </w:p>
     <w:p>
       <w:pPr>
+        <w:ind w:left="720"/>
+        <w:jc w:val="both"/>
+      </w:pPr>
+      <w:proofErr w:type="spellStart"/>
+      <w:r>
+        <w:lastRenderedPageBreak/>
+        <w:t>Funções</w:t>
+      </w:r>
+      <w:proofErr w:type="spellEnd"/>
+      <w:r>
+        <w:t xml:space="preserve"> do </w:t>
+      </w:r>
+      <w:proofErr w:type="spellStart"/>
+      <w:r>
+        <w:t>Administrador</w:t>
+      </w:r>
+      <w:proofErr w:type="spellEnd"/>
+      <w:r>
+        <w:t>:</w:t>
+      </w:r>
+    </w:p>
+    <w:p>
+      <w:pPr>
+        <w:ind w:left="720"/>
+        <w:jc w:val="both"/>
+      </w:pPr>
+    </w:p>
+    <w:p>
+      <w:pPr>
         <w:ind w:firstLine="720"/>
         <w:jc w:val="both"/>
       </w:pPr>
-      <w:r>
-        <w:t xml:space="preserve">Consultar histórico de pesquisas: identificar pesquisas mais </w:t>
-      </w:r>
-      <w:r>
-        <w:t>buscadas e atribuir elas a pesquisas rápidas</w:t>
-      </w:r>
+      <w:proofErr w:type="spellStart"/>
+      <w:r>
+        <w:t>Consultar</w:t>
+      </w:r>
+      <w:proofErr w:type="spellEnd"/>
+      <w:r>
+        <w:t xml:space="preserve"> </w:t>
+      </w:r>
+      <w:proofErr w:type="spellStart"/>
+      <w:r>
+        <w:t>histórico</w:t>
+      </w:r>
+      <w:proofErr w:type="spellEnd"/>
+      <w:r>
+        <w:t xml:space="preserve"> de </w:t>
+      </w:r>
+      <w:proofErr w:type="spellStart"/>
+      <w:r>
+        <w:t>pesquisas</w:t>
+      </w:r>
+      <w:proofErr w:type="spellEnd"/>
+      <w:r>
+        <w:t xml:space="preserve">: </w:t>
+      </w:r>
+      <w:proofErr w:type="spellStart"/>
+      <w:r>
+        <w:t>identificar</w:t>
+      </w:r>
+      <w:proofErr w:type="spellEnd"/>
+      <w:r>
+        <w:t xml:space="preserve"> </w:t>
+      </w:r>
+      <w:proofErr w:type="spellStart"/>
+      <w:r>
+        <w:t>pesquisas</w:t>
+      </w:r>
+      <w:proofErr w:type="spellEnd"/>
+      <w:r>
+        <w:t xml:space="preserve"> </w:t>
+      </w:r>
+      <w:proofErr w:type="spellStart"/>
+      <w:r>
+        <w:t>mais</w:t>
+      </w:r>
+      <w:proofErr w:type="spellEnd"/>
+      <w:r>
+        <w:t xml:space="preserve"> </w:t>
+      </w:r>
+      <w:proofErr w:type="spellStart"/>
+      <w:r>
+        <w:t>buscadas</w:t>
+      </w:r>
+      <w:proofErr w:type="spellEnd"/>
+      <w:r>
+        <w:t xml:space="preserve"> e </w:t>
+      </w:r>
+      <w:proofErr w:type="spellStart"/>
+      <w:r>
+        <w:t>atribuir</w:t>
+      </w:r>
+      <w:proofErr w:type="spellEnd"/>
+      <w:r>
+        <w:t xml:space="preserve"> </w:t>
+      </w:r>
+      <w:proofErr w:type="spellStart"/>
+      <w:r>
+        <w:t>elas</w:t>
+      </w:r>
+      <w:proofErr w:type="spellEnd"/>
+      <w:r>
+        <w:t xml:space="preserve"> a </w:t>
+      </w:r>
+      <w:proofErr w:type="spellStart"/>
+      <w:r>
+        <w:t>pesquisas</w:t>
+      </w:r>
+      <w:proofErr w:type="spellEnd"/>
+      <w:r>
+        <w:t xml:space="preserve"> </w:t>
+      </w:r>
+      <w:proofErr w:type="spellStart"/>
+      <w:r>
+        <w:t>rápidas</w:t>
+      </w:r>
+      <w:proofErr w:type="spellEnd"/>
       <w:r>
         <w:t>.</w:t>
       </w:r>
@@ -2166,10 +2949,9 @@
           <w:szCs w:val="24"/>
           <w:lang w:val="pt-BR"/>
         </w:rPr>
-        <w:lastRenderedPageBreak/>
         <w:t xml:space="preserve">Requisitos </w:t>
       </w:r>
-      <w:bookmarkEnd w:id="6"/>
+      <w:bookmarkEnd w:id="5"/>
       <w:r>
         <w:rPr>
           <w:sz w:val="24"/>
@@ -2776,19 +3558,300 @@
     </w:p>
     <w:p>
       <w:pPr>
+        <w:pStyle w:val="Corpodetexto"/>
+        <w:jc w:val="both"/>
+        <w:rPr>
+          <w:lang w:val="pt-BR"/>
+        </w:rPr>
+      </w:pPr>
+      <w:r>
+        <w:rPr>
+          <w:lang w:val="pt-BR"/>
+        </w:rPr>
+        <w:t xml:space="preserve">Comparação de funcionários </w:t>
+      </w:r>
+      <w:r>
+        <w:rPr>
+          <w:lang w:val="pt-BR"/>
+        </w:rPr>
+        <w:t xml:space="preserve">públicos: </w:t>
+      </w:r>
+      <w:r>
+        <w:rPr>
+          <w:lang w:val="pt-BR"/>
+        </w:rPr>
+        <w:t xml:space="preserve">O </w:t>
+      </w:r>
+      <w:proofErr w:type="spellStart"/>
+      <w:r>
+        <w:rPr>
+          <w:lang w:val="pt-BR"/>
+        </w:rPr>
+        <w:t>usuario</w:t>
+      </w:r>
+      <w:proofErr w:type="spellEnd"/>
+      <w:r>
+        <w:rPr>
+          <w:lang w:val="pt-BR"/>
+        </w:rPr>
+        <w:t xml:space="preserve"> poderá comparar a diferença de </w:t>
+      </w:r>
+      <w:proofErr w:type="spellStart"/>
+      <w:r>
+        <w:rPr>
+          <w:lang w:val="pt-BR"/>
+        </w:rPr>
+        <w:t>salarios</w:t>
+      </w:r>
+      <w:proofErr w:type="spellEnd"/>
+      <w:r>
+        <w:rPr>
+          <w:lang w:val="pt-BR"/>
+        </w:rPr>
+        <w:t>, dos funcionários selecionados para comparação</w:t>
+      </w:r>
+    </w:p>
+    <w:p>
+      <w:pPr>
+        <w:pStyle w:val="Corpodetexto"/>
+        <w:rPr>
+          <w:lang w:val="pt-BR"/>
+        </w:rPr>
+      </w:pPr>
+    </w:p>
+    <w:p>
+      <w:pPr>
         <w:pStyle w:val="Ttulo2"/>
         <w:rPr>
           <w:lang w:val="pt-BR"/>
         </w:rPr>
       </w:pPr>
-      <w:bookmarkStart w:id="7" w:name="_Toc18208084"/>
-      <w:r>
-        <w:rPr>
-          <w:lang w:val="pt-BR"/>
-        </w:rPr>
-        <w:t>Relatórios de Caso de Uso</w:t>
-      </w:r>
-      <w:bookmarkEnd w:id="7"/>
+      <w:bookmarkStart w:id="6" w:name="_Toc18208085"/>
+      <w:r>
+        <w:rPr>
+          <w:lang w:val="pt-BR"/>
+        </w:rPr>
+        <w:t xml:space="preserve">Requisitos </w:t>
+      </w:r>
+      <w:bookmarkEnd w:id="6"/>
+      <w:r>
+        <w:rPr>
+          <w:lang w:val="pt-BR"/>
+        </w:rPr>
+        <w:t>Não Funcionais</w:t>
+      </w:r>
+    </w:p>
+    <w:p>
+      <w:pPr>
+        <w:pStyle w:val="Corpodetexto"/>
+        <w:rPr>
+          <w:lang w:val="pt-BR"/>
+        </w:rPr>
+      </w:pPr>
+      <w:r>
+        <w:rPr>
+          <w:lang w:val="pt-BR"/>
+        </w:rPr>
+        <w:t>I</w:t>
+      </w:r>
+      <w:r>
+        <w:rPr>
+          <w:lang w:val="pt-BR"/>
+        </w:rPr>
+        <w:t>nterface amig</w:t>
+      </w:r>
+      <w:r>
+        <w:rPr>
+          <w:lang w:val="pt-BR"/>
+        </w:rPr>
+        <w:t>á</w:t>
+      </w:r>
+      <w:r>
+        <w:rPr>
+          <w:lang w:val="pt-BR"/>
+        </w:rPr>
+        <w:t>vel e simples</w:t>
+      </w:r>
+      <w:r>
+        <w:rPr>
+          <w:lang w:val="pt-BR"/>
+        </w:rPr>
+        <w:t xml:space="preserve">: </w:t>
+      </w:r>
+      <w:r>
+        <w:rPr>
+          <w:lang w:val="pt-BR"/>
+        </w:rPr>
+        <w:t>os usu</w:t>
+      </w:r>
+      <w:r>
+        <w:rPr>
+          <w:lang w:val="pt-BR"/>
+        </w:rPr>
+        <w:t>á</w:t>
+      </w:r>
+      <w:r>
+        <w:rPr>
+          <w:lang w:val="pt-BR"/>
+        </w:rPr>
+        <w:t>rios são de todas as idades, portanto, quanto mais amig</w:t>
+      </w:r>
+      <w:r>
+        <w:rPr>
+          <w:lang w:val="pt-BR"/>
+        </w:rPr>
+        <w:t>á</w:t>
+      </w:r>
+      <w:r>
+        <w:rPr>
+          <w:lang w:val="pt-BR"/>
+        </w:rPr>
+        <w:t>vel e simples, mais f</w:t>
+      </w:r>
+      <w:r>
+        <w:rPr>
+          <w:lang w:val="pt-BR"/>
+        </w:rPr>
+        <w:t>á</w:t>
+      </w:r>
+      <w:r>
+        <w:rPr>
+          <w:lang w:val="pt-BR"/>
+        </w:rPr>
+        <w:t>cil ser</w:t>
+      </w:r>
+      <w:r>
+        <w:rPr>
+          <w:lang w:val="pt-BR"/>
+        </w:rPr>
+        <w:t>á</w:t>
+      </w:r>
+      <w:r>
+        <w:rPr>
+          <w:lang w:val="pt-BR"/>
+        </w:rPr>
+        <w:t xml:space="preserve"> o uso do site.</w:t>
+      </w:r>
+    </w:p>
+    <w:p>
+      <w:pPr>
+        <w:pStyle w:val="Corpodetexto"/>
+        <w:ind w:left="0" w:firstLine="720"/>
+        <w:rPr>
+          <w:lang w:val="pt-BR"/>
+        </w:rPr>
+      </w:pPr>
+      <w:r>
+        <w:rPr>
+          <w:lang w:val="pt-BR"/>
+        </w:rPr>
+        <w:t>A</w:t>
+      </w:r>
+      <w:r>
+        <w:rPr>
+          <w:lang w:val="pt-BR"/>
+        </w:rPr>
+        <w:t>plicação r</w:t>
+      </w:r>
+      <w:r>
+        <w:rPr>
+          <w:lang w:val="pt-BR"/>
+        </w:rPr>
+        <w:t>á</w:t>
+      </w:r>
+      <w:r>
+        <w:rPr>
+          <w:lang w:val="pt-BR"/>
+        </w:rPr>
+        <w:t>pida</w:t>
+      </w:r>
+      <w:r>
+        <w:rPr>
+          <w:lang w:val="pt-BR"/>
+        </w:rPr>
+        <w:t xml:space="preserve">: </w:t>
+      </w:r>
+      <w:r>
+        <w:rPr>
+          <w:lang w:val="pt-BR"/>
+        </w:rPr>
+        <w:t>para evitar estresse do usu</w:t>
+      </w:r>
+      <w:r>
+        <w:rPr>
+          <w:lang w:val="pt-BR"/>
+        </w:rPr>
+        <w:t>á</w:t>
+      </w:r>
+      <w:r>
+        <w:rPr>
+          <w:lang w:val="pt-BR"/>
+        </w:rPr>
+        <w:t xml:space="preserve">rio, a aplicação deve ser </w:t>
+      </w:r>
+      <w:r>
+        <w:rPr>
+          <w:lang w:val="pt-BR"/>
+        </w:rPr>
+        <w:t>rápida.</w:t>
+      </w:r>
+    </w:p>
+    <w:p>
+      <w:pPr>
+        <w:pStyle w:val="Corpodetexto"/>
+        <w:ind w:left="0" w:firstLine="720"/>
+        <w:rPr>
+          <w:lang w:val="pt-BR"/>
+        </w:rPr>
+      </w:pPr>
+      <w:r>
+        <w:rPr>
+          <w:lang w:val="pt-BR"/>
+        </w:rPr>
+        <w:t>D</w:t>
+      </w:r>
+      <w:r>
+        <w:rPr>
+          <w:lang w:val="pt-BR"/>
+        </w:rPr>
+        <w:t>ados atualizados</w:t>
+      </w:r>
+      <w:r>
+        <w:rPr>
+          <w:lang w:val="pt-BR"/>
+        </w:rPr>
+        <w:t xml:space="preserve">: </w:t>
+      </w:r>
+      <w:r>
+        <w:rPr>
+          <w:lang w:val="pt-BR"/>
+        </w:rPr>
+        <w:t>é de extrema import</w:t>
+      </w:r>
+      <w:r>
+        <w:rPr>
+          <w:lang w:val="pt-BR"/>
+        </w:rPr>
+        <w:t>â</w:t>
+      </w:r>
+      <w:r>
+        <w:rPr>
+          <w:lang w:val="pt-BR"/>
+        </w:rPr>
+        <w:t>ncia dados atualizados para manter o usu</w:t>
+      </w:r>
+      <w:r>
+        <w:rPr>
+          <w:lang w:val="pt-BR"/>
+        </w:rPr>
+        <w:t>á</w:t>
+      </w:r>
+      <w:r>
+        <w:rPr>
+          <w:lang w:val="pt-BR"/>
+        </w:rPr>
+        <w:t>rio bem informado</w:t>
+      </w:r>
     </w:p>
     <w:p>
       <w:pPr>
@@ -2798,1641 +3861,6 @@
           <w:lang w:val="pt-BR"/>
         </w:rPr>
       </w:pPr>
-      <w:r>
-        <w:rPr>
-          <w:lang w:val="pt-BR"/>
-        </w:rPr>
-        <w:t>A relação do Caso de Uso com os requisitos especificados anteriormente é:</w:t>
-      </w:r>
-    </w:p>
-    <w:tbl>
-      <w:tblPr>
-        <w:tblW w:w="8580" w:type="dxa"/>
-        <w:tblCellMar>
-          <w:left w:w="70" w:type="dxa"/>
-          <w:right w:w="70" w:type="dxa"/>
-        </w:tblCellMar>
-        <w:tblLook w:val="04A0" w:firstRow="1" w:lastRow="0" w:firstColumn="1" w:lastColumn="0" w:noHBand="0" w:noVBand="1"/>
-      </w:tblPr>
-      <w:tblGrid>
-        <w:gridCol w:w="4260"/>
-        <w:gridCol w:w="4320"/>
-      </w:tblGrid>
-      <w:tr>
-        <w:trPr>
-          <w:trHeight w:val="300"/>
-        </w:trPr>
-        <w:tc>
-          <w:tcPr>
-            <w:tcW w:w="4260" w:type="dxa"/>
-            <w:tcBorders>
-              <w:top w:val="single" w:sz="4" w:space="0" w:color="auto"/>
-              <w:left w:val="single" w:sz="4" w:space="0" w:color="auto"/>
-              <w:bottom w:val="nil"/>
-              <w:right w:val="single" w:sz="4" w:space="0" w:color="auto"/>
-            </w:tcBorders>
-            <w:shd w:val="clear" w:color="auto" w:fill="auto"/>
-            <w:noWrap/>
-            <w:vAlign w:val="center"/>
-            <w:hideMark/>
-          </w:tcPr>
-          <w:p>
-            <w:pPr>
-              <w:widowControl/>
-              <w:autoSpaceDE/>
-              <w:autoSpaceDN/>
-              <w:spacing w:line="240" w:lineRule="auto"/>
-              <w:rPr>
-                <w:rFonts w:ascii="Calibri" w:hAnsi="Calibri" w:cs="Calibri"/>
-                <w:snapToGrid/>
-                <w:color w:val="000000"/>
-                <w:sz w:val="22"/>
-                <w:szCs w:val="22"/>
-                <w:lang w:val="pt-BR" w:eastAsia="pt-BR"/>
-              </w:rPr>
-            </w:pPr>
-            <w:r>
-              <w:rPr>
-                <w:rFonts w:ascii="Calibri" w:hAnsi="Calibri" w:cs="Calibri"/>
-                <w:snapToGrid/>
-                <w:color w:val="000000"/>
-                <w:sz w:val="22"/>
-                <w:szCs w:val="22"/>
-                <w:lang w:val="pt-BR" w:eastAsia="pt-BR"/>
-              </w:rPr>
-              <w:t>Funções Caso de uso</w:t>
-            </w:r>
-          </w:p>
-        </w:tc>
-        <w:tc>
-          <w:tcPr>
-            <w:tcW w:w="4320" w:type="dxa"/>
-            <w:tcBorders>
-              <w:top w:val="single" w:sz="4" w:space="0" w:color="auto"/>
-              <w:left w:val="nil"/>
-              <w:bottom w:val="nil"/>
-              <w:right w:val="single" w:sz="4" w:space="0" w:color="auto"/>
-            </w:tcBorders>
-            <w:shd w:val="clear" w:color="auto" w:fill="auto"/>
-            <w:noWrap/>
-            <w:vAlign w:val="center"/>
-            <w:hideMark/>
-          </w:tcPr>
-          <w:p>
-            <w:pPr>
-              <w:widowControl/>
-              <w:autoSpaceDE/>
-              <w:autoSpaceDN/>
-              <w:spacing w:line="240" w:lineRule="auto"/>
-              <w:rPr>
-                <w:rFonts w:ascii="Calibri" w:hAnsi="Calibri" w:cs="Calibri"/>
-                <w:snapToGrid/>
-                <w:color w:val="000000"/>
-                <w:sz w:val="22"/>
-                <w:szCs w:val="22"/>
-                <w:lang w:val="pt-BR" w:eastAsia="pt-BR"/>
-              </w:rPr>
-            </w:pPr>
-            <w:r>
-              <w:rPr>
-                <w:rFonts w:ascii="Calibri" w:hAnsi="Calibri" w:cs="Calibri"/>
-                <w:snapToGrid/>
-                <w:color w:val="000000"/>
-                <w:sz w:val="22"/>
-                <w:szCs w:val="22"/>
-                <w:lang w:val="pt-BR" w:eastAsia="pt-BR"/>
-              </w:rPr>
-              <w:t>Requisitos</w:t>
-            </w:r>
-          </w:p>
-        </w:tc>
-      </w:tr>
-      <w:tr>
-        <w:trPr>
-          <w:trHeight w:val="300"/>
-        </w:trPr>
-        <w:tc>
-          <w:tcPr>
-            <w:tcW w:w="4260" w:type="dxa"/>
-            <w:vMerge w:val="restart"/>
-            <w:tcBorders>
-              <w:top w:val="single" w:sz="4" w:space="0" w:color="auto"/>
-              <w:left w:val="single" w:sz="4" w:space="0" w:color="auto"/>
-              <w:bottom w:val="single" w:sz="4" w:space="0" w:color="auto"/>
-              <w:right w:val="nil"/>
-            </w:tcBorders>
-            <w:shd w:val="clear" w:color="auto" w:fill="auto"/>
-            <w:noWrap/>
-            <w:vAlign w:val="center"/>
-            <w:hideMark/>
-          </w:tcPr>
-          <w:p>
-            <w:pPr>
-              <w:widowControl/>
-              <w:autoSpaceDE/>
-              <w:autoSpaceDN/>
-              <w:spacing w:line="240" w:lineRule="auto"/>
-              <w:jc w:val="center"/>
-              <w:rPr>
-                <w:rFonts w:asciiTheme="minorHAnsi" w:hAnsiTheme="minorHAnsi" w:cstheme="minorHAnsi"/>
-                <w:snapToGrid/>
-                <w:color w:val="000000"/>
-                <w:sz w:val="22"/>
-                <w:szCs w:val="22"/>
-                <w:lang w:eastAsia="pt-BR"/>
-              </w:rPr>
-            </w:pPr>
-            <w:r>
-              <w:rPr>
-                <w:rFonts w:asciiTheme="minorHAnsi" w:hAnsiTheme="minorHAnsi" w:cstheme="minorHAnsi"/>
-                <w:snapToGrid/>
-                <w:color w:val="000000"/>
-                <w:sz w:val="22"/>
-                <w:szCs w:val="22"/>
-                <w:lang w:eastAsia="pt-BR"/>
-              </w:rPr>
-              <w:t>Consultar dados de funcionários publicos</w:t>
-            </w:r>
-          </w:p>
-          <w:p>
-            <w:pPr>
-              <w:widowControl/>
-              <w:autoSpaceDE/>
-              <w:autoSpaceDN/>
-              <w:spacing w:line="240" w:lineRule="auto"/>
-              <w:jc w:val="center"/>
-              <w:rPr>
-                <w:rFonts w:asciiTheme="minorHAnsi" w:hAnsiTheme="minorHAnsi" w:cstheme="minorHAnsi"/>
-                <w:snapToGrid/>
-                <w:color w:val="000000"/>
-                <w:sz w:val="22"/>
-                <w:szCs w:val="22"/>
-                <w:lang w:val="pt-BR" w:eastAsia="pt-BR"/>
-              </w:rPr>
-            </w:pPr>
-            <w:r>
-              <w:rPr>
-                <w:rFonts w:asciiTheme="minorHAnsi" w:hAnsiTheme="minorHAnsi" w:cstheme="minorHAnsi"/>
-                <w:snapToGrid/>
-                <w:color w:val="000000"/>
-                <w:sz w:val="22"/>
-                <w:szCs w:val="22"/>
-                <w:lang w:eastAsia="pt-BR"/>
-              </w:rPr>
-              <w:t>(Consultar salário, consultar nome, consultar cargo)</w:t>
-            </w:r>
-          </w:p>
-        </w:tc>
-        <w:tc>
-          <w:tcPr>
-            <w:tcW w:w="4320" w:type="dxa"/>
-            <w:tcBorders>
-              <w:top w:val="single" w:sz="4" w:space="0" w:color="auto"/>
-              <w:left w:val="single" w:sz="4" w:space="0" w:color="auto"/>
-              <w:bottom w:val="nil"/>
-              <w:right w:val="single" w:sz="4" w:space="0" w:color="auto"/>
-            </w:tcBorders>
-            <w:shd w:val="clear" w:color="auto" w:fill="auto"/>
-            <w:noWrap/>
-            <w:vAlign w:val="bottom"/>
-            <w:hideMark/>
-          </w:tcPr>
-          <w:p>
-            <w:pPr>
-              <w:widowControl/>
-              <w:autoSpaceDE/>
-              <w:autoSpaceDN/>
-              <w:spacing w:line="240" w:lineRule="auto"/>
-              <w:rPr>
-                <w:rFonts w:asciiTheme="minorHAnsi" w:hAnsiTheme="minorHAnsi" w:cstheme="minorHAnsi"/>
-                <w:snapToGrid/>
-                <w:color w:val="000000"/>
-                <w:sz w:val="22"/>
-                <w:szCs w:val="22"/>
-                <w:lang w:val="pt-BR" w:eastAsia="pt-BR"/>
-              </w:rPr>
-            </w:pPr>
-            <w:r>
-              <w:rPr>
-                <w:rFonts w:asciiTheme="minorHAnsi" w:hAnsiTheme="minorHAnsi" w:cstheme="minorHAnsi"/>
-                <w:snapToGrid/>
-                <w:color w:val="000000"/>
-                <w:sz w:val="22"/>
-                <w:szCs w:val="22"/>
-                <w:lang w:val="pt-BR" w:eastAsia="pt-BR"/>
-              </w:rPr>
-              <w:t> </w:t>
-            </w:r>
-          </w:p>
-        </w:tc>
-      </w:tr>
-      <w:tr>
-        <w:trPr>
-          <w:trHeight w:val="300"/>
-        </w:trPr>
-        <w:tc>
-          <w:tcPr>
-            <w:tcW w:w="4260" w:type="dxa"/>
-            <w:vMerge/>
-            <w:tcBorders>
-              <w:top w:val="single" w:sz="4" w:space="0" w:color="auto"/>
-              <w:left w:val="single" w:sz="4" w:space="0" w:color="auto"/>
-              <w:bottom w:val="single" w:sz="4" w:space="0" w:color="auto"/>
-              <w:right w:val="nil"/>
-            </w:tcBorders>
-            <w:vAlign w:val="center"/>
-            <w:hideMark/>
-          </w:tcPr>
-          <w:p>
-            <w:pPr>
-              <w:widowControl/>
-              <w:autoSpaceDE/>
-              <w:autoSpaceDN/>
-              <w:spacing w:line="240" w:lineRule="auto"/>
-              <w:rPr>
-                <w:rFonts w:asciiTheme="minorHAnsi" w:hAnsiTheme="minorHAnsi" w:cstheme="minorHAnsi"/>
-                <w:snapToGrid/>
-                <w:color w:val="000000"/>
-                <w:sz w:val="22"/>
-                <w:szCs w:val="22"/>
-                <w:lang w:val="pt-BR" w:eastAsia="pt-BR"/>
-              </w:rPr>
-            </w:pPr>
-          </w:p>
-        </w:tc>
-        <w:tc>
-          <w:tcPr>
-            <w:tcW w:w="4320" w:type="dxa"/>
-            <w:tcBorders>
-              <w:top w:val="nil"/>
-              <w:left w:val="single" w:sz="4" w:space="0" w:color="auto"/>
-              <w:bottom w:val="nil"/>
-              <w:right w:val="single" w:sz="4" w:space="0" w:color="auto"/>
-            </w:tcBorders>
-            <w:shd w:val="clear" w:color="auto" w:fill="auto"/>
-            <w:noWrap/>
-            <w:vAlign w:val="bottom"/>
-            <w:hideMark/>
-          </w:tcPr>
-          <w:p>
-            <w:pPr>
-              <w:widowControl/>
-              <w:autoSpaceDE/>
-              <w:autoSpaceDN/>
-              <w:spacing w:line="240" w:lineRule="auto"/>
-              <w:rPr>
-                <w:rFonts w:asciiTheme="minorHAnsi" w:hAnsiTheme="minorHAnsi" w:cstheme="minorHAnsi"/>
-                <w:snapToGrid/>
-                <w:color w:val="000000"/>
-                <w:sz w:val="22"/>
-                <w:szCs w:val="22"/>
-                <w:lang w:val="pt-BR" w:eastAsia="pt-BR"/>
-              </w:rPr>
-            </w:pPr>
-            <w:r>
-              <w:rPr>
-                <w:rFonts w:asciiTheme="minorHAnsi" w:hAnsiTheme="minorHAnsi" w:cstheme="minorHAnsi"/>
-                <w:snapToGrid/>
-                <w:color w:val="000000"/>
-                <w:sz w:val="22"/>
-                <w:szCs w:val="22"/>
-                <w:lang w:val="pt-BR" w:eastAsia="pt-BR"/>
-              </w:rPr>
-              <w:t> </w:t>
-            </w:r>
-          </w:p>
-        </w:tc>
-      </w:tr>
-      <w:tr>
-        <w:trPr>
-          <w:trHeight w:val="300"/>
-        </w:trPr>
-        <w:tc>
-          <w:tcPr>
-            <w:tcW w:w="4260" w:type="dxa"/>
-            <w:vMerge/>
-            <w:tcBorders>
-              <w:top w:val="single" w:sz="4" w:space="0" w:color="auto"/>
-              <w:left w:val="single" w:sz="4" w:space="0" w:color="auto"/>
-              <w:bottom w:val="single" w:sz="4" w:space="0" w:color="auto"/>
-              <w:right w:val="nil"/>
-            </w:tcBorders>
-            <w:vAlign w:val="center"/>
-            <w:hideMark/>
-          </w:tcPr>
-          <w:p>
-            <w:pPr>
-              <w:widowControl/>
-              <w:autoSpaceDE/>
-              <w:autoSpaceDN/>
-              <w:spacing w:line="240" w:lineRule="auto"/>
-              <w:rPr>
-                <w:rFonts w:asciiTheme="minorHAnsi" w:hAnsiTheme="minorHAnsi" w:cstheme="minorHAnsi"/>
-                <w:snapToGrid/>
-                <w:color w:val="000000"/>
-                <w:sz w:val="22"/>
-                <w:szCs w:val="22"/>
-                <w:lang w:val="pt-BR" w:eastAsia="pt-BR"/>
-              </w:rPr>
-            </w:pPr>
-          </w:p>
-        </w:tc>
-        <w:tc>
-          <w:tcPr>
-            <w:tcW w:w="4320" w:type="dxa"/>
-            <w:tcBorders>
-              <w:top w:val="nil"/>
-              <w:left w:val="single" w:sz="4" w:space="0" w:color="auto"/>
-              <w:bottom w:val="nil"/>
-              <w:right w:val="single" w:sz="4" w:space="0" w:color="auto"/>
-            </w:tcBorders>
-            <w:shd w:val="clear" w:color="auto" w:fill="auto"/>
-            <w:noWrap/>
-            <w:vAlign w:val="bottom"/>
-            <w:hideMark/>
-          </w:tcPr>
-          <w:p>
-            <w:pPr>
-              <w:widowControl/>
-              <w:autoSpaceDE/>
-              <w:autoSpaceDN/>
-              <w:spacing w:line="240" w:lineRule="auto"/>
-              <w:rPr>
-                <w:rFonts w:asciiTheme="minorHAnsi" w:hAnsiTheme="minorHAnsi" w:cstheme="minorHAnsi"/>
-                <w:snapToGrid/>
-                <w:color w:val="000000"/>
-                <w:sz w:val="22"/>
-                <w:szCs w:val="22"/>
-                <w:lang w:val="pt-BR" w:eastAsia="pt-BR"/>
-              </w:rPr>
-            </w:pPr>
-            <w:r>
-              <w:rPr>
-                <w:rFonts w:asciiTheme="minorHAnsi" w:hAnsiTheme="minorHAnsi" w:cstheme="minorHAnsi"/>
-                <w:snapToGrid/>
-                <w:color w:val="000000"/>
-                <w:sz w:val="22"/>
-                <w:szCs w:val="22"/>
-                <w:lang w:val="pt-BR" w:eastAsia="pt-BR"/>
-              </w:rPr>
-              <w:t> </w:t>
-            </w:r>
-          </w:p>
-        </w:tc>
-      </w:tr>
-      <w:tr>
-        <w:trPr>
-          <w:trHeight w:val="300"/>
-        </w:trPr>
-        <w:tc>
-          <w:tcPr>
-            <w:tcW w:w="4260" w:type="dxa"/>
-            <w:vMerge/>
-            <w:tcBorders>
-              <w:top w:val="single" w:sz="4" w:space="0" w:color="auto"/>
-              <w:left w:val="single" w:sz="4" w:space="0" w:color="auto"/>
-              <w:bottom w:val="single" w:sz="4" w:space="0" w:color="auto"/>
-              <w:right w:val="nil"/>
-            </w:tcBorders>
-            <w:vAlign w:val="center"/>
-            <w:hideMark/>
-          </w:tcPr>
-          <w:p>
-            <w:pPr>
-              <w:widowControl/>
-              <w:autoSpaceDE/>
-              <w:autoSpaceDN/>
-              <w:spacing w:line="240" w:lineRule="auto"/>
-              <w:rPr>
-                <w:rFonts w:asciiTheme="minorHAnsi" w:hAnsiTheme="minorHAnsi" w:cstheme="minorHAnsi"/>
-                <w:snapToGrid/>
-                <w:color w:val="000000"/>
-                <w:sz w:val="22"/>
-                <w:szCs w:val="22"/>
-                <w:lang w:val="pt-BR" w:eastAsia="pt-BR"/>
-              </w:rPr>
-            </w:pPr>
-          </w:p>
-        </w:tc>
-        <w:tc>
-          <w:tcPr>
-            <w:tcW w:w="4320" w:type="dxa"/>
-            <w:tcBorders>
-              <w:top w:val="nil"/>
-              <w:left w:val="single" w:sz="4" w:space="0" w:color="auto"/>
-              <w:bottom w:val="nil"/>
-              <w:right w:val="single" w:sz="4" w:space="0" w:color="auto"/>
-            </w:tcBorders>
-            <w:shd w:val="clear" w:color="auto" w:fill="auto"/>
-            <w:noWrap/>
-            <w:vAlign w:val="center"/>
-            <w:hideMark/>
-          </w:tcPr>
-          <w:p>
-            <w:pPr>
-              <w:widowControl/>
-              <w:autoSpaceDE/>
-              <w:autoSpaceDN/>
-              <w:spacing w:line="240" w:lineRule="auto"/>
-              <w:rPr>
-                <w:rFonts w:asciiTheme="minorHAnsi" w:hAnsiTheme="minorHAnsi" w:cstheme="minorHAnsi"/>
-                <w:snapToGrid/>
-                <w:color w:val="000000"/>
-                <w:sz w:val="22"/>
-                <w:szCs w:val="22"/>
-                <w:lang w:val="pt-BR" w:eastAsia="pt-BR"/>
-              </w:rPr>
-            </w:pPr>
-            <w:r>
-              <w:rPr>
-                <w:rFonts w:asciiTheme="minorHAnsi" w:hAnsiTheme="minorHAnsi" w:cstheme="minorHAnsi"/>
-                <w:snapToGrid/>
-                <w:color w:val="000000"/>
-                <w:sz w:val="22"/>
-                <w:szCs w:val="22"/>
-                <w:lang w:val="pt-BR" w:eastAsia="pt-BR"/>
-              </w:rPr>
-              <w:t>Pesquisa com Filtragem</w:t>
-            </w:r>
-          </w:p>
-        </w:tc>
-      </w:tr>
-      <w:tr>
-        <w:trPr>
-          <w:trHeight w:val="300"/>
-        </w:trPr>
-        <w:tc>
-          <w:tcPr>
-            <w:tcW w:w="4260" w:type="dxa"/>
-            <w:vMerge/>
-            <w:tcBorders>
-              <w:top w:val="single" w:sz="4" w:space="0" w:color="auto"/>
-              <w:left w:val="single" w:sz="4" w:space="0" w:color="auto"/>
-              <w:bottom w:val="single" w:sz="4" w:space="0" w:color="auto"/>
-              <w:right w:val="nil"/>
-            </w:tcBorders>
-            <w:vAlign w:val="center"/>
-            <w:hideMark/>
-          </w:tcPr>
-          <w:p>
-            <w:pPr>
-              <w:widowControl/>
-              <w:autoSpaceDE/>
-              <w:autoSpaceDN/>
-              <w:spacing w:line="240" w:lineRule="auto"/>
-              <w:rPr>
-                <w:rFonts w:asciiTheme="minorHAnsi" w:hAnsiTheme="minorHAnsi" w:cstheme="minorHAnsi"/>
-                <w:snapToGrid/>
-                <w:color w:val="000000"/>
-                <w:sz w:val="22"/>
-                <w:szCs w:val="22"/>
-                <w:lang w:val="pt-BR" w:eastAsia="pt-BR"/>
-              </w:rPr>
-            </w:pPr>
-          </w:p>
-        </w:tc>
-        <w:tc>
-          <w:tcPr>
-            <w:tcW w:w="4320" w:type="dxa"/>
-            <w:tcBorders>
-              <w:top w:val="nil"/>
-              <w:left w:val="single" w:sz="4" w:space="0" w:color="auto"/>
-              <w:bottom w:val="nil"/>
-              <w:right w:val="single" w:sz="4" w:space="0" w:color="auto"/>
-            </w:tcBorders>
-            <w:shd w:val="clear" w:color="auto" w:fill="auto"/>
-            <w:noWrap/>
-            <w:vAlign w:val="center"/>
-            <w:hideMark/>
-          </w:tcPr>
-          <w:p>
-            <w:pPr>
-              <w:widowControl/>
-              <w:autoSpaceDE/>
-              <w:autoSpaceDN/>
-              <w:spacing w:line="240" w:lineRule="auto"/>
-              <w:rPr>
-                <w:rFonts w:asciiTheme="minorHAnsi" w:hAnsiTheme="minorHAnsi" w:cstheme="minorHAnsi"/>
-                <w:snapToGrid/>
-                <w:color w:val="000000"/>
-                <w:sz w:val="22"/>
-                <w:szCs w:val="22"/>
-                <w:lang w:val="pt-BR" w:eastAsia="pt-BR"/>
-              </w:rPr>
-            </w:pPr>
-            <w:r>
-              <w:rPr>
-                <w:rFonts w:asciiTheme="minorHAnsi" w:hAnsiTheme="minorHAnsi" w:cstheme="minorHAnsi"/>
-                <w:snapToGrid/>
-                <w:color w:val="000000"/>
-                <w:sz w:val="22"/>
-                <w:szCs w:val="22"/>
-                <w:lang w:val="pt-BR" w:eastAsia="pt-BR"/>
-              </w:rPr>
-              <w:t>Mostrar dados em forma de gráficos</w:t>
-            </w:r>
-          </w:p>
-        </w:tc>
-      </w:tr>
-      <w:tr>
-        <w:trPr>
-          <w:trHeight w:val="300"/>
-        </w:trPr>
-        <w:tc>
-          <w:tcPr>
-            <w:tcW w:w="4260" w:type="dxa"/>
-            <w:vMerge/>
-            <w:tcBorders>
-              <w:top w:val="single" w:sz="4" w:space="0" w:color="auto"/>
-              <w:left w:val="single" w:sz="4" w:space="0" w:color="auto"/>
-              <w:bottom w:val="single" w:sz="4" w:space="0" w:color="auto"/>
-              <w:right w:val="nil"/>
-            </w:tcBorders>
-            <w:vAlign w:val="center"/>
-            <w:hideMark/>
-          </w:tcPr>
-          <w:p>
-            <w:pPr>
-              <w:widowControl/>
-              <w:autoSpaceDE/>
-              <w:autoSpaceDN/>
-              <w:spacing w:line="240" w:lineRule="auto"/>
-              <w:rPr>
-                <w:rFonts w:asciiTheme="minorHAnsi" w:hAnsiTheme="minorHAnsi" w:cstheme="minorHAnsi"/>
-                <w:snapToGrid/>
-                <w:color w:val="000000"/>
-                <w:sz w:val="22"/>
-                <w:szCs w:val="22"/>
-                <w:lang w:val="pt-BR" w:eastAsia="pt-BR"/>
-              </w:rPr>
-            </w:pPr>
-          </w:p>
-        </w:tc>
-        <w:tc>
-          <w:tcPr>
-            <w:tcW w:w="4320" w:type="dxa"/>
-            <w:tcBorders>
-              <w:top w:val="nil"/>
-              <w:left w:val="single" w:sz="4" w:space="0" w:color="auto"/>
-              <w:bottom w:val="nil"/>
-              <w:right w:val="single" w:sz="4" w:space="0" w:color="auto"/>
-            </w:tcBorders>
-            <w:shd w:val="clear" w:color="auto" w:fill="auto"/>
-            <w:noWrap/>
-            <w:vAlign w:val="center"/>
-            <w:hideMark/>
-          </w:tcPr>
-          <w:p>
-            <w:pPr>
-              <w:widowControl/>
-              <w:autoSpaceDE/>
-              <w:autoSpaceDN/>
-              <w:spacing w:line="240" w:lineRule="auto"/>
-              <w:rPr>
-                <w:rFonts w:asciiTheme="minorHAnsi" w:hAnsiTheme="minorHAnsi" w:cstheme="minorHAnsi"/>
-                <w:snapToGrid/>
-                <w:color w:val="000000"/>
-                <w:sz w:val="22"/>
-                <w:szCs w:val="22"/>
-                <w:lang w:val="pt-BR" w:eastAsia="pt-BR"/>
-              </w:rPr>
-            </w:pPr>
-            <w:r>
-              <w:rPr>
-                <w:rFonts w:asciiTheme="minorHAnsi" w:hAnsiTheme="minorHAnsi" w:cstheme="minorHAnsi"/>
-                <w:snapToGrid/>
-                <w:color w:val="000000"/>
-                <w:sz w:val="22"/>
-                <w:szCs w:val="22"/>
-                <w:lang w:val="pt-BR" w:eastAsia="pt-BR"/>
-              </w:rPr>
-              <w:t>Mostrar dados em forma de tabela</w:t>
-            </w:r>
-          </w:p>
-        </w:tc>
-      </w:tr>
-      <w:tr>
-        <w:trPr>
-          <w:trHeight w:val="420"/>
-        </w:trPr>
-        <w:tc>
-          <w:tcPr>
-            <w:tcW w:w="4260" w:type="dxa"/>
-            <w:vMerge w:val="restart"/>
-            <w:tcBorders>
-              <w:top w:val="nil"/>
-              <w:left w:val="single" w:sz="4" w:space="0" w:color="auto"/>
-              <w:bottom w:val="single" w:sz="4" w:space="0" w:color="auto"/>
-              <w:right w:val="nil"/>
-            </w:tcBorders>
-            <w:shd w:val="clear" w:color="auto" w:fill="auto"/>
-            <w:noWrap/>
-            <w:vAlign w:val="center"/>
-            <w:hideMark/>
-          </w:tcPr>
-          <w:p>
-            <w:pPr>
-              <w:widowControl/>
-              <w:autoSpaceDE/>
-              <w:autoSpaceDN/>
-              <w:spacing w:line="240" w:lineRule="auto"/>
-              <w:jc w:val="center"/>
-              <w:rPr>
-                <w:rFonts w:asciiTheme="minorHAnsi" w:hAnsiTheme="minorHAnsi" w:cstheme="minorHAnsi"/>
-                <w:snapToGrid/>
-                <w:color w:val="000000"/>
-                <w:sz w:val="22"/>
-                <w:szCs w:val="22"/>
-                <w:lang w:val="pt-BR" w:eastAsia="pt-BR"/>
-              </w:rPr>
-            </w:pPr>
-            <w:r>
-              <w:rPr>
-                <w:rFonts w:asciiTheme="minorHAnsi" w:hAnsiTheme="minorHAnsi" w:cstheme="minorHAnsi"/>
-                <w:snapToGrid/>
-                <w:color w:val="000000"/>
-                <w:sz w:val="22"/>
-                <w:szCs w:val="22"/>
-                <w:lang w:val="pt-BR" w:eastAsia="pt-BR"/>
-              </w:rPr>
-              <w:t>Selecionar pesquisa</w:t>
-            </w:r>
-            <w:r>
-              <w:rPr>
-                <w:rFonts w:asciiTheme="minorHAnsi" w:hAnsiTheme="minorHAnsi" w:cstheme="minorHAnsi"/>
-                <w:snapToGrid/>
-                <w:color w:val="000000"/>
-                <w:sz w:val="22"/>
-                <w:szCs w:val="22"/>
-                <w:lang w:val="pt-BR" w:eastAsia="pt-BR"/>
-              </w:rPr>
-              <w:t>s</w:t>
-            </w:r>
-            <w:r>
-              <w:rPr>
-                <w:rFonts w:asciiTheme="minorHAnsi" w:hAnsiTheme="minorHAnsi" w:cstheme="minorHAnsi"/>
-                <w:snapToGrid/>
-                <w:color w:val="000000"/>
-                <w:sz w:val="22"/>
-                <w:szCs w:val="22"/>
-                <w:lang w:val="pt-BR" w:eastAsia="pt-BR"/>
-              </w:rPr>
-              <w:t xml:space="preserve"> rápida</w:t>
-            </w:r>
-            <w:r>
-              <w:rPr>
-                <w:rFonts w:asciiTheme="minorHAnsi" w:hAnsiTheme="minorHAnsi" w:cstheme="minorHAnsi"/>
-                <w:snapToGrid/>
-                <w:color w:val="000000"/>
-                <w:sz w:val="22"/>
-                <w:szCs w:val="22"/>
-                <w:lang w:val="pt-BR" w:eastAsia="pt-BR"/>
-              </w:rPr>
-              <w:t>s</w:t>
-            </w:r>
-          </w:p>
-        </w:tc>
-        <w:tc>
-          <w:tcPr>
-            <w:tcW w:w="4320" w:type="dxa"/>
-            <w:tcBorders>
-              <w:top w:val="nil"/>
-              <w:left w:val="single" w:sz="4" w:space="0" w:color="auto"/>
-              <w:bottom w:val="nil"/>
-              <w:right w:val="single" w:sz="4" w:space="0" w:color="auto"/>
-            </w:tcBorders>
-            <w:shd w:val="clear" w:color="auto" w:fill="auto"/>
-            <w:noWrap/>
-            <w:vAlign w:val="center"/>
-            <w:hideMark/>
-          </w:tcPr>
-          <w:p>
-            <w:pPr>
-              <w:widowControl/>
-              <w:autoSpaceDE/>
-              <w:autoSpaceDN/>
-              <w:spacing w:line="240" w:lineRule="auto"/>
-              <w:rPr>
-                <w:rFonts w:asciiTheme="minorHAnsi" w:hAnsiTheme="minorHAnsi" w:cstheme="minorHAnsi"/>
-                <w:snapToGrid/>
-                <w:color w:val="000000"/>
-                <w:sz w:val="22"/>
-                <w:szCs w:val="22"/>
-                <w:lang w:val="pt-BR" w:eastAsia="pt-BR"/>
-              </w:rPr>
-            </w:pPr>
-            <w:r>
-              <w:rPr>
-                <w:rFonts w:asciiTheme="minorHAnsi" w:hAnsiTheme="minorHAnsi" w:cstheme="minorHAnsi"/>
-                <w:snapToGrid/>
-                <w:color w:val="000000"/>
-                <w:sz w:val="22"/>
-                <w:szCs w:val="22"/>
-                <w:lang w:val="pt-BR" w:eastAsia="pt-BR"/>
-              </w:rPr>
-              <w:t>Busca de dados de servidores públicos</w:t>
-            </w:r>
-          </w:p>
-        </w:tc>
-      </w:tr>
-      <w:tr>
-        <w:trPr>
-          <w:trHeight w:val="300"/>
-        </w:trPr>
-        <w:tc>
-          <w:tcPr>
-            <w:tcW w:w="4260" w:type="dxa"/>
-            <w:vMerge/>
-            <w:tcBorders>
-              <w:top w:val="nil"/>
-              <w:left w:val="single" w:sz="4" w:space="0" w:color="auto"/>
-              <w:bottom w:val="single" w:sz="4" w:space="0" w:color="auto"/>
-              <w:right w:val="nil"/>
-            </w:tcBorders>
-            <w:vAlign w:val="center"/>
-            <w:hideMark/>
-          </w:tcPr>
-          <w:p>
-            <w:pPr>
-              <w:widowControl/>
-              <w:autoSpaceDE/>
-              <w:autoSpaceDN/>
-              <w:spacing w:line="240" w:lineRule="auto"/>
-              <w:rPr>
-                <w:rFonts w:asciiTheme="minorHAnsi" w:hAnsiTheme="minorHAnsi" w:cstheme="minorHAnsi"/>
-                <w:snapToGrid/>
-                <w:color w:val="000000"/>
-                <w:sz w:val="22"/>
-                <w:szCs w:val="22"/>
-                <w:lang w:val="pt-BR" w:eastAsia="pt-BR"/>
-              </w:rPr>
-            </w:pPr>
-          </w:p>
-        </w:tc>
-        <w:tc>
-          <w:tcPr>
-            <w:tcW w:w="4320" w:type="dxa"/>
-            <w:tcBorders>
-              <w:top w:val="nil"/>
-              <w:left w:val="single" w:sz="4" w:space="0" w:color="auto"/>
-              <w:bottom w:val="nil"/>
-              <w:right w:val="single" w:sz="4" w:space="0" w:color="auto"/>
-            </w:tcBorders>
-            <w:shd w:val="clear" w:color="auto" w:fill="auto"/>
-            <w:noWrap/>
-            <w:vAlign w:val="center"/>
-            <w:hideMark/>
-          </w:tcPr>
-          <w:p>
-            <w:pPr>
-              <w:widowControl/>
-              <w:autoSpaceDE/>
-              <w:autoSpaceDN/>
-              <w:spacing w:line="240" w:lineRule="auto"/>
-              <w:rPr>
-                <w:rFonts w:asciiTheme="minorHAnsi" w:hAnsiTheme="minorHAnsi" w:cstheme="minorHAnsi"/>
-                <w:snapToGrid/>
-                <w:color w:val="000000"/>
-                <w:sz w:val="22"/>
-                <w:szCs w:val="22"/>
-                <w:lang w:val="pt-BR" w:eastAsia="pt-BR"/>
-              </w:rPr>
-            </w:pPr>
-            <w:r>
-              <w:rPr>
-                <w:rFonts w:asciiTheme="minorHAnsi" w:hAnsiTheme="minorHAnsi" w:cstheme="minorHAnsi"/>
-                <w:snapToGrid/>
-                <w:color w:val="000000"/>
-                <w:sz w:val="22"/>
-                <w:szCs w:val="22"/>
-                <w:lang w:val="pt-BR" w:eastAsia="pt-BR"/>
-              </w:rPr>
-              <w:t>Média e mediana de salários</w:t>
-            </w:r>
-          </w:p>
-        </w:tc>
-      </w:tr>
-      <w:tr>
-        <w:trPr>
-          <w:trHeight w:val="300"/>
-        </w:trPr>
-        <w:tc>
-          <w:tcPr>
-            <w:tcW w:w="4260" w:type="dxa"/>
-            <w:vMerge/>
-            <w:tcBorders>
-              <w:top w:val="nil"/>
-              <w:left w:val="single" w:sz="4" w:space="0" w:color="auto"/>
-              <w:bottom w:val="single" w:sz="4" w:space="0" w:color="auto"/>
-              <w:right w:val="nil"/>
-            </w:tcBorders>
-            <w:vAlign w:val="center"/>
-            <w:hideMark/>
-          </w:tcPr>
-          <w:p>
-            <w:pPr>
-              <w:widowControl/>
-              <w:autoSpaceDE/>
-              <w:autoSpaceDN/>
-              <w:spacing w:line="240" w:lineRule="auto"/>
-              <w:rPr>
-                <w:rFonts w:asciiTheme="minorHAnsi" w:hAnsiTheme="minorHAnsi" w:cstheme="minorHAnsi"/>
-                <w:snapToGrid/>
-                <w:color w:val="000000"/>
-                <w:sz w:val="22"/>
-                <w:szCs w:val="22"/>
-                <w:lang w:val="pt-BR" w:eastAsia="pt-BR"/>
-              </w:rPr>
-            </w:pPr>
-          </w:p>
-        </w:tc>
-        <w:tc>
-          <w:tcPr>
-            <w:tcW w:w="4320" w:type="dxa"/>
-            <w:tcBorders>
-              <w:top w:val="nil"/>
-              <w:left w:val="single" w:sz="4" w:space="0" w:color="auto"/>
-              <w:bottom w:val="nil"/>
-              <w:right w:val="single" w:sz="4" w:space="0" w:color="auto"/>
-            </w:tcBorders>
-            <w:shd w:val="clear" w:color="auto" w:fill="auto"/>
-            <w:noWrap/>
-            <w:vAlign w:val="bottom"/>
-            <w:hideMark/>
-          </w:tcPr>
-          <w:p>
-            <w:pPr>
-              <w:widowControl/>
-              <w:autoSpaceDE/>
-              <w:autoSpaceDN/>
-              <w:spacing w:line="240" w:lineRule="auto"/>
-              <w:rPr>
-                <w:rFonts w:asciiTheme="minorHAnsi" w:hAnsiTheme="minorHAnsi" w:cstheme="minorHAnsi"/>
-                <w:snapToGrid/>
-                <w:color w:val="000000"/>
-                <w:sz w:val="22"/>
-                <w:szCs w:val="22"/>
-                <w:lang w:val="pt-BR" w:eastAsia="pt-BR"/>
-              </w:rPr>
-            </w:pPr>
-            <w:r>
-              <w:rPr>
-                <w:rFonts w:asciiTheme="minorHAnsi" w:hAnsiTheme="minorHAnsi" w:cstheme="minorHAnsi"/>
-                <w:snapToGrid/>
-                <w:color w:val="000000"/>
-                <w:sz w:val="22"/>
-                <w:szCs w:val="22"/>
-                <w:lang w:val="pt-BR" w:eastAsia="pt-BR"/>
-              </w:rPr>
-              <w:t>Mostrar dados de funcionários públicos</w:t>
-            </w:r>
-          </w:p>
-        </w:tc>
-      </w:tr>
-      <w:tr>
-        <w:trPr>
-          <w:trHeight w:val="300"/>
-        </w:trPr>
-        <w:tc>
-          <w:tcPr>
-            <w:tcW w:w="4260" w:type="dxa"/>
-            <w:vMerge/>
-            <w:tcBorders>
-              <w:top w:val="nil"/>
-              <w:left w:val="single" w:sz="4" w:space="0" w:color="auto"/>
-              <w:bottom w:val="single" w:sz="4" w:space="0" w:color="auto"/>
-              <w:right w:val="nil"/>
-            </w:tcBorders>
-            <w:vAlign w:val="center"/>
-            <w:hideMark/>
-          </w:tcPr>
-          <w:p>
-            <w:pPr>
-              <w:widowControl/>
-              <w:autoSpaceDE/>
-              <w:autoSpaceDN/>
-              <w:spacing w:line="240" w:lineRule="auto"/>
-              <w:rPr>
-                <w:rFonts w:asciiTheme="minorHAnsi" w:hAnsiTheme="minorHAnsi" w:cstheme="minorHAnsi"/>
-                <w:snapToGrid/>
-                <w:color w:val="000000"/>
-                <w:sz w:val="22"/>
-                <w:szCs w:val="22"/>
-                <w:lang w:val="pt-BR" w:eastAsia="pt-BR"/>
-              </w:rPr>
-            </w:pPr>
-          </w:p>
-        </w:tc>
-        <w:tc>
-          <w:tcPr>
-            <w:tcW w:w="4320" w:type="dxa"/>
-            <w:tcBorders>
-              <w:top w:val="nil"/>
-              <w:left w:val="single" w:sz="4" w:space="0" w:color="auto"/>
-              <w:bottom w:val="nil"/>
-              <w:right w:val="single" w:sz="4" w:space="0" w:color="auto"/>
-            </w:tcBorders>
-            <w:shd w:val="clear" w:color="auto" w:fill="auto"/>
-            <w:noWrap/>
-            <w:vAlign w:val="center"/>
-            <w:hideMark/>
-          </w:tcPr>
-          <w:p>
-            <w:pPr>
-              <w:widowControl/>
-              <w:autoSpaceDE/>
-              <w:autoSpaceDN/>
-              <w:spacing w:line="240" w:lineRule="auto"/>
-              <w:rPr>
-                <w:rFonts w:asciiTheme="minorHAnsi" w:hAnsiTheme="minorHAnsi" w:cstheme="minorHAnsi"/>
-                <w:snapToGrid/>
-                <w:color w:val="000000"/>
-                <w:sz w:val="22"/>
-                <w:szCs w:val="22"/>
-                <w:lang w:val="pt-BR" w:eastAsia="pt-BR"/>
-              </w:rPr>
-            </w:pPr>
-            <w:r>
-              <w:rPr>
-                <w:rFonts w:asciiTheme="minorHAnsi" w:hAnsiTheme="minorHAnsi" w:cstheme="minorHAnsi"/>
-                <w:snapToGrid/>
-                <w:color w:val="000000"/>
-                <w:sz w:val="22"/>
-                <w:szCs w:val="22"/>
-                <w:lang w:val="pt-BR" w:eastAsia="pt-BR"/>
-              </w:rPr>
-              <w:t>Busca de dados de servidores públicos</w:t>
-            </w:r>
-          </w:p>
-        </w:tc>
-      </w:tr>
-      <w:tr>
-        <w:trPr>
-          <w:trHeight w:val="300"/>
-        </w:trPr>
-        <w:tc>
-          <w:tcPr>
-            <w:tcW w:w="4260" w:type="dxa"/>
-            <w:vMerge w:val="restart"/>
-            <w:tcBorders>
-              <w:top w:val="nil"/>
-              <w:left w:val="single" w:sz="4" w:space="0" w:color="auto"/>
-              <w:bottom w:val="single" w:sz="4" w:space="0" w:color="auto"/>
-              <w:right w:val="nil"/>
-            </w:tcBorders>
-            <w:shd w:val="clear" w:color="auto" w:fill="auto"/>
-            <w:noWrap/>
-            <w:vAlign w:val="center"/>
-            <w:hideMark/>
-          </w:tcPr>
-          <w:p>
-            <w:pPr>
-              <w:widowControl/>
-              <w:autoSpaceDE/>
-              <w:autoSpaceDN/>
-              <w:spacing w:line="240" w:lineRule="auto"/>
-              <w:jc w:val="center"/>
-              <w:rPr>
-                <w:rFonts w:asciiTheme="minorHAnsi" w:hAnsiTheme="minorHAnsi" w:cstheme="minorHAnsi"/>
-                <w:snapToGrid/>
-                <w:color w:val="000000"/>
-                <w:sz w:val="22"/>
-                <w:szCs w:val="22"/>
-                <w:lang w:val="pt-BR" w:eastAsia="pt-BR"/>
-              </w:rPr>
-            </w:pPr>
-            <w:r>
-              <w:rPr>
-                <w:rFonts w:asciiTheme="minorHAnsi" w:hAnsiTheme="minorHAnsi" w:cstheme="minorHAnsi"/>
-                <w:snapToGrid/>
-                <w:color w:val="000000"/>
-                <w:sz w:val="22"/>
-                <w:szCs w:val="22"/>
-                <w:lang w:eastAsia="pt-BR"/>
-              </w:rPr>
-              <w:t>Consultar</w:t>
-            </w:r>
-            <w:r>
-              <w:rPr>
-                <w:rFonts w:asciiTheme="minorHAnsi" w:hAnsiTheme="minorHAnsi" w:cstheme="minorHAnsi"/>
-                <w:snapToGrid/>
-                <w:color w:val="000000"/>
-                <w:sz w:val="22"/>
-                <w:szCs w:val="22"/>
-                <w:lang w:eastAsia="pt-BR"/>
-              </w:rPr>
-              <w:t xml:space="preserve"> histórico de pesquisas</w:t>
-            </w:r>
-          </w:p>
-        </w:tc>
-        <w:tc>
-          <w:tcPr>
-            <w:tcW w:w="4320" w:type="dxa"/>
-            <w:tcBorders>
-              <w:top w:val="nil"/>
-              <w:left w:val="single" w:sz="4" w:space="0" w:color="auto"/>
-              <w:bottom w:val="nil"/>
-              <w:right w:val="single" w:sz="4" w:space="0" w:color="auto"/>
-            </w:tcBorders>
-            <w:shd w:val="clear" w:color="auto" w:fill="auto"/>
-            <w:noWrap/>
-            <w:vAlign w:val="bottom"/>
-            <w:hideMark/>
-          </w:tcPr>
-          <w:p>
-            <w:pPr>
-              <w:widowControl/>
-              <w:autoSpaceDE/>
-              <w:autoSpaceDN/>
-              <w:spacing w:line="240" w:lineRule="auto"/>
-              <w:rPr>
-                <w:rFonts w:asciiTheme="minorHAnsi" w:hAnsiTheme="minorHAnsi" w:cstheme="minorHAnsi"/>
-                <w:snapToGrid/>
-                <w:color w:val="000000"/>
-                <w:sz w:val="22"/>
-                <w:szCs w:val="22"/>
-                <w:lang w:val="pt-BR" w:eastAsia="pt-BR"/>
-              </w:rPr>
-            </w:pPr>
-            <w:r>
-              <w:rPr>
-                <w:rFonts w:asciiTheme="minorHAnsi" w:hAnsiTheme="minorHAnsi" w:cstheme="minorHAnsi"/>
-                <w:snapToGrid/>
-                <w:color w:val="000000"/>
-                <w:sz w:val="22"/>
-                <w:szCs w:val="22"/>
-                <w:lang w:val="pt-BR" w:eastAsia="pt-BR"/>
-              </w:rPr>
-              <w:t>Mostrar dados em forma de gráficos</w:t>
-            </w:r>
-          </w:p>
-        </w:tc>
-      </w:tr>
-      <w:tr>
-        <w:trPr>
-          <w:trHeight w:val="300"/>
-        </w:trPr>
-        <w:tc>
-          <w:tcPr>
-            <w:tcW w:w="4260" w:type="dxa"/>
-            <w:vMerge/>
-            <w:tcBorders>
-              <w:top w:val="nil"/>
-              <w:left w:val="single" w:sz="4" w:space="0" w:color="auto"/>
-              <w:bottom w:val="single" w:sz="4" w:space="0" w:color="auto"/>
-              <w:right w:val="nil"/>
-            </w:tcBorders>
-            <w:vAlign w:val="center"/>
-            <w:hideMark/>
-          </w:tcPr>
-          <w:p>
-            <w:pPr>
-              <w:widowControl/>
-              <w:autoSpaceDE/>
-              <w:autoSpaceDN/>
-              <w:spacing w:line="240" w:lineRule="auto"/>
-              <w:rPr>
-                <w:rFonts w:asciiTheme="minorHAnsi" w:hAnsiTheme="minorHAnsi" w:cstheme="minorHAnsi"/>
-                <w:snapToGrid/>
-                <w:color w:val="000000"/>
-                <w:sz w:val="22"/>
-                <w:szCs w:val="22"/>
-                <w:lang w:val="pt-BR" w:eastAsia="pt-BR"/>
-              </w:rPr>
-            </w:pPr>
-          </w:p>
-        </w:tc>
-        <w:tc>
-          <w:tcPr>
-            <w:tcW w:w="4320" w:type="dxa"/>
-            <w:tcBorders>
-              <w:top w:val="nil"/>
-              <w:left w:val="single" w:sz="4" w:space="0" w:color="auto"/>
-              <w:bottom w:val="nil"/>
-              <w:right w:val="single" w:sz="4" w:space="0" w:color="auto"/>
-            </w:tcBorders>
-            <w:shd w:val="clear" w:color="auto" w:fill="auto"/>
-            <w:noWrap/>
-            <w:vAlign w:val="center"/>
-            <w:hideMark/>
-          </w:tcPr>
-          <w:p>
-            <w:pPr>
-              <w:widowControl/>
-              <w:autoSpaceDE/>
-              <w:autoSpaceDN/>
-              <w:spacing w:line="240" w:lineRule="auto"/>
-              <w:rPr>
-                <w:rFonts w:asciiTheme="minorHAnsi" w:hAnsiTheme="minorHAnsi" w:cstheme="minorHAnsi"/>
-                <w:snapToGrid/>
-                <w:color w:val="000000"/>
-                <w:sz w:val="22"/>
-                <w:szCs w:val="22"/>
-                <w:lang w:val="pt-BR" w:eastAsia="pt-BR"/>
-              </w:rPr>
-            </w:pPr>
-            <w:r>
-              <w:rPr>
-                <w:rFonts w:asciiTheme="minorHAnsi" w:hAnsiTheme="minorHAnsi" w:cstheme="minorHAnsi"/>
-                <w:snapToGrid/>
-                <w:color w:val="000000"/>
-                <w:sz w:val="22"/>
-                <w:szCs w:val="22"/>
-                <w:lang w:val="pt-BR" w:eastAsia="pt-BR"/>
-              </w:rPr>
-              <w:t> </w:t>
-            </w:r>
-          </w:p>
-        </w:tc>
-      </w:tr>
-      <w:tr>
-        <w:trPr>
-          <w:trHeight w:val="300"/>
-        </w:trPr>
-        <w:tc>
-          <w:tcPr>
-            <w:tcW w:w="4260" w:type="dxa"/>
-            <w:vMerge/>
-            <w:tcBorders>
-              <w:top w:val="nil"/>
-              <w:left w:val="single" w:sz="4" w:space="0" w:color="auto"/>
-              <w:bottom w:val="single" w:sz="4" w:space="0" w:color="auto"/>
-              <w:right w:val="nil"/>
-            </w:tcBorders>
-            <w:vAlign w:val="center"/>
-            <w:hideMark/>
-          </w:tcPr>
-          <w:p>
-            <w:pPr>
-              <w:widowControl/>
-              <w:autoSpaceDE/>
-              <w:autoSpaceDN/>
-              <w:spacing w:line="240" w:lineRule="auto"/>
-              <w:rPr>
-                <w:rFonts w:asciiTheme="minorHAnsi" w:hAnsiTheme="minorHAnsi" w:cstheme="minorHAnsi"/>
-                <w:snapToGrid/>
-                <w:color w:val="000000"/>
-                <w:sz w:val="22"/>
-                <w:szCs w:val="22"/>
-                <w:lang w:val="pt-BR" w:eastAsia="pt-BR"/>
-              </w:rPr>
-            </w:pPr>
-          </w:p>
-        </w:tc>
-        <w:tc>
-          <w:tcPr>
-            <w:tcW w:w="4320" w:type="dxa"/>
-            <w:tcBorders>
-              <w:top w:val="nil"/>
-              <w:left w:val="single" w:sz="4" w:space="0" w:color="auto"/>
-              <w:bottom w:val="nil"/>
-              <w:right w:val="single" w:sz="4" w:space="0" w:color="auto"/>
-            </w:tcBorders>
-            <w:shd w:val="clear" w:color="auto" w:fill="auto"/>
-            <w:noWrap/>
-            <w:vAlign w:val="center"/>
-            <w:hideMark/>
-          </w:tcPr>
-          <w:p>
-            <w:pPr>
-              <w:widowControl/>
-              <w:autoSpaceDE/>
-              <w:autoSpaceDN/>
-              <w:spacing w:line="240" w:lineRule="auto"/>
-              <w:rPr>
-                <w:rFonts w:asciiTheme="minorHAnsi" w:hAnsiTheme="minorHAnsi" w:cstheme="minorHAnsi"/>
-                <w:snapToGrid/>
-                <w:color w:val="000000"/>
-                <w:sz w:val="22"/>
-                <w:szCs w:val="22"/>
-                <w:lang w:val="pt-BR" w:eastAsia="pt-BR"/>
-              </w:rPr>
-            </w:pPr>
-            <w:r>
-              <w:rPr>
-                <w:rFonts w:asciiTheme="minorHAnsi" w:hAnsiTheme="minorHAnsi" w:cstheme="minorHAnsi"/>
-                <w:snapToGrid/>
-                <w:color w:val="000000"/>
-                <w:sz w:val="22"/>
-                <w:szCs w:val="22"/>
-                <w:lang w:val="pt-BR" w:eastAsia="pt-BR"/>
-              </w:rPr>
-              <w:t> </w:t>
-            </w:r>
-          </w:p>
-        </w:tc>
-      </w:tr>
-      <w:tr>
-        <w:trPr>
-          <w:trHeight w:val="300"/>
-        </w:trPr>
-        <w:tc>
-          <w:tcPr>
-            <w:tcW w:w="4260" w:type="dxa"/>
-            <w:vMerge w:val="restart"/>
-            <w:tcBorders>
-              <w:top w:val="nil"/>
-              <w:left w:val="single" w:sz="4" w:space="0" w:color="auto"/>
-              <w:bottom w:val="single" w:sz="4" w:space="0" w:color="000000"/>
-              <w:right w:val="nil"/>
-            </w:tcBorders>
-            <w:shd w:val="clear" w:color="auto" w:fill="auto"/>
-            <w:noWrap/>
-            <w:vAlign w:val="center"/>
-            <w:hideMark/>
-          </w:tcPr>
-          <w:p>
-            <w:pPr>
-              <w:widowControl/>
-              <w:autoSpaceDE/>
-              <w:autoSpaceDN/>
-              <w:spacing w:line="240" w:lineRule="auto"/>
-              <w:jc w:val="center"/>
-              <w:rPr>
-                <w:rFonts w:asciiTheme="minorHAnsi" w:hAnsiTheme="minorHAnsi" w:cstheme="minorHAnsi"/>
-                <w:snapToGrid/>
-                <w:color w:val="000000"/>
-                <w:sz w:val="22"/>
-                <w:szCs w:val="22"/>
-                <w:lang w:val="pt-BR" w:eastAsia="pt-BR"/>
-              </w:rPr>
-            </w:pPr>
-            <w:r>
-              <w:rPr>
-                <w:rFonts w:asciiTheme="minorHAnsi" w:hAnsiTheme="minorHAnsi" w:cstheme="minorHAnsi"/>
-                <w:snapToGrid/>
-                <w:color w:val="000000"/>
-                <w:sz w:val="22"/>
-                <w:szCs w:val="22"/>
-                <w:lang w:val="pt-BR" w:eastAsia="pt-BR"/>
-              </w:rPr>
-              <w:t>Consultar projetos de vereadores e prefeitos</w:t>
-            </w:r>
-          </w:p>
-        </w:tc>
-        <w:tc>
-          <w:tcPr>
-            <w:tcW w:w="4320" w:type="dxa"/>
-            <w:tcBorders>
-              <w:top w:val="nil"/>
-              <w:left w:val="single" w:sz="4" w:space="0" w:color="auto"/>
-              <w:bottom w:val="single" w:sz="4" w:space="0" w:color="auto"/>
-              <w:right w:val="single" w:sz="4" w:space="0" w:color="auto"/>
-            </w:tcBorders>
-            <w:shd w:val="clear" w:color="auto" w:fill="auto"/>
-            <w:noWrap/>
-            <w:vAlign w:val="center"/>
-            <w:hideMark/>
-          </w:tcPr>
-          <w:p>
-            <w:pPr>
-              <w:widowControl/>
-              <w:autoSpaceDE/>
-              <w:autoSpaceDN/>
-              <w:spacing w:line="240" w:lineRule="auto"/>
-              <w:rPr>
-                <w:rFonts w:asciiTheme="minorHAnsi" w:hAnsiTheme="minorHAnsi" w:cstheme="minorHAnsi"/>
-                <w:snapToGrid/>
-                <w:color w:val="000000"/>
-                <w:sz w:val="22"/>
-                <w:szCs w:val="22"/>
-                <w:lang w:val="pt-BR" w:eastAsia="pt-BR"/>
-              </w:rPr>
-            </w:pPr>
-            <w:r>
-              <w:rPr>
-                <w:rFonts w:asciiTheme="minorHAnsi" w:hAnsiTheme="minorHAnsi" w:cstheme="minorHAnsi"/>
-                <w:snapToGrid/>
-                <w:color w:val="000000"/>
-                <w:sz w:val="22"/>
-                <w:szCs w:val="22"/>
-                <w:lang w:val="pt-BR" w:eastAsia="pt-BR"/>
-              </w:rPr>
-              <w:t> </w:t>
-            </w:r>
-          </w:p>
-        </w:tc>
-      </w:tr>
-      <w:tr>
-        <w:trPr>
-          <w:trHeight w:val="70"/>
-        </w:trPr>
-        <w:tc>
-          <w:tcPr>
-            <w:tcW w:w="4260" w:type="dxa"/>
-            <w:vMerge/>
-            <w:tcBorders>
-              <w:top w:val="nil"/>
-              <w:left w:val="single" w:sz="4" w:space="0" w:color="auto"/>
-              <w:bottom w:val="single" w:sz="4" w:space="0" w:color="000000"/>
-              <w:right w:val="nil"/>
-            </w:tcBorders>
-            <w:vAlign w:val="center"/>
-            <w:hideMark/>
-          </w:tcPr>
-          <w:p>
-            <w:pPr>
-              <w:widowControl/>
-              <w:autoSpaceDE/>
-              <w:autoSpaceDN/>
-              <w:spacing w:line="240" w:lineRule="auto"/>
-              <w:rPr>
-                <w:rFonts w:asciiTheme="minorHAnsi" w:hAnsiTheme="minorHAnsi" w:cstheme="minorHAnsi"/>
-                <w:snapToGrid/>
-                <w:color w:val="000000"/>
-                <w:sz w:val="22"/>
-                <w:szCs w:val="22"/>
-                <w:lang w:val="pt-BR" w:eastAsia="pt-BR"/>
-              </w:rPr>
-            </w:pPr>
-          </w:p>
-        </w:tc>
-        <w:tc>
-          <w:tcPr>
-            <w:tcW w:w="4320" w:type="dxa"/>
-            <w:tcBorders>
-              <w:top w:val="nil"/>
-              <w:left w:val="single" w:sz="4" w:space="0" w:color="auto"/>
-              <w:bottom w:val="single" w:sz="4" w:space="0" w:color="auto"/>
-              <w:right w:val="single" w:sz="4" w:space="0" w:color="auto"/>
-            </w:tcBorders>
-            <w:shd w:val="clear" w:color="auto" w:fill="auto"/>
-            <w:noWrap/>
-            <w:vAlign w:val="bottom"/>
-            <w:hideMark/>
-          </w:tcPr>
-          <w:p>
-            <w:pPr>
-              <w:widowControl/>
-              <w:autoSpaceDE/>
-              <w:autoSpaceDN/>
-              <w:spacing w:line="240" w:lineRule="auto"/>
-              <w:rPr>
-                <w:rFonts w:asciiTheme="minorHAnsi" w:hAnsiTheme="minorHAnsi" w:cstheme="minorHAnsi"/>
-                <w:snapToGrid/>
-                <w:color w:val="000000"/>
-                <w:sz w:val="22"/>
-                <w:szCs w:val="22"/>
-                <w:lang w:val="pt-BR" w:eastAsia="pt-BR"/>
-              </w:rPr>
-            </w:pPr>
-            <w:r>
-              <w:rPr>
-                <w:rFonts w:asciiTheme="minorHAnsi" w:hAnsiTheme="minorHAnsi" w:cstheme="minorHAnsi"/>
-                <w:snapToGrid/>
-                <w:color w:val="000000"/>
-                <w:sz w:val="22"/>
-                <w:szCs w:val="22"/>
-                <w:lang w:val="pt-BR" w:eastAsia="pt-BR"/>
-              </w:rPr>
-              <w:t>Histórico de políticos</w:t>
-            </w:r>
-          </w:p>
-        </w:tc>
-      </w:tr>
-    </w:tbl>
-    <w:p>
-      <w:pPr>
-        <w:pStyle w:val="Corpodetexto"/>
-        <w:rPr>
-          <w:lang w:val="pt-BR"/>
-        </w:rPr>
-      </w:pPr>
-    </w:p>
-    <w:p>
-      <w:pPr>
-        <w:pStyle w:val="Ttulo2"/>
-        <w:rPr>
-          <w:lang w:val="pt-BR"/>
-        </w:rPr>
-      </w:pPr>
-      <w:bookmarkStart w:id="8" w:name="_Toc18208085"/>
-      <w:r>
-        <w:rPr>
-          <w:lang w:val="pt-BR"/>
-        </w:rPr>
-        <w:t xml:space="preserve">Requisitos </w:t>
-      </w:r>
-      <w:bookmarkEnd w:id="8"/>
-      <w:r>
-        <w:rPr>
-          <w:lang w:val="pt-BR"/>
-        </w:rPr>
-        <w:t>Não Funcionais</w:t>
-      </w:r>
-    </w:p>
-    <w:p>
-      <w:pPr>
-        <w:pStyle w:val="Corpodetexto"/>
-        <w:rPr>
-          <w:lang w:val="pt-BR"/>
-        </w:rPr>
-      </w:pPr>
-      <w:r>
-        <w:rPr>
-          <w:lang w:val="pt-BR"/>
-        </w:rPr>
-        <w:t>I</w:t>
-      </w:r>
-      <w:r>
-        <w:rPr>
-          <w:lang w:val="pt-BR"/>
-        </w:rPr>
-        <w:t>nterface amig</w:t>
-      </w:r>
-      <w:r>
-        <w:rPr>
-          <w:lang w:val="pt-BR"/>
-        </w:rPr>
-        <w:t>á</w:t>
-      </w:r>
-      <w:r>
-        <w:rPr>
-          <w:lang w:val="pt-BR"/>
-        </w:rPr>
-        <w:t>vel e simples</w:t>
-      </w:r>
-      <w:r>
-        <w:rPr>
-          <w:lang w:val="pt-BR"/>
-        </w:rPr>
-        <w:t xml:space="preserve">: </w:t>
-      </w:r>
-      <w:r>
-        <w:rPr>
-          <w:lang w:val="pt-BR"/>
-        </w:rPr>
-        <w:t>os usu</w:t>
-      </w:r>
-      <w:r>
-        <w:rPr>
-          <w:lang w:val="pt-BR"/>
-        </w:rPr>
-        <w:t>á</w:t>
-      </w:r>
-      <w:r>
-        <w:rPr>
-          <w:lang w:val="pt-BR"/>
-        </w:rPr>
-        <w:t>rios são de todas as idades, portanto, quanto mais amig</w:t>
-      </w:r>
-      <w:r>
-        <w:rPr>
-          <w:lang w:val="pt-BR"/>
-        </w:rPr>
-        <w:t>á</w:t>
-      </w:r>
-      <w:r>
-        <w:rPr>
-          <w:lang w:val="pt-BR"/>
-        </w:rPr>
-        <w:t>vel e simples, mais f</w:t>
-      </w:r>
-      <w:r>
-        <w:rPr>
-          <w:lang w:val="pt-BR"/>
-        </w:rPr>
-        <w:t>á</w:t>
-      </w:r>
-      <w:r>
-        <w:rPr>
-          <w:lang w:val="pt-BR"/>
-        </w:rPr>
-        <w:t>cil ser</w:t>
-      </w:r>
-      <w:r>
-        <w:rPr>
-          <w:lang w:val="pt-BR"/>
-        </w:rPr>
-        <w:t>á</w:t>
-      </w:r>
-      <w:r>
-        <w:rPr>
-          <w:lang w:val="pt-BR"/>
-        </w:rPr>
-        <w:t xml:space="preserve"> o uso do site.</w:t>
-      </w:r>
-    </w:p>
-    <w:p>
-      <w:pPr>
-        <w:pStyle w:val="Corpodetexto"/>
-        <w:ind w:left="0" w:firstLine="720"/>
-        <w:rPr>
-          <w:lang w:val="pt-BR"/>
-        </w:rPr>
-      </w:pPr>
-      <w:r>
-        <w:rPr>
-          <w:lang w:val="pt-BR"/>
-        </w:rPr>
-        <w:lastRenderedPageBreak/>
-        <w:t>A</w:t>
-      </w:r>
-      <w:r>
-        <w:rPr>
-          <w:lang w:val="pt-BR"/>
-        </w:rPr>
-        <w:t>plicação r</w:t>
-      </w:r>
-      <w:r>
-        <w:rPr>
-          <w:lang w:val="pt-BR"/>
-        </w:rPr>
-        <w:t>á</w:t>
-      </w:r>
-      <w:r>
-        <w:rPr>
-          <w:lang w:val="pt-BR"/>
-        </w:rPr>
-        <w:t>pida</w:t>
-      </w:r>
-      <w:r>
-        <w:rPr>
-          <w:lang w:val="pt-BR"/>
-        </w:rPr>
-        <w:t xml:space="preserve">: </w:t>
-      </w:r>
-      <w:r>
-        <w:rPr>
-          <w:lang w:val="pt-BR"/>
-        </w:rPr>
-        <w:t>para evitar estresse do usu</w:t>
-      </w:r>
-      <w:r>
-        <w:rPr>
-          <w:lang w:val="pt-BR"/>
-        </w:rPr>
-        <w:t>á</w:t>
-      </w:r>
-      <w:r>
-        <w:rPr>
-          <w:lang w:val="pt-BR"/>
-        </w:rPr>
-        <w:t xml:space="preserve">rio, a aplicação deve ser </w:t>
-      </w:r>
-      <w:r>
-        <w:rPr>
-          <w:lang w:val="pt-BR"/>
-        </w:rPr>
-        <w:t>rápida.</w:t>
-      </w:r>
-    </w:p>
-    <w:p>
-      <w:pPr>
-        <w:pStyle w:val="Corpodetexto"/>
-        <w:ind w:left="0" w:firstLine="720"/>
-        <w:rPr>
-          <w:lang w:val="pt-BR"/>
-        </w:rPr>
-      </w:pPr>
-      <w:r>
-        <w:rPr>
-          <w:lang w:val="pt-BR"/>
-        </w:rPr>
-        <w:t>D</w:t>
-      </w:r>
-      <w:r>
-        <w:rPr>
-          <w:lang w:val="pt-BR"/>
-        </w:rPr>
-        <w:t>ados atualizados</w:t>
-      </w:r>
-      <w:r>
-        <w:rPr>
-          <w:lang w:val="pt-BR"/>
-        </w:rPr>
-        <w:t xml:space="preserve">: </w:t>
-      </w:r>
-      <w:r>
-        <w:rPr>
-          <w:lang w:val="pt-BR"/>
-        </w:rPr>
-        <w:t>é de extrema import</w:t>
-      </w:r>
-      <w:r>
-        <w:rPr>
-          <w:lang w:val="pt-BR"/>
-        </w:rPr>
-        <w:t>â</w:t>
-      </w:r>
-      <w:r>
-        <w:rPr>
-          <w:lang w:val="pt-BR"/>
-        </w:rPr>
-        <w:t>ncia dados atualizados para manter o usu</w:t>
-      </w:r>
-      <w:r>
-        <w:rPr>
-          <w:lang w:val="pt-BR"/>
-        </w:rPr>
-        <w:t>á</w:t>
-      </w:r>
-      <w:r>
-        <w:rPr>
-          <w:lang w:val="pt-BR"/>
-        </w:rPr>
-        <w:t>rio bem informado</w:t>
-      </w:r>
     </w:p>
     <w:p>
       <w:pPr>
@@ -4445,6 +3873,62 @@
     </w:p>
     <w:p>
       <w:pPr>
+        <w:pStyle w:val="Corpodetexto"/>
+        <w:ind w:left="0"/>
+        <w:rPr>
+          <w:lang w:val="pt-BR"/>
+        </w:rPr>
+      </w:pPr>
+    </w:p>
+    <w:p>
+      <w:pPr>
+        <w:pStyle w:val="Corpodetexto"/>
+        <w:ind w:left="0"/>
+        <w:rPr>
+          <w:lang w:val="pt-BR"/>
+        </w:rPr>
+      </w:pPr>
+    </w:p>
+    <w:p>
+      <w:pPr>
+        <w:pStyle w:val="Corpodetexto"/>
+        <w:ind w:left="0"/>
+        <w:rPr>
+          <w:lang w:val="pt-BR"/>
+        </w:rPr>
+      </w:pPr>
+    </w:p>
+    <w:p>
+      <w:pPr>
+        <w:pStyle w:val="Corpodetexto"/>
+        <w:ind w:left="0"/>
+        <w:rPr>
+          <w:lang w:val="pt-BR"/>
+        </w:rPr>
+      </w:pPr>
+    </w:p>
+    <w:p>
+      <w:pPr>
+        <w:pStyle w:val="Corpodetexto"/>
+        <w:ind w:left="0"/>
+        <w:rPr>
+          <w:lang w:val="pt-BR"/>
+        </w:rPr>
+      </w:pPr>
+    </w:p>
+    <w:p>
+      <w:pPr>
+        <w:pStyle w:val="Corpodetexto"/>
+        <w:ind w:left="0"/>
+        <w:rPr>
+          <w:lang w:val="pt-BR"/>
+        </w:rPr>
+      </w:pPr>
+      <w:bookmarkStart w:id="7" w:name="_GoBack"/>
+      <w:bookmarkEnd w:id="7"/>
+    </w:p>
+    <w:p>
+      <w:pPr>
         <w:pStyle w:val="Ttulo1"/>
         <w:ind w:left="360" w:hanging="360"/>
         <w:rPr>
@@ -4453,16 +3937,17 @@
           <w:lang w:val="pt-BR"/>
         </w:rPr>
       </w:pPr>
-      <w:bookmarkStart w:id="9" w:name="_Toc18208086"/>
+      <w:bookmarkStart w:id="8" w:name="_Toc18208086"/>
       <w:r>
         <w:rPr>
           <w:sz w:val="24"/>
           <w:szCs w:val="24"/>
           <w:lang w:val="pt-BR"/>
         </w:rPr>
+        <w:lastRenderedPageBreak/>
         <w:t>Informações de suporte</w:t>
       </w:r>
-      <w:bookmarkEnd w:id="9"/>
+      <w:bookmarkEnd w:id="8"/>
     </w:p>
     <w:p>
       <w:pPr>
@@ -4472,39 +3957,99 @@
           <w:u w:val="single"/>
         </w:rPr>
       </w:pPr>
+      <w:proofErr w:type="spellStart"/>
       <w:r>
         <w:rPr>
           <w:sz w:val="24"/>
           <w:szCs w:val="24"/>
         </w:rPr>
-        <w:t>Diagrama casos de uso</w:t>
-      </w:r>
-    </w:p>
-    <w:p>
-      <w:pPr>
+        <w:t>Diagrama</w:t>
+      </w:r>
+      <w:proofErr w:type="spellEnd"/>
+      <w:r>
         <w:rPr>
           <w:sz w:val="24"/>
           <w:szCs w:val="24"/>
         </w:rPr>
-      </w:pPr>
+        <w:t xml:space="preserve"> </w:t>
+      </w:r>
+      <w:proofErr w:type="spellStart"/>
+      <w:r>
+        <w:rPr>
+          <w:sz w:val="24"/>
+          <w:szCs w:val="24"/>
+        </w:rPr>
+        <w:t>casos</w:t>
+      </w:r>
+      <w:proofErr w:type="spellEnd"/>
+      <w:r>
+        <w:rPr>
+          <w:sz w:val="24"/>
+          <w:szCs w:val="24"/>
+        </w:rPr>
+        <w:t xml:space="preserve"> de </w:t>
+      </w:r>
+      <w:proofErr w:type="spellStart"/>
+      <w:proofErr w:type="gramStart"/>
+      <w:r>
+        <w:rPr>
+          <w:sz w:val="24"/>
+          <w:szCs w:val="24"/>
+        </w:rPr>
+        <w:t>uso</w:t>
+      </w:r>
+      <w:proofErr w:type="spellEnd"/>
+      <w:proofErr w:type="gramEnd"/>
+    </w:p>
+    <w:p>
+      <w:pPr>
+        <w:rPr>
+          <w:sz w:val="24"/>
+          <w:szCs w:val="24"/>
+        </w:rPr>
+      </w:pPr>
+      <w:r>
+        <w:rPr>
+          <w:sz w:val="24"/>
+          <w:szCs w:val="24"/>
+        </w:rPr>
+        <w:tab/>
+      </w:r>
+      <w:r>
+        <w:rPr>
+          <w:sz w:val="24"/>
+          <w:szCs w:val="24"/>
+        </w:rPr>
+        <w:tab/>
+        <w:t xml:space="preserve">         </w:t>
+      </w:r>
+      <w:r>
+        <w:rPr>
+          <w:sz w:val="24"/>
+          <w:szCs w:val="24"/>
+        </w:rPr>
+        <w:tab/>
+      </w:r>
+      <w:r>
+        <w:rPr>
+          <w:sz w:val="24"/>
+          <w:szCs w:val="24"/>
+        </w:rPr>
+        <w:tab/>
+        <w:t xml:space="preserve">   </w:t>
+      </w:r>
       <w:r>
         <w:rPr>
           <w:noProof/>
-          <w:snapToGrid/>
+          <w:sz w:val="24"/>
+          <w:szCs w:val="24"/>
+          <w:lang w:val="pt-BR" w:eastAsia="pt-BR"/>
         </w:rPr>
         <w:drawing>
-          <wp:anchor distT="0" distB="0" distL="114300" distR="114300" simplePos="0" relativeHeight="251658240" behindDoc="0" locked="0" layoutInCell="1" allowOverlap="1" wp14:anchorId="2411C5D0" wp14:editId="0A5A6589">
-            <wp:simplePos x="0" y="0"/>
-            <wp:positionH relativeFrom="page">
-              <wp:align>left</wp:align>
-            </wp:positionH>
-            <wp:positionV relativeFrom="paragraph">
-              <wp:posOffset>300355</wp:posOffset>
-            </wp:positionV>
-            <wp:extent cx="7743825" cy="4666615"/>
-            <wp:effectExtent l="0" t="0" r="9525" b="635"/>
-            <wp:wrapSquare wrapText="bothSides"/>
-            <wp:docPr id="2" name="Imagem 2"/>
+          <wp:inline distT="0" distB="0" distL="0" distR="0" wp14:anchorId="488E7030" wp14:editId="78A6DE8A">
+            <wp:extent cx="6243091" cy="4943475"/>
+            <wp:effectExtent l="0" t="0" r="5715" b="0"/>
+            <wp:docPr id="1" name="Imagem 1" descr="C:\Users\FATEC\Downloads\Diagrama em branco.png"/>
             <wp:cNvGraphicFramePr>
               <a:graphicFrameLocks xmlns:a="http://schemas.openxmlformats.org/drawingml/2006/main" noChangeAspect="1"/>
             </wp:cNvGraphicFramePr>
@@ -4512,28 +4057,26 @@
               <a:graphicData uri="http://schemas.openxmlformats.org/drawingml/2006/picture">
                 <pic:pic xmlns:pic="http://schemas.openxmlformats.org/drawingml/2006/picture">
                   <pic:nvPicPr>
-                    <pic:cNvPr id="0" name="Picture 1"/>
+                    <pic:cNvPr id="0" name="Picture 1" descr="C:\Users\FATEC\Downloads\Diagrama em branco.png"/>
                     <pic:cNvPicPr>
                       <a:picLocks noChangeAspect="1" noChangeArrowheads="1"/>
                     </pic:cNvPicPr>
                   </pic:nvPicPr>
-                  <pic:blipFill>
-                    <a:blip r:embed="rId8">
+                  <pic:blipFill rotWithShape="1">
+                    <a:blip r:embed="rId8" cstate="print">
                       <a:extLst>
                         <a:ext uri="{28A0092B-C50C-407E-A947-70E740481C1C}">
                           <a14:useLocalDpi xmlns:a14="http://schemas.microsoft.com/office/drawing/2010/main" val="0"/>
                         </a:ext>
                       </a:extLst>
                     </a:blip>
-                    <a:srcRect/>
-                    <a:stretch>
-                      <a:fillRect/>
-                    </a:stretch>
+                    <a:srcRect l="18910" t="15944"/>
+                    <a:stretch/>
                   </pic:blipFill>
                   <pic:spPr bwMode="auto">
                     <a:xfrm>
                       <a:off x="0" y="0"/>
-                      <a:ext cx="7744739" cy="4667166"/>
+                      <a:ext cx="6246720" cy="4946349"/>
                     </a:xfrm>
                     <a:prstGeom prst="rect">
                       <a:avLst/>
@@ -4542,17 +4085,16 @@
                     <a:ln>
                       <a:noFill/>
                     </a:ln>
+                    <a:extLst>
+                      <a:ext uri="{53640926-AAD7-44D8-BBD7-CCE9431645EC}">
+                        <a14:shadowObscured xmlns:a14="http://schemas.microsoft.com/office/drawing/2010/main"/>
+                      </a:ext>
+                    </a:extLst>
                   </pic:spPr>
                 </pic:pic>
               </a:graphicData>
             </a:graphic>
-            <wp14:sizeRelH relativeFrom="page">
-              <wp14:pctWidth>0</wp14:pctWidth>
-            </wp14:sizeRelH>
-            <wp14:sizeRelV relativeFrom="page">
-              <wp14:pctHeight>0</wp14:pctHeight>
-            </wp14:sizeRelV>
-          </wp:anchor>
+          </wp:inline>
         </w:drawing>
       </w:r>
       <w:r>
@@ -4560,30 +4102,7 @@
           <w:sz w:val="24"/>
           <w:szCs w:val="24"/>
         </w:rPr>
-        <w:tab/>
-      </w:r>
-      <w:r>
-        <w:rPr>
-          <w:sz w:val="24"/>
-          <w:szCs w:val="24"/>
-        </w:rPr>
-        <w:tab/>
-        <w:t xml:space="preserve">         </w:t>
-      </w:r>
-      <w:r>
-        <w:rPr>
-          <w:sz w:val="24"/>
-          <w:szCs w:val="24"/>
-        </w:rPr>
-        <w:tab/>
-      </w:r>
-      <w:r>
-        <w:rPr>
-          <w:sz w:val="24"/>
-          <w:szCs w:val="24"/>
-        </w:rPr>
-        <w:tab/>
-        <w:t xml:space="preserve">       Controle de Processo.</w:t>
+        <w:t xml:space="preserve">    </w:t>
       </w:r>
     </w:p>
     <w:p>
@@ -4616,7 +4135,7 @@
 </file>
 
 <file path=word/endnotes.xml><?xml version="1.0" encoding="utf-8"?>
-<w:endnotes xmlns:wpc="http://schemas.microsoft.com/office/word/2010/wordprocessingCanvas" xmlns:cx="http://schemas.microsoft.com/office/drawing/2014/chartex" xmlns:cx1="http://schemas.microsoft.com/office/drawing/2015/9/8/chartex" xmlns:cx2="http://schemas.microsoft.com/office/drawing/2015/10/21/chartex" xmlns:cx3="http://schemas.microsoft.com/office/drawing/2016/5/9/chartex" xmlns:cx4="http://schemas.microsoft.com/office/drawing/2016/5/10/chartex" xmlns:cx5="http://schemas.microsoft.com/office/drawing/2016/5/11/chartex" xmlns:cx6="http://schemas.microsoft.com/office/drawing/2016/5/12/chartex" xmlns:cx7="http://schemas.microsoft.com/office/drawing/2016/5/13/chartex" xmlns:cx8="http://schemas.microsoft.com/office/drawing/2016/5/14/chartex" xmlns:mc="http://schemas.openxmlformats.org/markup-compatibility/2006" xmlns:aink="http://schemas.microsoft.com/office/drawing/2016/ink" xmlns:am3d="http://schemas.microsoft.com/office/drawing/2017/model3d" xmlns:o="urn:schemas-microsoft-com:office:office" xmlns:r="http://schemas.openxmlformats.org/officeDocument/2006/relationships" xmlns:m="http://schemas.openxmlformats.org/officeDocument/2006/math" xmlns:v="urn:schemas-microsoft-com:vml" xmlns:wp14="http://schemas.microsoft.com/office/word/2010/wordprocessingDrawing" xmlns:wp="http://schemas.openxmlformats.org/drawingml/2006/wordprocessingDrawing" xmlns:w10="urn:schemas-microsoft-com:office:word" xmlns:w="http://schemas.openxmlformats.org/wordprocessingml/2006/main" xmlns:w14="http://schemas.microsoft.com/office/word/2010/wordml" xmlns:w15="http://schemas.microsoft.com/office/word/2012/wordml" xmlns:w16cex="http://schemas.microsoft.com/office/word/2018/wordml/cex" xmlns:w16cid="http://schemas.microsoft.com/office/word/2016/wordml/cid" xmlns:w16="http://schemas.microsoft.com/office/word/2018/wordml" xmlns:w16se="http://schemas.microsoft.com/office/word/2015/wordml/symex" xmlns:wpg="http://schemas.microsoft.com/office/word/2010/wordprocessingGroup" xmlns:wpi="http://schemas.microsoft.com/office/word/2010/wordprocessingInk" xmlns:wne="http://schemas.microsoft.com/office/word/2006/wordml" xmlns:wps="http://schemas.microsoft.com/office/word/2010/wordprocessingShape" mc:Ignorable="w14 w15 w16se w16cid w16 w16cex wp14">
+<w:endnotes xmlns:wpc="http://schemas.microsoft.com/office/word/2010/wordprocessingCanvas" xmlns:mc="http://schemas.openxmlformats.org/markup-compatibility/2006" xmlns:o="urn:schemas-microsoft-com:office:office" xmlns:r="http://schemas.openxmlformats.org/officeDocument/2006/relationships" xmlns:m="http://schemas.openxmlformats.org/officeDocument/2006/math" xmlns:v="urn:schemas-microsoft-com:vml" xmlns:wp14="http://schemas.microsoft.com/office/word/2010/wordprocessingDrawing" xmlns:wp="http://schemas.openxmlformats.org/drawingml/2006/wordprocessingDrawing" xmlns:w10="urn:schemas-microsoft-com:office:word" xmlns:w="http://schemas.openxmlformats.org/wordprocessingml/2006/main" xmlns:w14="http://schemas.microsoft.com/office/word/2010/wordml" xmlns:w15="http://schemas.microsoft.com/office/word/2012/wordml" xmlns:wpg="http://schemas.microsoft.com/office/word/2010/wordprocessingGroup" xmlns:wpi="http://schemas.microsoft.com/office/word/2010/wordprocessingInk" xmlns:wne="http://schemas.microsoft.com/office/word/2006/wordml" xmlns:wps="http://schemas.microsoft.com/office/word/2010/wordprocessingShape" mc:Ignorable="w14 w15 wp14">
   <w:endnote w:type="separator" w:id="-1">
     <w:p>
       <w:pPr>
@@ -4641,7 +4160,7 @@
 </file>
 
 <file path=word/footer1.xml><?xml version="1.0" encoding="utf-8"?>
-<w:ftr xmlns:wpc="http://schemas.microsoft.com/office/word/2010/wordprocessingCanvas" xmlns:cx="http://schemas.microsoft.com/office/drawing/2014/chartex" xmlns:cx1="http://schemas.microsoft.com/office/drawing/2015/9/8/chartex" xmlns:cx2="http://schemas.microsoft.com/office/drawing/2015/10/21/chartex" xmlns:cx3="http://schemas.microsoft.com/office/drawing/2016/5/9/chartex" xmlns:cx4="http://schemas.microsoft.com/office/drawing/2016/5/10/chartex" xmlns:cx5="http://schemas.microsoft.com/office/drawing/2016/5/11/chartex" xmlns:cx6="http://schemas.microsoft.com/office/drawing/2016/5/12/chartex" xmlns:cx7="http://schemas.microsoft.com/office/drawing/2016/5/13/chartex" xmlns:cx8="http://schemas.microsoft.com/office/drawing/2016/5/14/chartex" xmlns:mc="http://schemas.openxmlformats.org/markup-compatibility/2006" xmlns:aink="http://schemas.microsoft.com/office/drawing/2016/ink" xmlns:am3d="http://schemas.microsoft.com/office/drawing/2017/model3d" xmlns:o="urn:schemas-microsoft-com:office:office" xmlns:r="http://schemas.openxmlformats.org/officeDocument/2006/relationships" xmlns:m="http://schemas.openxmlformats.org/officeDocument/2006/math" xmlns:v="urn:schemas-microsoft-com:vml" xmlns:wp14="http://schemas.microsoft.com/office/word/2010/wordprocessingDrawing" xmlns:wp="http://schemas.openxmlformats.org/drawingml/2006/wordprocessingDrawing" xmlns:w10="urn:schemas-microsoft-com:office:word" xmlns:w="http://schemas.openxmlformats.org/wordprocessingml/2006/main" xmlns:w14="http://schemas.microsoft.com/office/word/2010/wordml" xmlns:w15="http://schemas.microsoft.com/office/word/2012/wordml" xmlns:w16cex="http://schemas.microsoft.com/office/word/2018/wordml/cex" xmlns:w16cid="http://schemas.microsoft.com/office/word/2016/wordml/cid" xmlns:w16="http://schemas.microsoft.com/office/word/2018/wordml" xmlns:w16se="http://schemas.microsoft.com/office/word/2015/wordml/symex" xmlns:wpg="http://schemas.microsoft.com/office/word/2010/wordprocessingGroup" xmlns:wpi="http://schemas.microsoft.com/office/word/2010/wordprocessingInk" xmlns:wne="http://schemas.microsoft.com/office/word/2006/wordml" xmlns:wps="http://schemas.microsoft.com/office/word/2010/wordprocessingShape" mc:Ignorable="w14 w15 w16se w16cid w16 w16cex wp14">
+<w:ftr xmlns:wpc="http://schemas.microsoft.com/office/word/2010/wordprocessingCanvas" xmlns:mc="http://schemas.openxmlformats.org/markup-compatibility/2006" xmlns:o="urn:schemas-microsoft-com:office:office" xmlns:r="http://schemas.openxmlformats.org/officeDocument/2006/relationships" xmlns:m="http://schemas.openxmlformats.org/officeDocument/2006/math" xmlns:v="urn:schemas-microsoft-com:vml" xmlns:wp14="http://schemas.microsoft.com/office/word/2010/wordprocessingDrawing" xmlns:wp="http://schemas.openxmlformats.org/drawingml/2006/wordprocessingDrawing" xmlns:w10="urn:schemas-microsoft-com:office:word" xmlns:w="http://schemas.openxmlformats.org/wordprocessingml/2006/main" xmlns:w14="http://schemas.microsoft.com/office/word/2010/wordml" xmlns:w15="http://schemas.microsoft.com/office/word/2012/wordml" xmlns:wpg="http://schemas.microsoft.com/office/word/2010/wordprocessingGroup" xmlns:wpi="http://schemas.microsoft.com/office/word/2010/wordprocessingInk" xmlns:wne="http://schemas.microsoft.com/office/word/2006/wordml" xmlns:wps="http://schemas.microsoft.com/office/word/2010/wordprocessingShape" mc:Ignorable="w14 w15 wp14">
   <w:tbl>
     <w:tblPr>
       <w:tblW w:w="0" w:type="auto"/>
@@ -4676,12 +4195,14 @@
           <w:pPr>
             <w:ind w:right="360"/>
           </w:pPr>
+          <w:proofErr w:type="spellStart"/>
           <w:r>
             <w:rPr>
               <w:lang w:val="pt-BR"/>
             </w:rPr>
             <w:t>Confidential</w:t>
           </w:r>
+          <w:proofErr w:type="spellEnd"/>
         </w:p>
       </w:tc>
       <w:tc>
@@ -4807,7 +4328,7 @@
               <w:noProof/>
               <w:lang w:val="pt-BR"/>
             </w:rPr>
-            <w:t>5</w:t>
+            <w:t>6</w:t>
           </w:r>
           <w:r>
             <w:rPr>
@@ -4829,7 +4350,7 @@
 </file>
 
 <file path=word/footnotes.xml><?xml version="1.0" encoding="utf-8"?>
-<w:footnotes xmlns:wpc="http://schemas.microsoft.com/office/word/2010/wordprocessingCanvas" xmlns:cx="http://schemas.microsoft.com/office/drawing/2014/chartex" xmlns:cx1="http://schemas.microsoft.com/office/drawing/2015/9/8/chartex" xmlns:cx2="http://schemas.microsoft.com/office/drawing/2015/10/21/chartex" xmlns:cx3="http://schemas.microsoft.com/office/drawing/2016/5/9/chartex" xmlns:cx4="http://schemas.microsoft.com/office/drawing/2016/5/10/chartex" xmlns:cx5="http://schemas.microsoft.com/office/drawing/2016/5/11/chartex" xmlns:cx6="http://schemas.microsoft.com/office/drawing/2016/5/12/chartex" xmlns:cx7="http://schemas.microsoft.com/office/drawing/2016/5/13/chartex" xmlns:cx8="http://schemas.microsoft.com/office/drawing/2016/5/14/chartex" xmlns:mc="http://schemas.openxmlformats.org/markup-compatibility/2006" xmlns:aink="http://schemas.microsoft.com/office/drawing/2016/ink" xmlns:am3d="http://schemas.microsoft.com/office/drawing/2017/model3d" xmlns:o="urn:schemas-microsoft-com:office:office" xmlns:r="http://schemas.openxmlformats.org/officeDocument/2006/relationships" xmlns:m="http://schemas.openxmlformats.org/officeDocument/2006/math" xmlns:v="urn:schemas-microsoft-com:vml" xmlns:wp14="http://schemas.microsoft.com/office/word/2010/wordprocessingDrawing" xmlns:wp="http://schemas.openxmlformats.org/drawingml/2006/wordprocessingDrawing" xmlns:w10="urn:schemas-microsoft-com:office:word" xmlns:w="http://schemas.openxmlformats.org/wordprocessingml/2006/main" xmlns:w14="http://schemas.microsoft.com/office/word/2010/wordml" xmlns:w15="http://schemas.microsoft.com/office/word/2012/wordml" xmlns:w16cex="http://schemas.microsoft.com/office/word/2018/wordml/cex" xmlns:w16cid="http://schemas.microsoft.com/office/word/2016/wordml/cid" xmlns:w16="http://schemas.microsoft.com/office/word/2018/wordml" xmlns:w16se="http://schemas.microsoft.com/office/word/2015/wordml/symex" xmlns:wpg="http://schemas.microsoft.com/office/word/2010/wordprocessingGroup" xmlns:wpi="http://schemas.microsoft.com/office/word/2010/wordprocessingInk" xmlns:wne="http://schemas.microsoft.com/office/word/2006/wordml" xmlns:wps="http://schemas.microsoft.com/office/word/2010/wordprocessingShape" mc:Ignorable="w14 w15 w16se w16cid w16 w16cex wp14">
+<w:footnotes xmlns:wpc="http://schemas.microsoft.com/office/word/2010/wordprocessingCanvas" xmlns:mc="http://schemas.openxmlformats.org/markup-compatibility/2006" xmlns:o="urn:schemas-microsoft-com:office:office" xmlns:r="http://schemas.openxmlformats.org/officeDocument/2006/relationships" xmlns:m="http://schemas.openxmlformats.org/officeDocument/2006/math" xmlns:v="urn:schemas-microsoft-com:vml" xmlns:wp14="http://schemas.microsoft.com/office/word/2010/wordprocessingDrawing" xmlns:wp="http://schemas.openxmlformats.org/drawingml/2006/wordprocessingDrawing" xmlns:w10="urn:schemas-microsoft-com:office:word" xmlns:w="http://schemas.openxmlformats.org/wordprocessingml/2006/main" xmlns:w14="http://schemas.microsoft.com/office/word/2010/wordml" xmlns:w15="http://schemas.microsoft.com/office/word/2012/wordml" xmlns:wpg="http://schemas.microsoft.com/office/word/2010/wordprocessingGroup" xmlns:wpi="http://schemas.microsoft.com/office/word/2010/wordprocessingInk" xmlns:wne="http://schemas.microsoft.com/office/word/2006/wordml" xmlns:wps="http://schemas.microsoft.com/office/word/2010/wordprocessingShape" mc:Ignorable="w14 w15 wp14">
   <w:footnote w:type="separator" w:id="-1">
     <w:p>
       <w:pPr>
@@ -4854,7 +4375,7 @@
 </file>
 
 <file path=word/header1.xml><?xml version="1.0" encoding="utf-8"?>
-<w:hdr xmlns:wpc="http://schemas.microsoft.com/office/word/2010/wordprocessingCanvas" xmlns:cx="http://schemas.microsoft.com/office/drawing/2014/chartex" xmlns:cx1="http://schemas.microsoft.com/office/drawing/2015/9/8/chartex" xmlns:cx2="http://schemas.microsoft.com/office/drawing/2015/10/21/chartex" xmlns:cx3="http://schemas.microsoft.com/office/drawing/2016/5/9/chartex" xmlns:cx4="http://schemas.microsoft.com/office/drawing/2016/5/10/chartex" xmlns:cx5="http://schemas.microsoft.com/office/drawing/2016/5/11/chartex" xmlns:cx6="http://schemas.microsoft.com/office/drawing/2016/5/12/chartex" xmlns:cx7="http://schemas.microsoft.com/office/drawing/2016/5/13/chartex" xmlns:cx8="http://schemas.microsoft.com/office/drawing/2016/5/14/chartex" xmlns:mc="http://schemas.openxmlformats.org/markup-compatibility/2006" xmlns:aink="http://schemas.microsoft.com/office/drawing/2016/ink" xmlns:am3d="http://schemas.microsoft.com/office/drawing/2017/model3d" xmlns:o="urn:schemas-microsoft-com:office:office" xmlns:r="http://schemas.openxmlformats.org/officeDocument/2006/relationships" xmlns:m="http://schemas.openxmlformats.org/officeDocument/2006/math" xmlns:v="urn:schemas-microsoft-com:vml" xmlns:wp14="http://schemas.microsoft.com/office/word/2010/wordprocessingDrawing" xmlns:wp="http://schemas.openxmlformats.org/drawingml/2006/wordprocessingDrawing" xmlns:w10="urn:schemas-microsoft-com:office:word" xmlns:w="http://schemas.openxmlformats.org/wordprocessingml/2006/main" xmlns:w14="http://schemas.microsoft.com/office/word/2010/wordml" xmlns:w15="http://schemas.microsoft.com/office/word/2012/wordml" xmlns:w16cex="http://schemas.microsoft.com/office/word/2018/wordml/cex" xmlns:w16cid="http://schemas.microsoft.com/office/word/2016/wordml/cid" xmlns:w16="http://schemas.microsoft.com/office/word/2018/wordml" xmlns:w16se="http://schemas.microsoft.com/office/word/2015/wordml/symex" xmlns:wpg="http://schemas.microsoft.com/office/word/2010/wordprocessingGroup" xmlns:wpi="http://schemas.microsoft.com/office/word/2010/wordprocessingInk" xmlns:wne="http://schemas.microsoft.com/office/word/2006/wordml" xmlns:wps="http://schemas.microsoft.com/office/word/2010/wordprocessingShape" mc:Ignorable="w14 w15 w16se w16cid w16 w16cex wp14">
+<w:hdr xmlns:wpc="http://schemas.microsoft.com/office/word/2010/wordprocessingCanvas" xmlns:mc="http://schemas.openxmlformats.org/markup-compatibility/2006" xmlns:o="urn:schemas-microsoft-com:office:office" xmlns:r="http://schemas.openxmlformats.org/officeDocument/2006/relationships" xmlns:m="http://schemas.openxmlformats.org/officeDocument/2006/math" xmlns:v="urn:schemas-microsoft-com:vml" xmlns:wp14="http://schemas.microsoft.com/office/word/2010/wordprocessingDrawing" xmlns:wp="http://schemas.openxmlformats.org/drawingml/2006/wordprocessingDrawing" xmlns:w10="urn:schemas-microsoft-com:office:word" xmlns:w="http://schemas.openxmlformats.org/wordprocessingml/2006/main" xmlns:w14="http://schemas.microsoft.com/office/word/2010/wordml" xmlns:w15="http://schemas.microsoft.com/office/word/2012/wordml" xmlns:wpg="http://schemas.microsoft.com/office/word/2010/wordprocessingGroup" xmlns:wpi="http://schemas.microsoft.com/office/word/2010/wordprocessingInk" xmlns:wne="http://schemas.microsoft.com/office/word/2006/wordml" xmlns:wps="http://schemas.microsoft.com/office/word/2010/wordprocessingShape" mc:Ignorable="w14 w15 wp14">
   <w:p>
     <w:pPr>
       <w:rPr>
@@ -4948,7 +4469,7 @@
 </file>
 
 <file path=word/header2.xml><?xml version="1.0" encoding="utf-8"?>
-<w:hdr xmlns:wpc="http://schemas.microsoft.com/office/word/2010/wordprocessingCanvas" xmlns:cx="http://schemas.microsoft.com/office/drawing/2014/chartex" xmlns:cx1="http://schemas.microsoft.com/office/drawing/2015/9/8/chartex" xmlns:cx2="http://schemas.microsoft.com/office/drawing/2015/10/21/chartex" xmlns:cx3="http://schemas.microsoft.com/office/drawing/2016/5/9/chartex" xmlns:cx4="http://schemas.microsoft.com/office/drawing/2016/5/10/chartex" xmlns:cx5="http://schemas.microsoft.com/office/drawing/2016/5/11/chartex" xmlns:cx6="http://schemas.microsoft.com/office/drawing/2016/5/12/chartex" xmlns:cx7="http://schemas.microsoft.com/office/drawing/2016/5/13/chartex" xmlns:cx8="http://schemas.microsoft.com/office/drawing/2016/5/14/chartex" xmlns:mc="http://schemas.openxmlformats.org/markup-compatibility/2006" xmlns:aink="http://schemas.microsoft.com/office/drawing/2016/ink" xmlns:am3d="http://schemas.microsoft.com/office/drawing/2017/model3d" xmlns:o="urn:schemas-microsoft-com:office:office" xmlns:r="http://schemas.openxmlformats.org/officeDocument/2006/relationships" xmlns:m="http://schemas.openxmlformats.org/officeDocument/2006/math" xmlns:v="urn:schemas-microsoft-com:vml" xmlns:wp14="http://schemas.microsoft.com/office/word/2010/wordprocessingDrawing" xmlns:wp="http://schemas.openxmlformats.org/drawingml/2006/wordprocessingDrawing" xmlns:w10="urn:schemas-microsoft-com:office:word" xmlns:w="http://schemas.openxmlformats.org/wordprocessingml/2006/main" xmlns:w14="http://schemas.microsoft.com/office/word/2010/wordml" xmlns:w15="http://schemas.microsoft.com/office/word/2012/wordml" xmlns:w16cex="http://schemas.microsoft.com/office/word/2018/wordml/cex" xmlns:w16cid="http://schemas.microsoft.com/office/word/2016/wordml/cid" xmlns:w16="http://schemas.microsoft.com/office/word/2018/wordml" xmlns:w16se="http://schemas.microsoft.com/office/word/2015/wordml/symex" xmlns:wpg="http://schemas.microsoft.com/office/word/2010/wordprocessingGroup" xmlns:wpi="http://schemas.microsoft.com/office/word/2010/wordprocessingInk" xmlns:wne="http://schemas.microsoft.com/office/word/2006/wordml" xmlns:wps="http://schemas.microsoft.com/office/word/2010/wordprocessingShape" mc:Ignorable="w14 w15 w16se w16cid w16 w16cex wp14">
+<w:hdr xmlns:wpc="http://schemas.microsoft.com/office/word/2010/wordprocessingCanvas" xmlns:mc="http://schemas.openxmlformats.org/markup-compatibility/2006" xmlns:o="urn:schemas-microsoft-com:office:office" xmlns:r="http://schemas.openxmlformats.org/officeDocument/2006/relationships" xmlns:m="http://schemas.openxmlformats.org/officeDocument/2006/math" xmlns:v="urn:schemas-microsoft-com:vml" xmlns:wp14="http://schemas.microsoft.com/office/word/2010/wordprocessingDrawing" xmlns:wp="http://schemas.openxmlformats.org/drawingml/2006/wordprocessingDrawing" xmlns:w10="urn:schemas-microsoft-com:office:word" xmlns:w="http://schemas.openxmlformats.org/wordprocessingml/2006/main" xmlns:w14="http://schemas.microsoft.com/office/word/2010/wordml" xmlns:w15="http://schemas.microsoft.com/office/word/2012/wordml" xmlns:wpg="http://schemas.microsoft.com/office/word/2010/wordprocessingGroup" xmlns:wpi="http://schemas.microsoft.com/office/word/2010/wordprocessingInk" xmlns:wne="http://schemas.microsoft.com/office/word/2006/wordml" xmlns:wps="http://schemas.microsoft.com/office/word/2010/wordprocessingShape" mc:Ignorable="w14 w15 wp14">
   <w:tbl>
     <w:tblPr>
       <w:tblW w:w="0" w:type="auto"/>
@@ -5028,11 +4549,19 @@
             </w:rPr>
             <w:t xml:space="preserve">  </w:t>
           </w:r>
+          <w:proofErr w:type="spellStart"/>
           <w:r>
             <w:rPr>
               <w:lang w:val="pt-BR"/>
             </w:rPr>
-            <w:t>Version:</w:t>
+            <w:t>Version</w:t>
+          </w:r>
+          <w:proofErr w:type="spellEnd"/>
+          <w:r>
+            <w:rPr>
+              <w:lang w:val="pt-BR"/>
+            </w:rPr>
+            <w:t>:</w:t>
           </w:r>
           <w:r>
             <w:t xml:space="preserve">           1.</w:t>
@@ -5167,8 +4696,8 @@
 </file>
 
 <file path=word/numbering.xml><?xml version="1.0" encoding="utf-8"?>
-<w:numbering xmlns:wpc="http://schemas.microsoft.com/office/word/2010/wordprocessingCanvas" xmlns:cx="http://schemas.microsoft.com/office/drawing/2014/chartex" xmlns:cx1="http://schemas.microsoft.com/office/drawing/2015/9/8/chartex" xmlns:cx2="http://schemas.microsoft.com/office/drawing/2015/10/21/chartex" xmlns:cx3="http://schemas.microsoft.com/office/drawing/2016/5/9/chartex" xmlns:cx4="http://schemas.microsoft.com/office/drawing/2016/5/10/chartex" xmlns:cx5="http://schemas.microsoft.com/office/drawing/2016/5/11/chartex" xmlns:cx6="http://schemas.microsoft.com/office/drawing/2016/5/12/chartex" xmlns:cx7="http://schemas.microsoft.com/office/drawing/2016/5/13/chartex" xmlns:cx8="http://schemas.microsoft.com/office/drawing/2016/5/14/chartex" xmlns:mc="http://schemas.openxmlformats.org/markup-compatibility/2006" xmlns:aink="http://schemas.microsoft.com/office/drawing/2016/ink" xmlns:am3d="http://schemas.microsoft.com/office/drawing/2017/model3d" xmlns:o="urn:schemas-microsoft-com:office:office" xmlns:r="http://schemas.openxmlformats.org/officeDocument/2006/relationships" xmlns:m="http://schemas.openxmlformats.org/officeDocument/2006/math" xmlns:v="urn:schemas-microsoft-com:vml" xmlns:wp14="http://schemas.microsoft.com/office/word/2010/wordprocessingDrawing" xmlns:wp="http://schemas.openxmlformats.org/drawingml/2006/wordprocessingDrawing" xmlns:w10="urn:schemas-microsoft-com:office:word" xmlns:w="http://schemas.openxmlformats.org/wordprocessingml/2006/main" xmlns:w14="http://schemas.microsoft.com/office/word/2010/wordml" xmlns:w15="http://schemas.microsoft.com/office/word/2012/wordml" xmlns:w16cex="http://schemas.microsoft.com/office/word/2018/wordml/cex" xmlns:w16cid="http://schemas.microsoft.com/office/word/2016/wordml/cid" xmlns:w16="http://schemas.microsoft.com/office/word/2018/wordml" xmlns:w16se="http://schemas.microsoft.com/office/word/2015/wordml/symex" xmlns:wpg="http://schemas.microsoft.com/office/word/2010/wordprocessingGroup" xmlns:wpi="http://schemas.microsoft.com/office/word/2010/wordprocessingInk" xmlns:wne="http://schemas.microsoft.com/office/word/2006/wordml" xmlns:wps="http://schemas.microsoft.com/office/word/2010/wordprocessingShape" mc:Ignorable="w14 w15 w16se w16cid w16 w16cex wp14">
-  <w:abstractNum w:abstractNumId="0" w15:restartNumberingAfterBreak="0">
+<w:numbering xmlns:wpc="http://schemas.microsoft.com/office/word/2010/wordprocessingCanvas" xmlns:mc="http://schemas.openxmlformats.org/markup-compatibility/2006" xmlns:o="urn:schemas-microsoft-com:office:office" xmlns:r="http://schemas.openxmlformats.org/officeDocument/2006/relationships" xmlns:m="http://schemas.openxmlformats.org/officeDocument/2006/math" xmlns:v="urn:schemas-microsoft-com:vml" xmlns:wp14="http://schemas.microsoft.com/office/word/2010/wordprocessingDrawing" xmlns:wp="http://schemas.openxmlformats.org/drawingml/2006/wordprocessingDrawing" xmlns:w10="urn:schemas-microsoft-com:office:word" xmlns:w="http://schemas.openxmlformats.org/wordprocessingml/2006/main" xmlns:w14="http://schemas.microsoft.com/office/word/2010/wordml" xmlns:w15="http://schemas.microsoft.com/office/word/2012/wordml" xmlns:wpg="http://schemas.microsoft.com/office/word/2010/wordprocessingGroup" xmlns:wpi="http://schemas.microsoft.com/office/word/2010/wordprocessingInk" xmlns:wne="http://schemas.microsoft.com/office/word/2006/wordml" xmlns:wps="http://schemas.microsoft.com/office/word/2010/wordprocessingShape" mc:Ignorable="w14 w15 wp14">
+  <w:abstractNum w:abstractNumId="0">
     <w:nsid w:val="FFFFFFFB"/>
     <w:multiLevelType w:val="multilevel"/>
     <w:tmpl w:val="FFFFFFFF"/>
@@ -5236,7 +4765,7 @@
       <w:lvlJc w:val="left"/>
     </w:lvl>
   </w:abstractNum>
-  <w:abstractNum w:abstractNumId="1" w15:restartNumberingAfterBreak="0">
+  <w:abstractNum w:abstractNumId="1">
     <w:nsid w:val="FFFFFFFE"/>
     <w:multiLevelType w:val="multilevel"/>
     <w:tmpl w:val="FFFFFFFF"/>
@@ -5286,7 +4815,7 @@
       <w:lvlJc w:val="left"/>
     </w:lvl>
   </w:abstractNum>
-  <w:abstractNum w:abstractNumId="2" w15:restartNumberingAfterBreak="0">
+  <w:abstractNum w:abstractNumId="2">
     <w:nsid w:val="00224753"/>
     <w:multiLevelType w:val="multilevel"/>
     <w:tmpl w:val="04090001"/>
@@ -5346,7 +4875,7 @@
       <w:lvlJc w:val="left"/>
     </w:lvl>
   </w:abstractNum>
-  <w:abstractNum w:abstractNumId="3" w15:restartNumberingAfterBreak="0">
+  <w:abstractNum w:abstractNumId="3">
     <w:nsid w:val="0A117094"/>
     <w:multiLevelType w:val="multilevel"/>
     <w:tmpl w:val="04090001"/>
@@ -5406,7 +4935,7 @@
       <w:lvlJc w:val="left"/>
     </w:lvl>
   </w:abstractNum>
-  <w:abstractNum w:abstractNumId="4" w15:restartNumberingAfterBreak="0">
+  <w:abstractNum w:abstractNumId="4">
     <w:nsid w:val="17CB6DC4"/>
     <w:multiLevelType w:val="multilevel"/>
     <w:tmpl w:val="04090001"/>
@@ -5466,7 +4995,7 @@
       <w:lvlJc w:val="left"/>
     </w:lvl>
   </w:abstractNum>
-  <w:abstractNum w:abstractNumId="5" w15:restartNumberingAfterBreak="0">
+  <w:abstractNum w:abstractNumId="5">
     <w:nsid w:val="22443AC4"/>
     <w:multiLevelType w:val="multilevel"/>
     <w:tmpl w:val="04090001"/>
@@ -5526,7 +5055,7 @@
       <w:lvlJc w:val="left"/>
     </w:lvl>
   </w:abstractNum>
-  <w:abstractNum w:abstractNumId="6" w15:restartNumberingAfterBreak="0">
+  <w:abstractNum w:abstractNumId="6">
     <w:nsid w:val="2D4B634E"/>
     <w:multiLevelType w:val="multilevel"/>
     <w:tmpl w:val="04090001"/>
@@ -5586,7 +5115,7 @@
       <w:lvlJc w:val="left"/>
     </w:lvl>
   </w:abstractNum>
-  <w:abstractNum w:abstractNumId="7" w15:restartNumberingAfterBreak="0">
+  <w:abstractNum w:abstractNumId="7">
     <w:nsid w:val="300437BF"/>
     <w:multiLevelType w:val="multilevel"/>
     <w:tmpl w:val="B540F2FA"/>
@@ -5726,7 +5255,7 @@
       </w:rPr>
     </w:lvl>
   </w:abstractNum>
-  <w:abstractNum w:abstractNumId="8" w15:restartNumberingAfterBreak="0">
+  <w:abstractNum w:abstractNumId="8">
     <w:nsid w:val="31DD2C45"/>
     <w:multiLevelType w:val="multilevel"/>
     <w:tmpl w:val="04090001"/>
@@ -5786,7 +5315,7 @@
       <w:lvlJc w:val="left"/>
     </w:lvl>
   </w:abstractNum>
-  <w:abstractNum w:abstractNumId="9" w15:restartNumberingAfterBreak="0">
+  <w:abstractNum w:abstractNumId="9">
     <w:nsid w:val="32982B51"/>
     <w:multiLevelType w:val="multilevel"/>
     <w:tmpl w:val="04090001"/>
@@ -5846,7 +5375,7 @@
       <w:lvlJc w:val="left"/>
     </w:lvl>
   </w:abstractNum>
-  <w:abstractNum w:abstractNumId="10" w15:restartNumberingAfterBreak="0">
+  <w:abstractNum w:abstractNumId="10">
     <w:nsid w:val="3375481C"/>
     <w:multiLevelType w:val="multilevel"/>
     <w:tmpl w:val="E6747DA6"/>
@@ -5906,7 +5435,7 @@
       <w:lvlJc w:val="left"/>
     </w:lvl>
   </w:abstractNum>
-  <w:abstractNum w:abstractNumId="11" w15:restartNumberingAfterBreak="0">
+  <w:abstractNum w:abstractNumId="11">
     <w:nsid w:val="369D5471"/>
     <w:multiLevelType w:val="multilevel"/>
     <w:tmpl w:val="04090001"/>
@@ -5966,7 +5495,7 @@
       <w:lvlJc w:val="left"/>
     </w:lvl>
   </w:abstractNum>
-  <w:abstractNum w:abstractNumId="12" w15:restartNumberingAfterBreak="0">
+  <w:abstractNum w:abstractNumId="12">
     <w:nsid w:val="37656987"/>
     <w:multiLevelType w:val="hybridMultilevel"/>
     <w:tmpl w:val="47D0540C"/>
@@ -6079,7 +5608,7 @@
       </w:rPr>
     </w:lvl>
   </w:abstractNum>
-  <w:abstractNum w:abstractNumId="13" w15:restartNumberingAfterBreak="0">
+  <w:abstractNum w:abstractNumId="13">
     <w:nsid w:val="3F0447D1"/>
     <w:multiLevelType w:val="multilevel"/>
     <w:tmpl w:val="FF96A2E0"/>
@@ -6195,7 +5724,7 @@
       </w:pPr>
     </w:lvl>
   </w:abstractNum>
-  <w:abstractNum w:abstractNumId="14" w15:restartNumberingAfterBreak="0">
+  <w:abstractNum w:abstractNumId="14">
     <w:nsid w:val="42B97F7B"/>
     <w:multiLevelType w:val="multilevel"/>
     <w:tmpl w:val="04090001"/>
@@ -6255,7 +5784,7 @@
       <w:lvlJc w:val="left"/>
     </w:lvl>
   </w:abstractNum>
-  <w:abstractNum w:abstractNumId="15" w15:restartNumberingAfterBreak="0">
+  <w:abstractNum w:abstractNumId="15">
     <w:nsid w:val="4867666A"/>
     <w:multiLevelType w:val="multilevel"/>
     <w:tmpl w:val="85BC23B0"/>
@@ -6369,7 +5898,7 @@
       </w:pPr>
     </w:lvl>
   </w:abstractNum>
-  <w:abstractNum w:abstractNumId="16" w15:restartNumberingAfterBreak="0">
+  <w:abstractNum w:abstractNumId="16">
     <w:nsid w:val="49E170D0"/>
     <w:multiLevelType w:val="multilevel"/>
     <w:tmpl w:val="04090001"/>
@@ -6429,7 +5958,7 @@
       <w:lvlJc w:val="left"/>
     </w:lvl>
   </w:abstractNum>
-  <w:abstractNum w:abstractNumId="17" w15:restartNumberingAfterBreak="0">
+  <w:abstractNum w:abstractNumId="17">
     <w:nsid w:val="4F64732B"/>
     <w:multiLevelType w:val="multilevel"/>
     <w:tmpl w:val="04090001"/>
@@ -6489,7 +6018,7 @@
       <w:lvlJc w:val="left"/>
     </w:lvl>
   </w:abstractNum>
-  <w:abstractNum w:abstractNumId="18" w15:restartNumberingAfterBreak="0">
+  <w:abstractNum w:abstractNumId="18">
     <w:nsid w:val="52DF734E"/>
     <w:multiLevelType w:val="multilevel"/>
     <w:tmpl w:val="04090001"/>
@@ -6549,7 +6078,7 @@
       <w:lvlJc w:val="left"/>
     </w:lvl>
   </w:abstractNum>
-  <w:abstractNum w:abstractNumId="19" w15:restartNumberingAfterBreak="0">
+  <w:abstractNum w:abstractNumId="19">
     <w:nsid w:val="6D2F7D46"/>
     <w:multiLevelType w:val="multilevel"/>
     <w:tmpl w:val="04090001"/>
@@ -6609,7 +6138,7 @@
       <w:lvlJc w:val="left"/>
     </w:lvl>
   </w:abstractNum>
-  <w:abstractNum w:abstractNumId="20" w15:restartNumberingAfterBreak="0">
+  <w:abstractNum w:abstractNumId="20">
     <w:nsid w:val="71F21F2A"/>
     <w:multiLevelType w:val="multilevel"/>
     <w:tmpl w:val="04090001"/>
@@ -6669,7 +6198,7 @@
       <w:lvlJc w:val="left"/>
     </w:lvl>
   </w:abstractNum>
-  <w:abstractNum w:abstractNumId="21" w15:restartNumberingAfterBreak="0">
+  <w:abstractNum w:abstractNumId="21">
     <w:nsid w:val="743601FB"/>
     <w:multiLevelType w:val="multilevel"/>
     <w:tmpl w:val="04090001"/>
@@ -6729,7 +6258,7 @@
       <w:lvlJc w:val="left"/>
     </w:lvl>
   </w:abstractNum>
-  <w:abstractNum w:abstractNumId="22" w15:restartNumberingAfterBreak="0">
+  <w:abstractNum w:abstractNumId="22">
     <w:nsid w:val="756150CA"/>
     <w:multiLevelType w:val="multilevel"/>
     <w:tmpl w:val="04090001"/>
@@ -6789,7 +6318,7 @@
       <w:lvlJc w:val="left"/>
     </w:lvl>
   </w:abstractNum>
-  <w:abstractNum w:abstractNumId="23" w15:restartNumberingAfterBreak="0">
+  <w:abstractNum w:abstractNumId="23">
     <w:nsid w:val="7BE434D7"/>
     <w:multiLevelType w:val="multilevel"/>
     <w:tmpl w:val="04090001"/>
@@ -6955,7 +6484,7 @@
 </file>
 
 <file path=word/styles.xml><?xml version="1.0" encoding="utf-8"?>
-<w:styles xmlns:mc="http://schemas.openxmlformats.org/markup-compatibility/2006" xmlns:r="http://schemas.openxmlformats.org/officeDocument/2006/relationships" xmlns:w="http://schemas.openxmlformats.org/wordprocessingml/2006/main" xmlns:w14="http://schemas.microsoft.com/office/word/2010/wordml" xmlns:w15="http://schemas.microsoft.com/office/word/2012/wordml" xmlns:w16cex="http://schemas.microsoft.com/office/word/2018/wordml/cex" xmlns:w16cid="http://schemas.microsoft.com/office/word/2016/wordml/cid" xmlns:w16="http://schemas.microsoft.com/office/word/2018/wordml" xmlns:w16se="http://schemas.microsoft.com/office/word/2015/wordml/symex" mc:Ignorable="w14 w15 w16se w16cid w16 w16cex">
+<w:styles xmlns:mc="http://schemas.openxmlformats.org/markup-compatibility/2006" xmlns:r="http://schemas.openxmlformats.org/officeDocument/2006/relationships" xmlns:w="http://schemas.openxmlformats.org/wordprocessingml/2006/main" xmlns:w14="http://schemas.microsoft.com/office/word/2010/wordml" xmlns:w15="http://schemas.microsoft.com/office/word/2012/wordml" mc:Ignorable="w14 w15">
   <w:docDefaults>
     <w:rPrDefault>
       <w:rPr>
@@ -6965,7 +6494,7 @@
     </w:rPrDefault>
     <w:pPrDefault/>
   </w:docDefaults>
-  <w:latentStyles w:defLockedState="0" w:defUIPriority="99" w:defSemiHidden="0" w:defUnhideWhenUsed="0" w:defQFormat="0" w:count="376">
+  <w:latentStyles w:defLockedState="0" w:defUIPriority="99" w:defSemiHidden="0" w:defUnhideWhenUsed="0" w:defQFormat="0" w:count="371">
     <w:lsdException w:name="Normal" w:uiPriority="0" w:qFormat="1"/>
     <w:lsdException w:name="heading 1" w:uiPriority="9" w:qFormat="1"/>
     <w:lsdException w:name="heading 2" w:uiPriority="9" w:qFormat="1"/>
@@ -7337,11 +6866,6 @@
     <w:lsdException w:name="List Table 5 Dark Accent 6" w:uiPriority="50"/>
     <w:lsdException w:name="List Table 6 Colorful Accent 6" w:uiPriority="51"/>
     <w:lsdException w:name="List Table 7 Colorful Accent 6" w:uiPriority="52"/>
-    <w:lsdException w:name="Mention" w:semiHidden="1" w:unhideWhenUsed="1"/>
-    <w:lsdException w:name="Smart Hyperlink" w:semiHidden="1" w:unhideWhenUsed="1"/>
-    <w:lsdException w:name="Hashtag" w:semiHidden="1" w:unhideWhenUsed="1"/>
-    <w:lsdException w:name="Unresolved Mention" w:semiHidden="1" w:unhideWhenUsed="1"/>
-    <w:lsdException w:name="Smart Link" w:semiHidden="1" w:unhideWhenUsed="1"/>
   </w:latentStyles>
   <w:style w:type="paragraph" w:default="1" w:styleId="Normal">
     <w:name w:val="Normal"/>
@@ -7996,6 +7520,7 @@
     <w:uiPriority w:val="39"/>
     <w:rsid w:val="006B5048"/>
     <w:tblPr>
+      <w:tblInd w:w="0" w:type="dxa"/>
       <w:tblBorders>
         <w:top w:val="single" w:sz="4" w:space="0" w:color="auto"/>
         <w:left w:val="single" w:sz="4" w:space="0" w:color="auto"/>
@@ -8004,6 +7529,12 @@
         <w:insideH w:val="single" w:sz="4" w:space="0" w:color="auto"/>
         <w:insideV w:val="single" w:sz="4" w:space="0" w:color="auto"/>
       </w:tblBorders>
+      <w:tblCellMar>
+        <w:top w:w="0" w:type="dxa"/>
+        <w:left w:w="108" w:type="dxa"/>
+        <w:bottom w:w="0" w:type="dxa"/>
+        <w:right w:w="108" w:type="dxa"/>
+      </w:tblCellMar>
     </w:tblPr>
   </w:style>
   <w:style w:type="paragraph" w:styleId="PargrafodaLista">

</xml_diff>

<commit_message>
Marcação especificaçõ de requisitos
</commit_message>
<xml_diff>
--- a/Especificacao_dos_Requisitos_Software.docx
+++ b/Especificacao_dos_Requisitos_Software.docx
@@ -604,6 +604,12 @@
                 <w:lang w:val="pt-BR"/>
               </w:rPr>
             </w:pPr>
+            <w:r>
+              <w:rPr>
+                <w:lang w:val="pt-BR"/>
+              </w:rPr>
+              <w:t>06/03/2020</w:t>
+            </w:r>
           </w:p>
         </w:tc>
         <w:tc>
@@ -623,6 +629,12 @@
                 <w:lang w:val="pt-BR"/>
               </w:rPr>
             </w:pPr>
+            <w:r>
+              <w:rPr>
+                <w:lang w:val="pt-BR"/>
+              </w:rPr>
+              <w:t>1.2</w:t>
+            </w:r>
           </w:p>
         </w:tc>
         <w:tc>
@@ -642,6 +654,12 @@
                 <w:lang w:val="pt-BR"/>
               </w:rPr>
             </w:pPr>
+            <w:r>
+              <w:rPr>
+                <w:lang w:val="pt-BR"/>
+              </w:rPr>
+              <w:t>Redefinição de requisitos e caso de uso</w:t>
+            </w:r>
           </w:p>
         </w:tc>
         <w:tc>
@@ -661,6 +679,14 @@
                 <w:lang w:val="pt-BR"/>
               </w:rPr>
             </w:pPr>
+            <w:r>
+              <w:rPr>
+                <w:lang w:val="pt-BR"/>
+              </w:rPr>
+              <w:t>Matheus e Vinicius</w:t>
+            </w:r>
+            <w:bookmarkStart w:id="0" w:name="_GoBack"/>
+            <w:bookmarkEnd w:id="0"/>
           </w:p>
         </w:tc>
       </w:tr>
@@ -1405,7 +1431,7 @@
           <w:lang w:val="pt-BR"/>
         </w:rPr>
       </w:pPr>
-      <w:bookmarkStart w:id="0" w:name="_Toc18208074"/>
+      <w:bookmarkStart w:id="1" w:name="_Toc18208074"/>
       <w:r>
         <w:rPr>
           <w:sz w:val="24"/>
@@ -1414,7 +1440,7 @@
         </w:rPr>
         <w:t>Introdução</w:t>
       </w:r>
-      <w:bookmarkEnd w:id="0"/>
+      <w:bookmarkEnd w:id="1"/>
     </w:p>
     <w:p>
       <w:pPr>
@@ -1492,14 +1518,14 @@
           <w:lang w:val="pt-BR"/>
         </w:rPr>
       </w:pPr>
-      <w:bookmarkStart w:id="1" w:name="_Toc18208075"/>
+      <w:bookmarkStart w:id="2" w:name="_Toc18208075"/>
       <w:r>
         <w:rPr>
           <w:lang w:val="pt-BR"/>
         </w:rPr>
         <w:t>Finalidade</w:t>
       </w:r>
-      <w:bookmarkEnd w:id="1"/>
+      <w:bookmarkEnd w:id="2"/>
     </w:p>
     <w:p>
       <w:pPr>
@@ -1523,14 +1549,14 @@
           <w:lang w:val="pt-BR"/>
         </w:rPr>
       </w:pPr>
-      <w:bookmarkStart w:id="2" w:name="_Toc18208076"/>
+      <w:bookmarkStart w:id="3" w:name="_Toc18208076"/>
       <w:r>
         <w:rPr>
           <w:lang w:val="pt-BR"/>
         </w:rPr>
         <w:t>Escopo</w:t>
       </w:r>
-      <w:bookmarkEnd w:id="2"/>
+      <w:bookmarkEnd w:id="3"/>
     </w:p>
     <w:p>
       <w:pPr>
@@ -1685,7 +1711,7 @@
           <w:lang w:val="pt-BR"/>
         </w:rPr>
       </w:pPr>
-      <w:bookmarkStart w:id="3" w:name="_Toc18208080"/>
+      <w:bookmarkStart w:id="4" w:name="_Toc18208080"/>
       <w:r>
         <w:rPr>
           <w:sz w:val="24"/>
@@ -1694,7 +1720,7 @@
         </w:rPr>
         <w:t>Descrição Geral</w:t>
       </w:r>
-      <w:bookmarkEnd w:id="3"/>
+      <w:bookmarkEnd w:id="4"/>
     </w:p>
     <w:p>
       <w:pPr>
@@ -1748,14 +1774,14 @@
           <w:lang w:val="pt-BR"/>
         </w:rPr>
       </w:pPr>
-      <w:bookmarkStart w:id="4" w:name="_Toc18208081"/>
+      <w:bookmarkStart w:id="5" w:name="_Toc18208081"/>
       <w:r>
         <w:rPr>
           <w:lang w:val="pt-BR"/>
         </w:rPr>
         <w:t>Relatório Sintético de Modelo de Casos de Uso</w:t>
       </w:r>
-      <w:bookmarkEnd w:id="4"/>
+      <w:bookmarkEnd w:id="5"/>
     </w:p>
     <w:p>
       <w:pPr>
@@ -2078,56 +2104,47 @@
       </w:r>
       <w:proofErr w:type="spellEnd"/>
       <w:r>
-        <w:t xml:space="preserve"> dados </w:t>
-      </w:r>
+        <w:t xml:space="preserve"> dados politicos: o </w:t>
+      </w:r>
+      <w:proofErr w:type="spellStart"/>
+      <w:r>
+        <w:t>usuário</w:t>
+      </w:r>
+      <w:proofErr w:type="spellEnd"/>
+      <w:r>
+        <w:t xml:space="preserve"> </w:t>
+      </w:r>
+      <w:proofErr w:type="spellStart"/>
+      <w:r>
+        <w:t>poderá</w:t>
+      </w:r>
+      <w:proofErr w:type="spellEnd"/>
+      <w:r>
+        <w:t xml:space="preserve"> </w:t>
+      </w:r>
+      <w:proofErr w:type="spellStart"/>
+      <w:r>
+        <w:t>realizar</w:t>
+      </w:r>
+      <w:proofErr w:type="spellEnd"/>
+      <w:r>
+        <w:t xml:space="preserve"> </w:t>
+      </w:r>
+      <w:proofErr w:type="spellStart"/>
+      <w:r>
+        <w:t>pesquisas</w:t>
+      </w:r>
+      <w:proofErr w:type="spellEnd"/>
+      <w:r>
+        <w:t xml:space="preserve"> de </w:t>
+      </w:r>
+      <w:proofErr w:type="gramStart"/>
       <w:r>
         <w:t>politicos</w:t>
       </w:r>
-      <w:r>
-        <w:t xml:space="preserve">: o </w:t>
-      </w:r>
-      <w:proofErr w:type="spellStart"/>
-      <w:r>
-        <w:t>usuário</w:t>
-      </w:r>
-      <w:proofErr w:type="spellEnd"/>
-      <w:r>
-        <w:t xml:space="preserve"> </w:t>
-      </w:r>
-      <w:proofErr w:type="spellStart"/>
-      <w:r>
-        <w:t>poderá</w:t>
-      </w:r>
-      <w:proofErr w:type="spellEnd"/>
-      <w:r>
-        <w:t xml:space="preserve"> </w:t>
-      </w:r>
-      <w:proofErr w:type="spellStart"/>
-      <w:r>
-        <w:t>realizar</w:t>
-      </w:r>
-      <w:proofErr w:type="spellEnd"/>
-      <w:r>
-        <w:t xml:space="preserve"> </w:t>
-      </w:r>
-      <w:proofErr w:type="spellStart"/>
-      <w:r>
-        <w:t>pesquisas</w:t>
-      </w:r>
-      <w:proofErr w:type="spellEnd"/>
-      <w:r>
-        <w:t xml:space="preserve"> de </w:t>
-      </w:r>
-      <w:proofErr w:type="gramStart"/>
-      <w:r>
-        <w:t>politicos</w:t>
-      </w:r>
       <w:proofErr w:type="gramEnd"/>
       <w:r>
-        <w:t xml:space="preserve"> </w:t>
-      </w:r>
-      <w:r>
-        <w:t xml:space="preserve">e </w:t>
+        <w:t xml:space="preserve"> e </w:t>
       </w:r>
       <w:proofErr w:type="spellStart"/>
       <w:r>
@@ -2641,7 +2658,7 @@
         <w:ind w:left="720"/>
         <w:jc w:val="both"/>
       </w:pPr>
-      <w:bookmarkStart w:id="5" w:name="_Toc18208083"/>
+      <w:bookmarkStart w:id="6" w:name="_Toc18208083"/>
       <w:proofErr w:type="spellStart"/>
       <w:r>
         <w:t>Consultar</w:t>
@@ -2951,7 +2968,7 @@
         </w:rPr>
         <w:t xml:space="preserve">Requisitos </w:t>
       </w:r>
-      <w:bookmarkEnd w:id="5"/>
+      <w:bookmarkEnd w:id="6"/>
       <w:r>
         <w:rPr>
           <w:sz w:val="24"/>
@@ -3626,14 +3643,14 @@
           <w:lang w:val="pt-BR"/>
         </w:rPr>
       </w:pPr>
-      <w:bookmarkStart w:id="6" w:name="_Toc18208085"/>
+      <w:bookmarkStart w:id="7" w:name="_Toc18208085"/>
       <w:r>
         <w:rPr>
           <w:lang w:val="pt-BR"/>
         </w:rPr>
         <w:t xml:space="preserve">Requisitos </w:t>
       </w:r>
-      <w:bookmarkEnd w:id="6"/>
+      <w:bookmarkEnd w:id="7"/>
       <w:r>
         <w:rPr>
           <w:lang w:val="pt-BR"/>
@@ -3924,8 +3941,6 @@
           <w:lang w:val="pt-BR"/>
         </w:rPr>
       </w:pPr>
-      <w:bookmarkStart w:id="7" w:name="_GoBack"/>
-      <w:bookmarkEnd w:id="7"/>
     </w:p>
     <w:p>
       <w:pPr>

</xml_diff>